<commit_message>
Install Windows 11, FreeBSD (pfSense)
</commit_message>
<xml_diff>
--- a/R-P_RES_300-amizeqiri-Rapport.docx
+++ b/R-P_RES_300-amizeqiri-Rapport.docx
@@ -42,7 +42,7 @@
           <w:noProof/>
         </w:rPr>
         <w:drawing>
-          <wp:inline distT="0" distB="0" distL="0" distR="0" wp14:anchorId="0FAA03EB" wp14:editId="45A72E89">
+          <wp:inline distT="0" distB="0" distL="0" distR="0" wp14:anchorId="0FAA03EB" wp14:editId="562A285B">
             <wp:extent cx="3473326" cy="1953746"/>
             <wp:effectExtent l="0" t="0" r="0" b="8890"/>
             <wp:docPr id="6" name="Image 6"/>
@@ -213,6 +213,8 @@
           <w:bCs w:val="0"/>
           <w:caps w:val="0"/>
           <w:noProof/>
+          <w:kern w:val="2"/>
+          <w14:ligatures w14:val="standardContextual"/>
         </w:rPr>
       </w:pPr>
       <w:r>
@@ -242,7 +244,7 @@
         </w:rPr>
         <w:fldChar w:fldCharType="separate"/>
       </w:r>
-      <w:hyperlink w:anchor="_Toc190436333" w:history="1">
+      <w:hyperlink w:anchor="_Toc193707849" w:history="1">
         <w:r>
           <w:rPr>
             <w:rStyle w:val="Lienhypertexte"/>
@@ -257,6 +259,8 @@
             <w:bCs w:val="0"/>
             <w:caps w:val="0"/>
             <w:noProof/>
+            <w:kern w:val="2"/>
+            <w14:ligatures w14:val="standardContextual"/>
           </w:rPr>
           <w:tab/>
         </w:r>
@@ -286,7 +290,7 @@
             <w:noProof/>
             <w:webHidden/>
           </w:rPr>
-          <w:instrText xml:space="preserve"> PAGEREF _Toc190436333 \h </w:instrText>
+          <w:instrText xml:space="preserve"> PAGEREF _Toc193707849 \h </w:instrText>
         </w:r>
         <w:r>
           <w:rPr>
@@ -328,9 +332,11 @@
           <w:rFonts w:eastAsiaTheme="minorEastAsia" w:cstheme="minorBidi"/>
           <w:smallCaps w:val="0"/>
           <w:noProof/>
+          <w:kern w:val="2"/>
+          <w14:ligatures w14:val="standardContextual"/>
         </w:rPr>
       </w:pPr>
-      <w:hyperlink w:anchor="_Toc190436334" w:history="1">
+      <w:hyperlink w:anchor="_Toc193707850" w:history="1">
         <w:r>
           <w:rPr>
             <w:rStyle w:val="Lienhypertexte"/>
@@ -343,6 +349,8 @@
             <w:rFonts w:eastAsiaTheme="minorEastAsia" w:cstheme="minorBidi"/>
             <w:smallCaps w:val="0"/>
             <w:noProof/>
+            <w:kern w:val="2"/>
+            <w14:ligatures w14:val="standardContextual"/>
           </w:rPr>
           <w:tab/>
         </w:r>
@@ -372,7 +380,7 @@
             <w:noProof/>
             <w:webHidden/>
           </w:rPr>
-          <w:instrText xml:space="preserve"> PAGEREF _Toc190436334 \h </w:instrText>
+          <w:instrText xml:space="preserve"> PAGEREF _Toc193707850 \h </w:instrText>
         </w:r>
         <w:r>
           <w:rPr>
@@ -414,9 +422,11 @@
           <w:rFonts w:eastAsiaTheme="minorEastAsia" w:cstheme="minorBidi"/>
           <w:smallCaps w:val="0"/>
           <w:noProof/>
+          <w:kern w:val="2"/>
+          <w14:ligatures w14:val="standardContextual"/>
         </w:rPr>
       </w:pPr>
-      <w:hyperlink w:anchor="_Toc190436335" w:history="1">
+      <w:hyperlink w:anchor="_Toc193707851" w:history="1">
         <w:r>
           <w:rPr>
             <w:rStyle w:val="Lienhypertexte"/>
@@ -429,6 +439,8 @@
             <w:rFonts w:eastAsiaTheme="minorEastAsia" w:cstheme="minorBidi"/>
             <w:smallCaps w:val="0"/>
             <w:noProof/>
+            <w:kern w:val="2"/>
+            <w14:ligatures w14:val="standardContextual"/>
           </w:rPr>
           <w:tab/>
         </w:r>
@@ -458,7 +470,7 @@
             <w:noProof/>
             <w:webHidden/>
           </w:rPr>
-          <w:instrText xml:space="preserve"> PAGEREF _Toc190436335 \h </w:instrText>
+          <w:instrText xml:space="preserve"> PAGEREF _Toc193707851 \h </w:instrText>
         </w:r>
         <w:r>
           <w:rPr>
@@ -502,9 +514,11 @@
           <w:bCs w:val="0"/>
           <w:caps w:val="0"/>
           <w:noProof/>
+          <w:kern w:val="2"/>
+          <w14:ligatures w14:val="standardContextual"/>
         </w:rPr>
       </w:pPr>
-      <w:hyperlink w:anchor="_Toc190436336" w:history="1">
+      <w:hyperlink w:anchor="_Toc193707852" w:history="1">
         <w:r>
           <w:rPr>
             <w:rStyle w:val="Lienhypertexte"/>
@@ -519,6 +533,8 @@
             <w:bCs w:val="0"/>
             <w:caps w:val="0"/>
             <w:noProof/>
+            <w:kern w:val="2"/>
+            <w14:ligatures w14:val="standardContextual"/>
           </w:rPr>
           <w:tab/>
         </w:r>
@@ -548,7 +564,7 @@
             <w:noProof/>
             <w:webHidden/>
           </w:rPr>
-          <w:instrText xml:space="preserve"> PAGEREF _Toc190436336 \h </w:instrText>
+          <w:instrText xml:space="preserve"> PAGEREF _Toc193707852 \h </w:instrText>
         </w:r>
         <w:r>
           <w:rPr>
@@ -592,9 +608,11 @@
           <w:bCs w:val="0"/>
           <w:caps w:val="0"/>
           <w:noProof/>
+          <w:kern w:val="2"/>
+          <w14:ligatures w14:val="standardContextual"/>
         </w:rPr>
       </w:pPr>
-      <w:hyperlink w:anchor="_Toc190436337" w:history="1">
+      <w:hyperlink w:anchor="_Toc193707853" w:history="1">
         <w:r>
           <w:rPr>
             <w:rStyle w:val="Lienhypertexte"/>
@@ -609,6 +627,8 @@
             <w:bCs w:val="0"/>
             <w:caps w:val="0"/>
             <w:noProof/>
+            <w:kern w:val="2"/>
+            <w14:ligatures w14:val="standardContextual"/>
           </w:rPr>
           <w:tab/>
         </w:r>
@@ -638,7 +658,7 @@
             <w:noProof/>
             <w:webHidden/>
           </w:rPr>
-          <w:instrText xml:space="preserve"> PAGEREF _Toc190436337 \h </w:instrText>
+          <w:instrText xml:space="preserve"> PAGEREF _Toc193707853 \h </w:instrText>
         </w:r>
         <w:r>
           <w:rPr>
@@ -659,6 +679,276 @@
             <w:webHidden/>
           </w:rPr>
           <w:t>3</w:t>
+        </w:r>
+        <w:r>
+          <w:rPr>
+            <w:noProof/>
+            <w:webHidden/>
+          </w:rPr>
+          <w:fldChar w:fldCharType="end"/>
+        </w:r>
+      </w:hyperlink>
+    </w:p>
+    <w:p>
+      <w:pPr>
+        <w:pStyle w:val="TM2"/>
+        <w:tabs>
+          <w:tab w:val="left" w:pos="800"/>
+          <w:tab w:val="right" w:leader="dot" w:pos="9060"/>
+        </w:tabs>
+        <w:rPr>
+          <w:rFonts w:eastAsiaTheme="minorEastAsia" w:cstheme="minorBidi"/>
+          <w:smallCaps w:val="0"/>
+          <w:noProof/>
+          <w:kern w:val="2"/>
+          <w14:ligatures w14:val="standardContextual"/>
+        </w:rPr>
+      </w:pPr>
+      <w:hyperlink w:anchor="_Toc193707854" w:history="1">
+        <w:r>
+          <w:rPr>
+            <w:rStyle w:val="Lienhypertexte"/>
+            <w:noProof/>
+          </w:rPr>
+          <w:t>3.1</w:t>
+        </w:r>
+        <w:r>
+          <w:rPr>
+            <w:rFonts w:eastAsiaTheme="minorEastAsia" w:cstheme="minorBidi"/>
+            <w:smallCaps w:val="0"/>
+            <w:noProof/>
+            <w:kern w:val="2"/>
+            <w14:ligatures w14:val="standardContextual"/>
+          </w:rPr>
+          <w:tab/>
+        </w:r>
+        <w:r>
+          <w:rPr>
+            <w:rStyle w:val="Lienhypertexte"/>
+            <w:noProof/>
+          </w:rPr>
+          <w:t>Installation de Debian</w:t>
+        </w:r>
+        <w:r>
+          <w:rPr>
+            <w:noProof/>
+            <w:webHidden/>
+          </w:rPr>
+          <w:tab/>
+        </w:r>
+        <w:r>
+          <w:rPr>
+            <w:noProof/>
+            <w:webHidden/>
+          </w:rPr>
+          <w:fldChar w:fldCharType="begin"/>
+        </w:r>
+        <w:r>
+          <w:rPr>
+            <w:noProof/>
+            <w:webHidden/>
+          </w:rPr>
+          <w:instrText xml:space="preserve"> PAGEREF _Toc193707854 \h </w:instrText>
+        </w:r>
+        <w:r>
+          <w:rPr>
+            <w:noProof/>
+            <w:webHidden/>
+          </w:rPr>
+        </w:r>
+        <w:r>
+          <w:rPr>
+            <w:noProof/>
+            <w:webHidden/>
+          </w:rPr>
+          <w:fldChar w:fldCharType="separate"/>
+        </w:r>
+        <w:r>
+          <w:rPr>
+            <w:noProof/>
+            <w:webHidden/>
+          </w:rPr>
+          <w:t>3</w:t>
+        </w:r>
+        <w:r>
+          <w:rPr>
+            <w:noProof/>
+            <w:webHidden/>
+          </w:rPr>
+          <w:fldChar w:fldCharType="end"/>
+        </w:r>
+      </w:hyperlink>
+    </w:p>
+    <w:p>
+      <w:pPr>
+        <w:pStyle w:val="TM2"/>
+        <w:tabs>
+          <w:tab w:val="left" w:pos="800"/>
+          <w:tab w:val="right" w:leader="dot" w:pos="9060"/>
+        </w:tabs>
+        <w:rPr>
+          <w:rFonts w:eastAsiaTheme="minorEastAsia" w:cstheme="minorBidi"/>
+          <w:smallCaps w:val="0"/>
+          <w:noProof/>
+          <w:kern w:val="2"/>
+          <w14:ligatures w14:val="standardContextual"/>
+        </w:rPr>
+      </w:pPr>
+      <w:hyperlink w:anchor="_Toc193707855" w:history="1">
+        <w:r>
+          <w:rPr>
+            <w:rStyle w:val="Lienhypertexte"/>
+            <w:noProof/>
+          </w:rPr>
+          <w:t>3.2</w:t>
+        </w:r>
+        <w:r>
+          <w:rPr>
+            <w:rFonts w:eastAsiaTheme="minorEastAsia" w:cstheme="minorBidi"/>
+            <w:smallCaps w:val="0"/>
+            <w:noProof/>
+            <w:kern w:val="2"/>
+            <w14:ligatures w14:val="standardContextual"/>
+          </w:rPr>
+          <w:tab/>
+        </w:r>
+        <w:r>
+          <w:rPr>
+            <w:rStyle w:val="Lienhypertexte"/>
+            <w:noProof/>
+          </w:rPr>
+          <w:t>Installation de Windows</w:t>
+        </w:r>
+        <w:r>
+          <w:rPr>
+            <w:noProof/>
+            <w:webHidden/>
+          </w:rPr>
+          <w:tab/>
+        </w:r>
+        <w:r>
+          <w:rPr>
+            <w:noProof/>
+            <w:webHidden/>
+          </w:rPr>
+          <w:fldChar w:fldCharType="begin"/>
+        </w:r>
+        <w:r>
+          <w:rPr>
+            <w:noProof/>
+            <w:webHidden/>
+          </w:rPr>
+          <w:instrText xml:space="preserve"> PAGEREF _Toc193707855 \h </w:instrText>
+        </w:r>
+        <w:r>
+          <w:rPr>
+            <w:noProof/>
+            <w:webHidden/>
+          </w:rPr>
+        </w:r>
+        <w:r>
+          <w:rPr>
+            <w:noProof/>
+            <w:webHidden/>
+          </w:rPr>
+          <w:fldChar w:fldCharType="separate"/>
+        </w:r>
+        <w:r>
+          <w:rPr>
+            <w:noProof/>
+            <w:webHidden/>
+          </w:rPr>
+          <w:t>8</w:t>
+        </w:r>
+        <w:r>
+          <w:rPr>
+            <w:noProof/>
+            <w:webHidden/>
+          </w:rPr>
+          <w:fldChar w:fldCharType="end"/>
+        </w:r>
+      </w:hyperlink>
+    </w:p>
+    <w:p>
+      <w:pPr>
+        <w:pStyle w:val="TM2"/>
+        <w:tabs>
+          <w:tab w:val="left" w:pos="800"/>
+          <w:tab w:val="right" w:leader="dot" w:pos="9060"/>
+        </w:tabs>
+        <w:rPr>
+          <w:rFonts w:eastAsiaTheme="minorEastAsia" w:cstheme="minorBidi"/>
+          <w:smallCaps w:val="0"/>
+          <w:noProof/>
+          <w:kern w:val="2"/>
+          <w14:ligatures w14:val="standardContextual"/>
+        </w:rPr>
+      </w:pPr>
+      <w:hyperlink w:anchor="_Toc193707856" w:history="1">
+        <w:r>
+          <w:rPr>
+            <w:rStyle w:val="Lienhypertexte"/>
+            <w:noProof/>
+          </w:rPr>
+          <w:t>3.3</w:t>
+        </w:r>
+        <w:r>
+          <w:rPr>
+            <w:rFonts w:eastAsiaTheme="minorEastAsia" w:cstheme="minorBidi"/>
+            <w:smallCaps w:val="0"/>
+            <w:noProof/>
+            <w:kern w:val="2"/>
+            <w14:ligatures w14:val="standardContextual"/>
+          </w:rPr>
+          <w:tab/>
+        </w:r>
+        <w:r>
+          <w:rPr>
+            <w:rStyle w:val="Lienhypertexte"/>
+            <w:noProof/>
+          </w:rPr>
+          <w:t>Installation de FreeBSD (pfSense)</w:t>
+        </w:r>
+        <w:r>
+          <w:rPr>
+            <w:noProof/>
+            <w:webHidden/>
+          </w:rPr>
+          <w:tab/>
+        </w:r>
+        <w:r>
+          <w:rPr>
+            <w:noProof/>
+            <w:webHidden/>
+          </w:rPr>
+          <w:fldChar w:fldCharType="begin"/>
+        </w:r>
+        <w:r>
+          <w:rPr>
+            <w:noProof/>
+            <w:webHidden/>
+          </w:rPr>
+          <w:instrText xml:space="preserve"> PAGEREF _Toc193707856 \h </w:instrText>
+        </w:r>
+        <w:r>
+          <w:rPr>
+            <w:noProof/>
+            <w:webHidden/>
+          </w:rPr>
+        </w:r>
+        <w:r>
+          <w:rPr>
+            <w:noProof/>
+            <w:webHidden/>
+          </w:rPr>
+          <w:fldChar w:fldCharType="separate"/>
+        </w:r>
+        <w:r>
+          <w:rPr>
+            <w:noProof/>
+            <w:webHidden/>
+          </w:rPr>
+          <w:t>10</w:t>
         </w:r>
         <w:r>
           <w:rPr>
@@ -682,9 +972,11 @@
           <w:bCs w:val="0"/>
           <w:caps w:val="0"/>
           <w:noProof/>
+          <w:kern w:val="2"/>
+          <w14:ligatures w14:val="standardContextual"/>
         </w:rPr>
       </w:pPr>
-      <w:hyperlink w:anchor="_Toc190436338" w:history="1">
+      <w:hyperlink w:anchor="_Toc193707857" w:history="1">
         <w:r>
           <w:rPr>
             <w:rStyle w:val="Lienhypertexte"/>
@@ -699,6 +991,8 @@
             <w:bCs w:val="0"/>
             <w:caps w:val="0"/>
             <w:noProof/>
+            <w:kern w:val="2"/>
+            <w14:ligatures w14:val="standardContextual"/>
           </w:rPr>
           <w:tab/>
         </w:r>
@@ -728,7 +1022,7 @@
             <w:noProof/>
             <w:webHidden/>
           </w:rPr>
-          <w:instrText xml:space="preserve"> PAGEREF _Toc190436338 \h </w:instrText>
+          <w:instrText xml:space="preserve"> PAGEREF _Toc193707857 \h </w:instrText>
         </w:r>
         <w:r>
           <w:rPr>
@@ -748,7 +1042,7 @@
             <w:noProof/>
             <w:webHidden/>
           </w:rPr>
-          <w:t>3</w:t>
+          <w:t>12</w:t>
         </w:r>
         <w:r>
           <w:rPr>
@@ -772,9 +1066,11 @@
           <w:bCs w:val="0"/>
           <w:caps w:val="0"/>
           <w:noProof/>
+          <w:kern w:val="2"/>
+          <w14:ligatures w14:val="standardContextual"/>
         </w:rPr>
       </w:pPr>
-      <w:hyperlink w:anchor="_Toc190436339" w:history="1">
+      <w:hyperlink w:anchor="_Toc193707858" w:history="1">
         <w:r>
           <w:rPr>
             <w:rStyle w:val="Lienhypertexte"/>
@@ -789,6 +1085,8 @@
             <w:bCs w:val="0"/>
             <w:caps w:val="0"/>
             <w:noProof/>
+            <w:kern w:val="2"/>
+            <w14:ligatures w14:val="standardContextual"/>
           </w:rPr>
           <w:tab/>
         </w:r>
@@ -818,7 +1116,7 @@
             <w:noProof/>
             <w:webHidden/>
           </w:rPr>
-          <w:instrText xml:space="preserve"> PAGEREF _Toc190436339 \h </w:instrText>
+          <w:instrText xml:space="preserve"> PAGEREF _Toc193707858 \h </w:instrText>
         </w:r>
         <w:r>
           <w:rPr>
@@ -838,7 +1136,7 @@
             <w:noProof/>
             <w:webHidden/>
           </w:rPr>
-          <w:t>3</w:t>
+          <w:t>12</w:t>
         </w:r>
         <w:r>
           <w:rPr>
@@ -862,9 +1160,11 @@
           <w:bCs w:val="0"/>
           <w:caps w:val="0"/>
           <w:noProof/>
+          <w:kern w:val="2"/>
+          <w14:ligatures w14:val="standardContextual"/>
         </w:rPr>
       </w:pPr>
-      <w:hyperlink w:anchor="_Toc190436340" w:history="1">
+      <w:hyperlink w:anchor="_Toc193707859" w:history="1">
         <w:r>
           <w:rPr>
             <w:rStyle w:val="Lienhypertexte"/>
@@ -879,6 +1179,8 @@
             <w:bCs w:val="0"/>
             <w:caps w:val="0"/>
             <w:noProof/>
+            <w:kern w:val="2"/>
+            <w14:ligatures w14:val="standardContextual"/>
           </w:rPr>
           <w:tab/>
         </w:r>
@@ -908,7 +1210,7 @@
             <w:noProof/>
             <w:webHidden/>
           </w:rPr>
-          <w:instrText xml:space="preserve"> PAGEREF _Toc190436340 \h </w:instrText>
+          <w:instrText xml:space="preserve"> PAGEREF _Toc193707859 \h </w:instrText>
         </w:r>
         <w:r>
           <w:rPr>
@@ -928,7 +1230,7 @@
             <w:noProof/>
             <w:webHidden/>
           </w:rPr>
-          <w:t>3</w:t>
+          <w:t>12</w:t>
         </w:r>
         <w:r>
           <w:rPr>
@@ -952,9 +1254,11 @@
           <w:bCs w:val="0"/>
           <w:caps w:val="0"/>
           <w:noProof/>
+          <w:kern w:val="2"/>
+          <w14:ligatures w14:val="standardContextual"/>
         </w:rPr>
       </w:pPr>
-      <w:hyperlink w:anchor="_Toc190436341" w:history="1">
+      <w:hyperlink w:anchor="_Toc193707860" w:history="1">
         <w:r>
           <w:rPr>
             <w:rStyle w:val="Lienhypertexte"/>
@@ -969,6 +1273,8 @@
             <w:bCs w:val="0"/>
             <w:caps w:val="0"/>
             <w:noProof/>
+            <w:kern w:val="2"/>
+            <w14:ligatures w14:val="standardContextual"/>
           </w:rPr>
           <w:tab/>
         </w:r>
@@ -998,7 +1304,7 @@
             <w:noProof/>
             <w:webHidden/>
           </w:rPr>
-          <w:instrText xml:space="preserve"> PAGEREF _Toc190436341 \h </w:instrText>
+          <w:instrText xml:space="preserve"> PAGEREF _Toc193707860 \h </w:instrText>
         </w:r>
         <w:r>
           <w:rPr>
@@ -1018,7 +1324,7 @@
             <w:noProof/>
             <w:webHidden/>
           </w:rPr>
-          <w:t>3</w:t>
+          <w:t>12</w:t>
         </w:r>
         <w:r>
           <w:rPr>
@@ -1050,7 +1356,7 @@
       <w:pPr>
         <w:pStyle w:val="Titre1"/>
       </w:pPr>
-      <w:bookmarkStart w:id="1" w:name="_Toc190436333"/>
+      <w:bookmarkStart w:id="1" w:name="_Toc193707849"/>
       <w:r>
         <w:lastRenderedPageBreak/>
         <w:t>Description du projet dans son ensemble</w:t>
@@ -1062,7 +1368,7 @@
         <w:pStyle w:val="Titre2"/>
         <w:spacing w:line="276" w:lineRule="auto"/>
       </w:pPr>
-      <w:bookmarkStart w:id="2" w:name="_Toc190436334"/>
+      <w:bookmarkStart w:id="2" w:name="_Toc193707850"/>
       <w:r>
         <w:t>Titre</w:t>
       </w:r>
@@ -1074,15 +1380,29 @@
         <w:spacing w:line="276" w:lineRule="auto"/>
       </w:pPr>
       <w:r>
-        <w:t>Titre</w:t>
-      </w:r>
+        <w:t>Installation, configuration et documentation d’un serveur Debian (VM), avec les services DNS, DHCP et</w:t>
+      </w:r>
+      <w:r>
+        <w:t xml:space="preserve"> </w:t>
+      </w:r>
+      <w:proofErr w:type="spellStart"/>
+      <w:r>
+        <w:t>OpenLDAP</w:t>
+      </w:r>
+      <w:proofErr w:type="spellEnd"/>
+    </w:p>
+    <w:p>
+      <w:pPr>
+        <w:pStyle w:val="Retraitcorpsdetexte"/>
+        <w:spacing w:line="276" w:lineRule="auto"/>
+      </w:pPr>
     </w:p>
     <w:p>
       <w:pPr>
         <w:pStyle w:val="Titre2"/>
         <w:spacing w:line="276" w:lineRule="auto"/>
       </w:pPr>
-      <w:bookmarkStart w:id="3" w:name="_Toc190436335"/>
+      <w:bookmarkStart w:id="3" w:name="_Toc193707851"/>
       <w:r>
         <w:t>Sujet</w:t>
       </w:r>
@@ -1094,7 +1414,13 @@
         <w:spacing w:line="276" w:lineRule="auto"/>
       </w:pPr>
       <w:r>
-        <w:t>Sujet</w:t>
+        <w:t>Le but de ce projet, sera d’installer les principaux services tels qu’un DHCP, DNS et gestion d’utilisateur</w:t>
+      </w:r>
+      <w:r>
+        <w:t xml:space="preserve"> </w:t>
+      </w:r>
+      <w:r>
+        <w:t>d’un serveur Debian pour un client Windows 11.</w:t>
       </w:r>
     </w:p>
     <w:p>
@@ -1108,7 +1434,7 @@
       <w:pPr>
         <w:pStyle w:val="Titre1"/>
       </w:pPr>
-      <w:bookmarkStart w:id="4" w:name="_Toc190436336"/>
+      <w:bookmarkStart w:id="4" w:name="_Toc193707852"/>
       <w:r>
         <w:t xml:space="preserve">Analyse &amp; </w:t>
       </w:r>
@@ -1134,7 +1460,7 @@
       <w:pPr>
         <w:pStyle w:val="Titre1"/>
       </w:pPr>
-      <w:bookmarkStart w:id="5" w:name="_Toc190436337"/>
+      <w:bookmarkStart w:id="5" w:name="_Toc193707853"/>
       <w:r>
         <w:t>Réalisation</w:t>
       </w:r>
@@ -1144,14 +1470,17 @@
       <w:pPr>
         <w:pStyle w:val="Titre2"/>
       </w:pPr>
-      <w:r>
-        <w:t xml:space="preserve">Installation de </w:t>
-      </w:r>
-      <w:proofErr w:type="spellStart"/>
-      <w:r>
-        <w:t>Débian</w:t>
-      </w:r>
-      <w:proofErr w:type="spellEnd"/>
+      <w:bookmarkStart w:id="6" w:name="_Toc193707854"/>
+      <w:r>
+        <w:t>Installation de D</w:t>
+      </w:r>
+      <w:r>
+        <w:t>e</w:t>
+      </w:r>
+      <w:r>
+        <w:t>bian</w:t>
+      </w:r>
+      <w:bookmarkEnd w:id="6"/>
     </w:p>
     <w:p>
       <w:pPr>
@@ -1211,6 +1540,7 @@
         <w:rPr>
           <w:noProof/>
         </w:rPr>
+        <w:lastRenderedPageBreak/>
         <w:drawing>
           <wp:inline distT="0" distB="0" distL="0" distR="0" wp14:anchorId="398361B4" wp14:editId="648E31A6">
             <wp:extent cx="3241249" cy="2724150"/>
@@ -1311,6 +1641,7 @@
         <w:rPr>
           <w:noProof/>
         </w:rPr>
+        <w:lastRenderedPageBreak/>
         <w:drawing>
           <wp:inline distT="0" distB="0" distL="0" distR="0" wp14:anchorId="2FAB9E27" wp14:editId="50607EAE">
             <wp:extent cx="3686175" cy="3098094"/>
@@ -1361,7 +1692,6 @@
         <w:rPr>
           <w:noProof/>
         </w:rPr>
-        <w:lastRenderedPageBreak/>
         <w:drawing>
           <wp:inline distT="0" distB="0" distL="0" distR="0" wp14:anchorId="4B52F737" wp14:editId="4F59EF93">
             <wp:extent cx="3649238" cy="3067050"/>
@@ -1412,6 +1742,7 @@
         <w:rPr>
           <w:noProof/>
         </w:rPr>
+        <w:lastRenderedPageBreak/>
         <w:drawing>
           <wp:inline distT="0" distB="0" distL="0" distR="0" wp14:anchorId="2E94A25A" wp14:editId="40E83E11">
             <wp:extent cx="3667125" cy="3082083"/>
@@ -1462,7 +1793,6 @@
         <w:rPr>
           <w:noProof/>
         </w:rPr>
-        <w:lastRenderedPageBreak/>
         <w:drawing>
           <wp:inline distT="0" distB="0" distL="0" distR="0" wp14:anchorId="7814E0E5" wp14:editId="663FB277">
             <wp:extent cx="3558574" cy="2990850"/>
@@ -1513,6 +1843,7 @@
         <w:rPr>
           <w:noProof/>
         </w:rPr>
+        <w:lastRenderedPageBreak/>
         <w:drawing>
           <wp:inline distT="0" distB="0" distL="0" distR="0" wp14:anchorId="0A9E4C08" wp14:editId="5D73A24D">
             <wp:extent cx="3619500" cy="3042056"/>
@@ -1560,7 +1891,9 @@
         <w:pStyle w:val="Retraitcorpsdetexte"/>
       </w:pPr>
       <w:r>
-        <w:lastRenderedPageBreak/>
+        <w:rPr>
+          <w:noProof/>
+        </w:rPr>
         <w:drawing>
           <wp:inline distT="0" distB="0" distL="0" distR="0" wp14:anchorId="4EFA4C51" wp14:editId="734E9810">
             <wp:extent cx="3695700" cy="3106099"/>
@@ -1605,23 +1938,517 @@
     </w:p>
     <w:p>
       <w:pPr>
+        <w:pStyle w:val="Titre2"/>
+      </w:pPr>
+      <w:bookmarkStart w:id="7" w:name="_Toc193707855"/>
+      <w:r>
+        <w:lastRenderedPageBreak/>
+        <w:t>Installation de Windows</w:t>
+      </w:r>
+      <w:bookmarkEnd w:id="7"/>
+    </w:p>
+    <w:p>
+      <w:pPr>
         <w:pStyle w:val="Retraitcorpsdetexte"/>
       </w:pPr>
+      <w:r>
+        <w:drawing>
+          <wp:inline distT="0" distB="0" distL="0" distR="0" wp14:anchorId="637CF099" wp14:editId="3A6BBA91">
+            <wp:extent cx="4257675" cy="3493922"/>
+            <wp:effectExtent l="0" t="0" r="0" b="0"/>
+            <wp:docPr id="11" name="Image 11"/>
+            <wp:cNvGraphicFramePr>
+              <a:graphicFrameLocks xmlns:a="http://schemas.openxmlformats.org/drawingml/2006/main" noChangeAspect="1"/>
+            </wp:cNvGraphicFramePr>
+            <a:graphic xmlns:a="http://schemas.openxmlformats.org/drawingml/2006/main">
+              <a:graphicData uri="http://schemas.openxmlformats.org/drawingml/2006/picture">
+                <pic:pic xmlns:pic="http://schemas.openxmlformats.org/drawingml/2006/picture">
+                  <pic:nvPicPr>
+                    <pic:cNvPr id="1" name=""/>
+                    <pic:cNvPicPr/>
+                  </pic:nvPicPr>
+                  <pic:blipFill>
+                    <a:blip r:embed="rId22"/>
+                    <a:stretch>
+                      <a:fillRect/>
+                    </a:stretch>
+                  </pic:blipFill>
+                  <pic:spPr>
+                    <a:xfrm>
+                      <a:off x="0" y="0"/>
+                      <a:ext cx="4260625" cy="3496343"/>
+                    </a:xfrm>
+                    <a:prstGeom prst="rect">
+                      <a:avLst/>
+                    </a:prstGeom>
+                  </pic:spPr>
+                </pic:pic>
+              </a:graphicData>
+            </a:graphic>
+          </wp:inline>
+        </w:drawing>
+      </w:r>
     </w:p>
     <w:p>
       <w:pPr>
         <w:pStyle w:val="Retraitcorpsdetexte"/>
       </w:pPr>
+      <w:r>
+        <w:drawing>
+          <wp:inline distT="0" distB="0" distL="0" distR="0" wp14:anchorId="50AFEAC8" wp14:editId="294AB85D">
+            <wp:extent cx="4267507" cy="3502185"/>
+            <wp:effectExtent l="0" t="0" r="0" b="3175"/>
+            <wp:docPr id="12" name="Image 12"/>
+            <wp:cNvGraphicFramePr>
+              <a:graphicFrameLocks xmlns:a="http://schemas.openxmlformats.org/drawingml/2006/main" noChangeAspect="1"/>
+            </wp:cNvGraphicFramePr>
+            <a:graphic xmlns:a="http://schemas.openxmlformats.org/drawingml/2006/main">
+              <a:graphicData uri="http://schemas.openxmlformats.org/drawingml/2006/picture">
+                <pic:pic xmlns:pic="http://schemas.openxmlformats.org/drawingml/2006/picture">
+                  <pic:nvPicPr>
+                    <pic:cNvPr id="12" name="Image 12"/>
+                    <pic:cNvPicPr/>
+                  </pic:nvPicPr>
+                  <pic:blipFill>
+                    <a:blip r:embed="rId23">
+                      <a:extLst>
+                        <a:ext uri="{28A0092B-C50C-407E-A947-70E740481C1C}">
+                          <a14:useLocalDpi xmlns:a14="http://schemas.microsoft.com/office/drawing/2010/main" val="0"/>
+                        </a:ext>
+                      </a:extLst>
+                    </a:blip>
+                    <a:stretch>
+                      <a:fillRect/>
+                    </a:stretch>
+                  </pic:blipFill>
+                  <pic:spPr>
+                    <a:xfrm>
+                      <a:off x="0" y="0"/>
+                      <a:ext cx="4267507" cy="3502185"/>
+                    </a:xfrm>
+                    <a:prstGeom prst="rect">
+                      <a:avLst/>
+                    </a:prstGeom>
+                  </pic:spPr>
+                </pic:pic>
+              </a:graphicData>
+            </a:graphic>
+          </wp:inline>
+        </w:drawing>
+      </w:r>
+    </w:p>
+    <w:p>
+      <w:pPr>
+        <w:pStyle w:val="Retraitcorpsdetexte"/>
+      </w:pPr>
+      <w:r>
+        <w:lastRenderedPageBreak/>
+        <w:drawing>
+          <wp:inline distT="0" distB="0" distL="0" distR="0" wp14:anchorId="0BFB7126" wp14:editId="0BAA1A38">
+            <wp:extent cx="4410075" cy="3618986"/>
+            <wp:effectExtent l="0" t="0" r="0" b="635"/>
+            <wp:docPr id="13" name="Image 13"/>
+            <wp:cNvGraphicFramePr>
+              <a:graphicFrameLocks xmlns:a="http://schemas.openxmlformats.org/drawingml/2006/main" noChangeAspect="1"/>
+            </wp:cNvGraphicFramePr>
+            <a:graphic xmlns:a="http://schemas.openxmlformats.org/drawingml/2006/main">
+              <a:graphicData uri="http://schemas.openxmlformats.org/drawingml/2006/picture">
+                <pic:pic xmlns:pic="http://schemas.openxmlformats.org/drawingml/2006/picture">
+                  <pic:nvPicPr>
+                    <pic:cNvPr id="1" name=""/>
+                    <pic:cNvPicPr/>
+                  </pic:nvPicPr>
+                  <pic:blipFill>
+                    <a:blip r:embed="rId24"/>
+                    <a:stretch>
+                      <a:fillRect/>
+                    </a:stretch>
+                  </pic:blipFill>
+                  <pic:spPr>
+                    <a:xfrm>
+                      <a:off x="0" y="0"/>
+                      <a:ext cx="4413085" cy="3621456"/>
+                    </a:xfrm>
+                    <a:prstGeom prst="rect">
+                      <a:avLst/>
+                    </a:prstGeom>
+                  </pic:spPr>
+                </pic:pic>
+              </a:graphicData>
+            </a:graphic>
+          </wp:inline>
+        </w:drawing>
+      </w:r>
+    </w:p>
+    <w:p>
+      <w:pPr>
+        <w:pStyle w:val="Retraitcorpsdetexte"/>
+      </w:pPr>
+      <w:r>
+        <w:drawing>
+          <wp:inline distT="0" distB="0" distL="0" distR="0" wp14:anchorId="56C0B002" wp14:editId="4F08EAA7">
+            <wp:extent cx="4445525" cy="3648075"/>
+            <wp:effectExtent l="0" t="0" r="0" b="0"/>
+            <wp:docPr id="14" name="Image 14"/>
+            <wp:cNvGraphicFramePr>
+              <a:graphicFrameLocks xmlns:a="http://schemas.openxmlformats.org/drawingml/2006/main" noChangeAspect="1"/>
+            </wp:cNvGraphicFramePr>
+            <a:graphic xmlns:a="http://schemas.openxmlformats.org/drawingml/2006/main">
+              <a:graphicData uri="http://schemas.openxmlformats.org/drawingml/2006/picture">
+                <pic:pic xmlns:pic="http://schemas.openxmlformats.org/drawingml/2006/picture">
+                  <pic:nvPicPr>
+                    <pic:cNvPr id="1" name=""/>
+                    <pic:cNvPicPr/>
+                  </pic:nvPicPr>
+                  <pic:blipFill>
+                    <a:blip r:embed="rId25"/>
+                    <a:stretch>
+                      <a:fillRect/>
+                    </a:stretch>
+                  </pic:blipFill>
+                  <pic:spPr>
+                    <a:xfrm>
+                      <a:off x="0" y="0"/>
+                      <a:ext cx="4453940" cy="3654980"/>
+                    </a:xfrm>
+                    <a:prstGeom prst="rect">
+                      <a:avLst/>
+                    </a:prstGeom>
+                  </pic:spPr>
+                </pic:pic>
+              </a:graphicData>
+            </a:graphic>
+          </wp:inline>
+        </w:drawing>
+      </w:r>
+    </w:p>
+    <w:p>
+      <w:pPr>
+        <w:pStyle w:val="Retraitcorpsdetexte"/>
+      </w:pPr>
+    </w:p>
+    <w:p>
+      <w:pPr>
+        <w:pStyle w:val="Retraitcorpsdetexte"/>
+      </w:pPr>
+    </w:p>
+    <w:p>
+      <w:pPr>
+        <w:pStyle w:val="Retraitcorpsdetexte"/>
+      </w:pPr>
+    </w:p>
+    <w:p>
+      <w:pPr>
+        <w:pStyle w:val="Retraitcorpsdetexte"/>
+      </w:pPr>
+    </w:p>
+    <w:p>
+      <w:pPr>
+        <w:pStyle w:val="Retraitcorpsdetexte"/>
+      </w:pPr>
+    </w:p>
+    <w:p>
+      <w:pPr>
+        <w:pStyle w:val="Retraitcorpsdetexte"/>
+      </w:pPr>
+    </w:p>
+    <w:p>
+      <w:pPr>
+        <w:pStyle w:val="Retraitcorpsdetexte"/>
+      </w:pPr>
+    </w:p>
+    <w:p>
+      <w:pPr>
+        <w:pStyle w:val="Retraitcorpsdetexte"/>
+      </w:pPr>
+    </w:p>
+    <w:p>
+      <w:pPr>
+        <w:pStyle w:val="Retraitcorpsdetexte"/>
+      </w:pPr>
+    </w:p>
+    <w:p>
+      <w:pPr>
+        <w:pStyle w:val="Retraitcorpsdetexte"/>
+      </w:pPr>
+      <w:r>
+        <w:lastRenderedPageBreak/>
+        <w:t>Voici le début de l’installation de Windows 11</w:t>
+      </w:r>
+    </w:p>
+    <w:p>
+      <w:pPr>
+        <w:pStyle w:val="Retraitcorpsdetexte"/>
+      </w:pPr>
+      <w:r>
+        <w:drawing>
+          <wp:inline distT="0" distB="0" distL="0" distR="0" wp14:anchorId="4D9881CE" wp14:editId="3031BCD8">
+            <wp:extent cx="4364276" cy="3581400"/>
+            <wp:effectExtent l="0" t="0" r="0" b="0"/>
+            <wp:docPr id="15" name="Image 15"/>
+            <wp:cNvGraphicFramePr>
+              <a:graphicFrameLocks xmlns:a="http://schemas.openxmlformats.org/drawingml/2006/main" noChangeAspect="1"/>
+            </wp:cNvGraphicFramePr>
+            <a:graphic xmlns:a="http://schemas.openxmlformats.org/drawingml/2006/main">
+              <a:graphicData uri="http://schemas.openxmlformats.org/drawingml/2006/picture">
+                <pic:pic xmlns:pic="http://schemas.openxmlformats.org/drawingml/2006/picture">
+                  <pic:nvPicPr>
+                    <pic:cNvPr id="1" name=""/>
+                    <pic:cNvPicPr/>
+                  </pic:nvPicPr>
+                  <pic:blipFill>
+                    <a:blip r:embed="rId26"/>
+                    <a:stretch>
+                      <a:fillRect/>
+                    </a:stretch>
+                  </pic:blipFill>
+                  <pic:spPr>
+                    <a:xfrm>
+                      <a:off x="0" y="0"/>
+                      <a:ext cx="4372280" cy="3587968"/>
+                    </a:xfrm>
+                    <a:prstGeom prst="rect">
+                      <a:avLst/>
+                    </a:prstGeom>
+                  </pic:spPr>
+                </pic:pic>
+              </a:graphicData>
+            </a:graphic>
+          </wp:inline>
+        </w:drawing>
+      </w:r>
+    </w:p>
+    <w:p>
+      <w:pPr>
+        <w:pStyle w:val="Retraitcorpsdetexte"/>
+      </w:pPr>
+    </w:p>
+    <w:p>
+      <w:pPr>
+        <w:pStyle w:val="Titre2"/>
+      </w:pPr>
+      <w:bookmarkStart w:id="8" w:name="_Toc193707856"/>
+      <w:r>
+        <w:t xml:space="preserve">Installation de </w:t>
+      </w:r>
+      <w:r>
+        <w:t>FreeBSD (</w:t>
+      </w:r>
+      <w:proofErr w:type="spellStart"/>
+      <w:r>
+        <w:t>pfSense</w:t>
+      </w:r>
+      <w:proofErr w:type="spellEnd"/>
+      <w:r>
+        <w:t>)</w:t>
+      </w:r>
+      <w:bookmarkEnd w:id="8"/>
+    </w:p>
+    <w:p>
+      <w:pPr>
+        <w:pStyle w:val="Retraitcorpsdetexte"/>
+      </w:pPr>
+      <w:r>
+        <w:drawing>
+          <wp:inline distT="0" distB="0" distL="0" distR="0" wp14:anchorId="2150381A" wp14:editId="1F300889">
+            <wp:extent cx="4676775" cy="3070068"/>
+            <wp:effectExtent l="0" t="0" r="0" b="0"/>
+            <wp:docPr id="16" name="Image 16"/>
+            <wp:cNvGraphicFramePr>
+              <a:graphicFrameLocks xmlns:a="http://schemas.openxmlformats.org/drawingml/2006/main" noChangeAspect="1"/>
+            </wp:cNvGraphicFramePr>
+            <a:graphic xmlns:a="http://schemas.openxmlformats.org/drawingml/2006/main">
+              <a:graphicData uri="http://schemas.openxmlformats.org/drawingml/2006/picture">
+                <pic:pic xmlns:pic="http://schemas.openxmlformats.org/drawingml/2006/picture">
+                  <pic:nvPicPr>
+                    <pic:cNvPr id="1" name=""/>
+                    <pic:cNvPicPr/>
+                  </pic:nvPicPr>
+                  <pic:blipFill>
+                    <a:blip r:embed="rId27"/>
+                    <a:stretch>
+                      <a:fillRect/>
+                    </a:stretch>
+                  </pic:blipFill>
+                  <pic:spPr>
+                    <a:xfrm>
+                      <a:off x="0" y="0"/>
+                      <a:ext cx="4681468" cy="3073148"/>
+                    </a:xfrm>
+                    <a:prstGeom prst="rect">
+                      <a:avLst/>
+                    </a:prstGeom>
+                  </pic:spPr>
+                </pic:pic>
+              </a:graphicData>
+            </a:graphic>
+          </wp:inline>
+        </w:drawing>
+      </w:r>
+    </w:p>
+    <w:p>
+      <w:pPr>
+        <w:pStyle w:val="Retraitcorpsdetexte"/>
+      </w:pPr>
+      <w:r>
+        <w:lastRenderedPageBreak/>
+        <w:drawing>
+          <wp:inline distT="0" distB="0" distL="0" distR="0" wp14:anchorId="1EDC471F" wp14:editId="6E33ADE9">
+            <wp:extent cx="4419600" cy="2901246"/>
+            <wp:effectExtent l="0" t="0" r="0" b="0"/>
+            <wp:docPr id="17" name="Image 17"/>
+            <wp:cNvGraphicFramePr>
+              <a:graphicFrameLocks xmlns:a="http://schemas.openxmlformats.org/drawingml/2006/main" noChangeAspect="1"/>
+            </wp:cNvGraphicFramePr>
+            <a:graphic xmlns:a="http://schemas.openxmlformats.org/drawingml/2006/main">
+              <a:graphicData uri="http://schemas.openxmlformats.org/drawingml/2006/picture">
+                <pic:pic xmlns:pic="http://schemas.openxmlformats.org/drawingml/2006/picture">
+                  <pic:nvPicPr>
+                    <pic:cNvPr id="1" name=""/>
+                    <pic:cNvPicPr/>
+                  </pic:nvPicPr>
+                  <pic:blipFill>
+                    <a:blip r:embed="rId28"/>
+                    <a:stretch>
+                      <a:fillRect/>
+                    </a:stretch>
+                  </pic:blipFill>
+                  <pic:spPr>
+                    <a:xfrm>
+                      <a:off x="0" y="0"/>
+                      <a:ext cx="4428510" cy="2907095"/>
+                    </a:xfrm>
+                    <a:prstGeom prst="rect">
+                      <a:avLst/>
+                    </a:prstGeom>
+                  </pic:spPr>
+                </pic:pic>
+              </a:graphicData>
+            </a:graphic>
+          </wp:inline>
+        </w:drawing>
+      </w:r>
+    </w:p>
+    <w:p>
+      <w:pPr>
+        <w:pStyle w:val="Retraitcorpsdetexte"/>
+      </w:pPr>
+      <w:r>
+        <w:drawing>
+          <wp:inline distT="0" distB="0" distL="0" distR="0" wp14:anchorId="156C5A71" wp14:editId="3E356652">
+            <wp:extent cx="4438650" cy="2913751"/>
+            <wp:effectExtent l="0" t="0" r="0" b="1270"/>
+            <wp:docPr id="18" name="Image 18"/>
+            <wp:cNvGraphicFramePr>
+              <a:graphicFrameLocks xmlns:a="http://schemas.openxmlformats.org/drawingml/2006/main" noChangeAspect="1"/>
+            </wp:cNvGraphicFramePr>
+            <a:graphic xmlns:a="http://schemas.openxmlformats.org/drawingml/2006/main">
+              <a:graphicData uri="http://schemas.openxmlformats.org/drawingml/2006/picture">
+                <pic:pic xmlns:pic="http://schemas.openxmlformats.org/drawingml/2006/picture">
+                  <pic:nvPicPr>
+                    <pic:cNvPr id="1" name=""/>
+                    <pic:cNvPicPr/>
+                  </pic:nvPicPr>
+                  <pic:blipFill>
+                    <a:blip r:embed="rId29"/>
+                    <a:stretch>
+                      <a:fillRect/>
+                    </a:stretch>
+                  </pic:blipFill>
+                  <pic:spPr>
+                    <a:xfrm>
+                      <a:off x="0" y="0"/>
+                      <a:ext cx="4447214" cy="2919373"/>
+                    </a:xfrm>
+                    <a:prstGeom prst="rect">
+                      <a:avLst/>
+                    </a:prstGeom>
+                  </pic:spPr>
+                </pic:pic>
+              </a:graphicData>
+            </a:graphic>
+          </wp:inline>
+        </w:drawing>
+      </w:r>
+    </w:p>
+    <w:p>
+      <w:pPr>
+        <w:pStyle w:val="Retraitcorpsdetexte"/>
+      </w:pPr>
+    </w:p>
+    <w:p>
+      <w:r>
+        <w:br w:type="page"/>
+      </w:r>
+    </w:p>
+    <w:p>
+      <w:pPr>
+        <w:pStyle w:val="Retraitcorpsdetexte"/>
+      </w:pPr>
+      <w:r>
+        <w:lastRenderedPageBreak/>
+        <w:t xml:space="preserve">Voici le début de l’installation de </w:t>
+      </w:r>
+      <w:r>
+        <w:t>FreeBSD</w:t>
+      </w:r>
+    </w:p>
+    <w:p>
+      <w:pPr>
+        <w:pStyle w:val="Retraitcorpsdetexte"/>
+      </w:pPr>
+      <w:r>
+        <w:drawing>
+          <wp:inline distT="0" distB="0" distL="0" distR="0" wp14:anchorId="1744FED0" wp14:editId="04D961BE">
+            <wp:extent cx="4411000" cy="2895600"/>
+            <wp:effectExtent l="0" t="0" r="8890" b="0"/>
+            <wp:docPr id="19" name="Image 19"/>
+            <wp:cNvGraphicFramePr>
+              <a:graphicFrameLocks xmlns:a="http://schemas.openxmlformats.org/drawingml/2006/main" noChangeAspect="1"/>
+            </wp:cNvGraphicFramePr>
+            <a:graphic xmlns:a="http://schemas.openxmlformats.org/drawingml/2006/main">
+              <a:graphicData uri="http://schemas.openxmlformats.org/drawingml/2006/picture">
+                <pic:pic xmlns:pic="http://schemas.openxmlformats.org/drawingml/2006/picture">
+                  <pic:nvPicPr>
+                    <pic:cNvPr id="1" name=""/>
+                    <pic:cNvPicPr/>
+                  </pic:nvPicPr>
+                  <pic:blipFill>
+                    <a:blip r:embed="rId30"/>
+                    <a:stretch>
+                      <a:fillRect/>
+                    </a:stretch>
+                  </pic:blipFill>
+                  <pic:spPr>
+                    <a:xfrm>
+                      <a:off x="0" y="0"/>
+                      <a:ext cx="4416058" cy="2898921"/>
+                    </a:xfrm>
+                    <a:prstGeom prst="rect">
+                      <a:avLst/>
+                    </a:prstGeom>
+                  </pic:spPr>
+                </pic:pic>
+              </a:graphicData>
+            </a:graphic>
+          </wp:inline>
+        </w:drawing>
+      </w:r>
+    </w:p>
+    <w:p>
+      <w:pPr>
+        <w:pStyle w:val="Retraitcorpsdetexte"/>
+      </w:pPr>
     </w:p>
     <w:p>
       <w:pPr>
         <w:pStyle w:val="Titre1"/>
       </w:pPr>
-      <w:bookmarkStart w:id="6" w:name="_Toc190436338"/>
+      <w:bookmarkStart w:id="9" w:name="_Toc193707857"/>
       <w:r>
         <w:t>Tests</w:t>
       </w:r>
-      <w:bookmarkEnd w:id="6"/>
+      <w:bookmarkEnd w:id="9"/>
     </w:p>
     <w:p>
       <w:pPr>
@@ -1640,11 +2467,11 @@
       <w:pPr>
         <w:pStyle w:val="Titre1"/>
       </w:pPr>
-      <w:bookmarkStart w:id="7" w:name="_Toc190436339"/>
+      <w:bookmarkStart w:id="10" w:name="_Toc193707858"/>
       <w:r>
         <w:t>Problèmes rencontrés</w:t>
       </w:r>
-      <w:bookmarkEnd w:id="7"/>
+      <w:bookmarkEnd w:id="10"/>
     </w:p>
     <w:p>
       <w:pPr>
@@ -1663,22 +2490,22 @@
       <w:pPr>
         <w:pStyle w:val="Titre1"/>
       </w:pPr>
-      <w:bookmarkStart w:id="8" w:name="_Sources_&amp;_Aides"/>
-      <w:bookmarkStart w:id="9" w:name="_Toc190436340"/>
-      <w:bookmarkEnd w:id="8"/>
+      <w:bookmarkStart w:id="11" w:name="_Sources_&amp;_Aides"/>
+      <w:bookmarkStart w:id="12" w:name="_Toc193707859"/>
+      <w:bookmarkEnd w:id="11"/>
       <w:r>
         <w:t>Sources</w:t>
       </w:r>
       <w:r>
         <w:t xml:space="preserve"> &amp; Aides</w:t>
       </w:r>
-      <w:bookmarkEnd w:id="9"/>
+      <w:bookmarkEnd w:id="12"/>
     </w:p>
     <w:p>
       <w:pPr>
         <w:pStyle w:val="Corpsdetexte"/>
       </w:pPr>
-      <w:hyperlink r:id="rId22" w:history="1">
+      <w:hyperlink r:id="rId31" w:history="1">
         <w:r>
           <w:rPr>
             <w:rStyle w:val="Lienhypertexte"/>
@@ -1706,11 +2533,11 @@
       <w:pPr>
         <w:pStyle w:val="Titre1"/>
       </w:pPr>
-      <w:bookmarkStart w:id="10" w:name="_Toc190436341"/>
+      <w:bookmarkStart w:id="13" w:name="_Toc193707860"/>
       <w:r>
         <w:t>Conclusion</w:t>
       </w:r>
-      <w:bookmarkEnd w:id="10"/>
+      <w:bookmarkEnd w:id="13"/>
     </w:p>
     <w:p>
       <w:pPr>
@@ -1721,8 +2548,8 @@
       </w:r>
     </w:p>
     <w:sectPr>
-      <w:headerReference w:type="default" r:id="rId23"/>
-      <w:footerReference w:type="default" r:id="rId24"/>
+      <w:headerReference w:type="default" r:id="rId32"/>
+      <w:footerReference w:type="default" r:id="rId33"/>
       <w:pgSz w:w="11906" w:h="16838" w:code="9"/>
       <w:pgMar w:top="1418" w:right="1418" w:bottom="1418" w:left="1418" w:header="709" w:footer="709" w:gutter="0"/>
       <w:cols w:space="708"/>
@@ -1759,17 +2586,12 @@
 <w:ftr xmlns:wpc="http://schemas.microsoft.com/office/word/2010/wordprocessingCanvas" xmlns:cx="http://schemas.microsoft.com/office/drawing/2014/chartex" xmlns:cx1="http://schemas.microsoft.com/office/drawing/2015/9/8/chartex" xmlns:cx2="http://schemas.microsoft.com/office/drawing/2015/10/21/chartex" xmlns:cx3="http://schemas.microsoft.com/office/drawing/2016/5/9/chartex" xmlns:cx4="http://schemas.microsoft.com/office/drawing/2016/5/10/chartex" xmlns:cx5="http://schemas.microsoft.com/office/drawing/2016/5/11/chartex" xmlns:cx6="http://schemas.microsoft.com/office/drawing/2016/5/12/chartex" xmlns:cx7="http://schemas.microsoft.com/office/drawing/2016/5/13/chartex" xmlns:cx8="http://schemas.microsoft.com/office/drawing/2016/5/14/chartex" xmlns:mc="http://schemas.openxmlformats.org/markup-compatibility/2006" xmlns:aink="http://schemas.microsoft.com/office/drawing/2016/ink" xmlns:am3d="http://schemas.microsoft.com/office/drawing/2017/model3d" xmlns:o="urn:schemas-microsoft-com:office:office" xmlns:oel="http://schemas.microsoft.com/office/2019/extlst" xmlns:r="http://schemas.openxmlformats.org/officeDocument/2006/relationships" xmlns:m="http://schemas.openxmlformats.org/officeDocument/2006/math" xmlns:v="urn:schemas-microsoft-com:vml" xmlns:wp14="http://schemas.microsoft.com/office/word/2010/wordprocessingDrawing" xmlns:wp="http://schemas.openxmlformats.org/drawingml/2006/wordprocessingDrawing" xmlns:w10="urn:schemas-microsoft-com:office:word" xmlns:w="http://schemas.openxmlformats.org/wordprocessingml/2006/main" xmlns:w14="http://schemas.microsoft.com/office/word/2010/wordml" xmlns:w15="http://schemas.microsoft.com/office/word/2012/wordml" xmlns:w16cex="http://schemas.microsoft.com/office/word/2018/wordml/cex" xmlns:w16cid="http://schemas.microsoft.com/office/word/2016/wordml/cid" xmlns:w16="http://schemas.microsoft.com/office/word/2018/wordml" xmlns:w16sdtdh="http://schemas.microsoft.com/office/word/2020/wordml/sdtdatahash" xmlns:w16se="http://schemas.microsoft.com/office/word/2015/wordml/symex" xmlns:wpg="http://schemas.microsoft.com/office/word/2010/wordprocessingGroup" xmlns:wpi="http://schemas.microsoft.com/office/word/2010/wordprocessingInk" xmlns:wne="http://schemas.microsoft.com/office/word/2006/wordml" xmlns:wps="http://schemas.microsoft.com/office/word/2010/wordprocessingShape" mc:Ignorable="w14 w15 w16se w16cid w16 w16cex w16sdtdh wp14">
   <w:sdt>
     <w:sdtPr>
-      <w:id w:val="1034609821"/>
+      <w:id w:val="-473292455"/>
       <w:docPartObj>
         <w:docPartGallery w:val="Page Numbers (Bottom of Page)"/>
         <w:docPartUnique/>
       </w:docPartObj>
     </w:sdtPr>
-    <w:sdtEndPr>
-      <w:rPr>
-        <w:color w:val="548DD4" w:themeColor="text2" w:themeTint="99"/>
-      </w:rPr>
-    </w:sdtEndPr>
     <w:sdtContent>
       <w:p>
         <w:pPr>
@@ -1780,32 +2602,84 @@
           </w:rPr>
         </w:pPr>
         <w:r>
+          <w:rPr>
+            <w:sz w:val="18"/>
+            <w:szCs w:val="18"/>
+          </w:rPr>
+          <w:t>R-P_RES_300-amizeqiri-Rapport.docx</w:t>
+        </w:r>
+        <w:r>
+          <w:tab/>
+        </w:r>
+        <w:r>
+          <w:rPr>
+            <w:sz w:val="18"/>
+            <w:szCs w:val="18"/>
+          </w:rPr>
           <w:fldChar w:fldCharType="begin"/>
         </w:r>
         <w:r>
+          <w:rPr>
+            <w:sz w:val="18"/>
+            <w:szCs w:val="18"/>
+          </w:rPr>
           <w:instrText>PAGE   \* MERGEFORMAT</w:instrText>
         </w:r>
         <w:r>
+          <w:rPr>
+            <w:sz w:val="18"/>
+            <w:szCs w:val="18"/>
+          </w:rPr>
           <w:fldChar w:fldCharType="separate"/>
         </w:r>
         <w:r>
           <w:rPr>
-            <w:noProof/>
-            <w:lang w:val="fr-FR"/>
-          </w:rPr>
-          <w:t>3</w:t>
-        </w:r>
-        <w:r>
+            <w:sz w:val="18"/>
+            <w:szCs w:val="18"/>
+          </w:rPr>
+          <w:t>2</w:t>
+        </w:r>
+        <w:r>
+          <w:rPr>
+            <w:sz w:val="18"/>
+            <w:szCs w:val="18"/>
+          </w:rPr>
           <w:fldChar w:fldCharType="end"/>
+        </w:r>
+        <w:r>
+          <w:rPr>
+            <w:sz w:val="18"/>
+            <w:szCs w:val="18"/>
+          </w:rPr>
+          <w:t>/</w:t>
+        </w:r>
+        <w:r>
+          <w:rPr>
+            <w:sz w:val="18"/>
+            <w:szCs w:val="18"/>
+          </w:rPr>
+          <w:t>12</w:t>
+        </w:r>
+        <w:r>
+          <w:tab/>
+        </w:r>
+        <w:r>
+          <w:rPr>
+            <w:sz w:val="18"/>
+            <w:szCs w:val="18"/>
+          </w:rPr>
+          <w:t>17.03.2025</w:t>
+        </w:r>
+        <w:r>
+          <w:rPr>
+            <w:sz w:val="18"/>
+            <w:szCs w:val="18"/>
+          </w:rPr>
+          <w:t xml:space="preserve"> au 26.05.2025</w:t>
         </w:r>
       </w:p>
     </w:sdtContent>
   </w:sdt>
-  <w:p>
-    <w:pPr>
-      <w:pStyle w:val="Pieddepage"/>
-    </w:pPr>
-  </w:p>
 </w:ftr>
 </file>
 
@@ -1859,8 +2733,16 @@
         <w:p>
           <w:pPr>
             <w:pStyle w:val="En-tte"/>
+            <w:rPr>
+              <w:sz w:val="20"/>
+              <w:szCs w:val="20"/>
+            </w:rPr>
           </w:pPr>
           <w:r>
+            <w:rPr>
+              <w:sz w:val="20"/>
+              <w:szCs w:val="20"/>
+            </w:rPr>
             <w:t>Amir Zeqiri</w:t>
           </w:r>
         </w:p>
@@ -1873,11 +2755,23 @@
           <w:pPr>
             <w:pStyle w:val="En-tte"/>
             <w:jc w:val="center"/>
+            <w:rPr>
+              <w:sz w:val="20"/>
+              <w:szCs w:val="20"/>
+            </w:rPr>
           </w:pPr>
           <w:r>
+            <w:rPr>
+              <w:sz w:val="20"/>
+              <w:szCs w:val="20"/>
+            </w:rPr>
             <w:t>P_</w:t>
           </w:r>
           <w:r>
+            <w:rPr>
+              <w:sz w:val="20"/>
+              <w:szCs w:val="20"/>
+            </w:rPr>
             <w:t>Réseau_188</w:t>
           </w:r>
         </w:p>
@@ -1890,8 +2784,16 @@
           <w:pPr>
             <w:pStyle w:val="En-tte"/>
             <w:jc w:val="right"/>
+            <w:rPr>
+              <w:sz w:val="20"/>
+              <w:szCs w:val="20"/>
+            </w:rPr>
           </w:pPr>
           <w:r>
+            <w:rPr>
+              <w:sz w:val="20"/>
+              <w:szCs w:val="20"/>
+            </w:rPr>
             <w:t>ETML</w:t>
           </w:r>
         </w:p>
@@ -1929,7 +2831,7 @@
         <v:path o:extrusionok="f" gradientshapeok="t" o:connecttype="rect"/>
         <o:lock v:ext="edit" aspectratio="t"/>
       </v:shapetype>
-      <v:shape id="_x0000_i1030" type="#_x0000_t75" style="width:11.25pt;height:11.25pt" o:bullet="t">
+      <v:shape id="_x0000_i1053" type="#_x0000_t75" style="width:11.25pt;height:11.25pt" o:bullet="t">
         <v:imagedata r:id="rId1" o:title="BD10263_"/>
       </v:shape>
     </w:pict>
@@ -6420,6 +7322,31 @@
 </file>
 
 <file path=customXml/item1.xml><?xml version="1.0" encoding="utf-8"?>
+<p:properties xmlns:p="http://schemas.microsoft.com/office/2006/metadata/properties" xmlns:xsi="http://www.w3.org/2001/XMLSchema-instance" xmlns:pc="http://schemas.microsoft.com/office/infopath/2007/PartnerControls">
+  <documentManagement>
+    <Total xmlns="98d92101-24da-4498-9971-a24673344bd8" xsi:nil="true"/>
+    <TaxCatchAll xmlns="dfa80de1-e9bb-4cf2-893d-d06220b3971a" xsi:nil="true"/>
+    <lcf76f155ced4ddcb4097134ff3c332f xmlns="98d92101-24da-4498-9971-a24673344bd8">
+      <Terms xmlns="http://schemas.microsoft.com/office/infopath/2007/PartnerControls"/>
+    </lcf76f155ced4ddcb4097134ff3c332f>
+  </documentManagement>
+</p:properties>
+</file>
+
+<file path=customXml/item2.xml><?xml version="1.0" encoding="utf-8"?>
+<?mso-contentType ?>
+<FormTemplates xmlns="http://schemas.microsoft.com/sharepoint/v3/contenttype/forms">
+  <Display>DocumentLibraryForm</Display>
+  <Edit>DocumentLibraryForm</Edit>
+  <New>DocumentLibraryForm</New>
+</FormTemplates>
+</file>
+
+<file path=customXml/item3.xml><?xml version="1.0" encoding="utf-8"?>
+<b:Sources xmlns:b="http://schemas.openxmlformats.org/officeDocument/2006/bibliography" xmlns="http://schemas.openxmlformats.org/officeDocument/2006/bibliography" SelectedStyle="\APA.XSL" StyleName="APA"/>
+</file>
+
+<file path=customXml/item4.xml><?xml version="1.0" encoding="utf-8"?>
 <ct:contentTypeSchema xmlns:ct="http://schemas.microsoft.com/office/2006/metadata/contentType" xmlns:ma="http://schemas.microsoft.com/office/2006/metadata/properties/metaAttributes" ct:_="" ma:_="" ma:contentTypeName="Document" ma:contentTypeID="0x010100E529CC47EA4E614CBF50FAFAB9B8F32B" ma:contentTypeVersion="13" ma:contentTypeDescription="Crée un document." ma:contentTypeScope="" ma:versionID="6a4cac78e8e76547514939bcab636e7b">
   <xsd:schema xmlns:xsd="http://www.w3.org/2001/XMLSchema" xmlns:xs="http://www.w3.org/2001/XMLSchema" xmlns:p="http://schemas.microsoft.com/office/2006/metadata/properties" xmlns:ns2="98d92101-24da-4498-9971-a24673344bd8" xmlns:ns3="dfa80de1-e9bb-4cf2-893d-d06220b3971a" targetNamespace="http://schemas.microsoft.com/office/2006/metadata/properties" ma:root="true" ma:fieldsID="a8fdc2b16e66b7bdb77d3717a31ab696" ns2:_="" ns3:_="">
     <xsd:import namespace="98d92101-24da-4498-9971-a24673344bd8"/>
@@ -6642,32 +7569,34 @@
 </ct:contentTypeSchema>
 </file>
 
-<file path=customXml/item2.xml><?xml version="1.0" encoding="utf-8"?>
-<p:properties xmlns:p="http://schemas.microsoft.com/office/2006/metadata/properties" xmlns:xsi="http://www.w3.org/2001/XMLSchema-instance" xmlns:pc="http://schemas.microsoft.com/office/infopath/2007/PartnerControls">
-  <documentManagement>
-    <Total xmlns="98d92101-24da-4498-9971-a24673344bd8" xsi:nil="true"/>
-    <TaxCatchAll xmlns="dfa80de1-e9bb-4cf2-893d-d06220b3971a" xsi:nil="true"/>
-    <lcf76f155ced4ddcb4097134ff3c332f xmlns="98d92101-24da-4498-9971-a24673344bd8">
-      <Terms xmlns="http://schemas.microsoft.com/office/infopath/2007/PartnerControls"/>
-    </lcf76f155ced4ddcb4097134ff3c332f>
-  </documentManagement>
-</p:properties>
+<file path=customXml/itemProps1.xml><?xml version="1.0" encoding="utf-8"?>
+<ds:datastoreItem xmlns:ds="http://schemas.openxmlformats.org/officeDocument/2006/customXml" ds:itemID="{E4C379ED-99CE-474E-BE51-D6618EB059A5}">
+  <ds:schemaRefs>
+    <ds:schemaRef ds:uri="http://schemas.microsoft.com/office/2006/metadata/properties"/>
+    <ds:schemaRef ds:uri="http://schemas.microsoft.com/office/infopath/2007/PartnerControls"/>
+    <ds:schemaRef ds:uri="98d92101-24da-4498-9971-a24673344bd8"/>
+    <ds:schemaRef ds:uri="dfa80de1-e9bb-4cf2-893d-d06220b3971a"/>
+  </ds:schemaRefs>
+</ds:datastoreItem>
 </file>
 
-<file path=customXml/item3.xml><?xml version="1.0" encoding="utf-8"?>
-<?mso-contentType ?>
-<FormTemplates xmlns="http://schemas.microsoft.com/sharepoint/v3/contenttype/forms">
-  <Display>DocumentLibraryForm</Display>
-  <Edit>DocumentLibraryForm</Edit>
-  <New>DocumentLibraryForm</New>
-</FormTemplates>
+<file path=customXml/itemProps2.xml><?xml version="1.0" encoding="utf-8"?>
+<ds:datastoreItem xmlns:ds="http://schemas.openxmlformats.org/officeDocument/2006/customXml" ds:itemID="{17BB236F-1E40-438F-95F2-06C15F3EF314}">
+  <ds:schemaRefs>
+    <ds:schemaRef ds:uri="http://schemas.microsoft.com/sharepoint/v3/contenttype/forms"/>
+  </ds:schemaRefs>
+</ds:datastoreItem>
 </file>
 
-<file path=customXml/item4.xml><?xml version="1.0" encoding="utf-8"?>
-<b:Sources xmlns:b="http://schemas.openxmlformats.org/officeDocument/2006/bibliography" xmlns="http://schemas.openxmlformats.org/officeDocument/2006/bibliography" SelectedStyle="\APA.XSL" StyleName="APA"/>
+<file path=customXml/itemProps3.xml><?xml version="1.0" encoding="utf-8"?>
+<ds:datastoreItem xmlns:ds="http://schemas.openxmlformats.org/officeDocument/2006/customXml" ds:itemID="{1FF00A52-0B22-4294-98E4-920EFFFC6EAE}">
+  <ds:schemaRefs>
+    <ds:schemaRef ds:uri="http://schemas.openxmlformats.org/officeDocument/2006/bibliography"/>
+  </ds:schemaRefs>
+</ds:datastoreItem>
 </file>
 
-<file path=customXml/itemProps1.xml><?xml version="1.0" encoding="utf-8"?>
+<file path=customXml/itemProps4.xml><?xml version="1.0" encoding="utf-8"?>
 <ds:datastoreItem xmlns:ds="http://schemas.openxmlformats.org/officeDocument/2006/customXml" ds:itemID="{DB88091B-7A0B-40E0-A22E-B64A876609B4}">
   <ds:schemaRefs>
     <ds:schemaRef ds:uri="http://schemas.microsoft.com/office/2006/metadata/contentType"/>
@@ -6684,31 +7613,4 @@
     <ds:schemaRef ds:uri="http://schemas.microsoft.com/internal/obd"/>
   </ds:schemaRefs>
 </ds:datastoreItem>
-</file>
-
-<file path=customXml/itemProps2.xml><?xml version="1.0" encoding="utf-8"?>
-<ds:datastoreItem xmlns:ds="http://schemas.openxmlformats.org/officeDocument/2006/customXml" ds:itemID="{E4C379ED-99CE-474E-BE51-D6618EB059A5}">
-  <ds:schemaRefs>
-    <ds:schemaRef ds:uri="http://schemas.microsoft.com/office/2006/metadata/properties"/>
-    <ds:schemaRef ds:uri="http://schemas.microsoft.com/office/infopath/2007/PartnerControls"/>
-    <ds:schemaRef ds:uri="98d92101-24da-4498-9971-a24673344bd8"/>
-    <ds:schemaRef ds:uri="dfa80de1-e9bb-4cf2-893d-d06220b3971a"/>
-  </ds:schemaRefs>
-</ds:datastoreItem>
-</file>
-
-<file path=customXml/itemProps3.xml><?xml version="1.0" encoding="utf-8"?>
-<ds:datastoreItem xmlns:ds="http://schemas.openxmlformats.org/officeDocument/2006/customXml" ds:itemID="{17BB236F-1E40-438F-95F2-06C15F3EF314}">
-  <ds:schemaRefs>
-    <ds:schemaRef ds:uri="http://schemas.microsoft.com/sharepoint/v3/contenttype/forms"/>
-  </ds:schemaRefs>
-</ds:datastoreItem>
-</file>
-
-<file path=customXml/itemProps4.xml><?xml version="1.0" encoding="utf-8"?>
-<ds:datastoreItem xmlns:ds="http://schemas.openxmlformats.org/officeDocument/2006/customXml" ds:itemID="{1FF00A52-0B22-4294-98E4-920EFFFC6EAE}">
-  <ds:schemaRefs>
-    <ds:schemaRef ds:uri="http://schemas.openxmlformats.org/officeDocument/2006/bibliography"/>
-  </ds:schemaRefs>
-</ds:datastoreItem>
 </file>
</xml_diff>

<commit_message>
DNS Bind9 pas entièrement fini
</commit_message>
<xml_diff>
--- a/R-P_RES_300-amizeqiri-Rapport.docx
+++ b/R-P_RES_300-amizeqiri-Rapport.docx
@@ -42,7 +42,7 @@
           <w:noProof/>
         </w:rPr>
         <w:drawing>
-          <wp:inline distT="0" distB="0" distL="0" distR="0" wp14:anchorId="0FAA03EB" wp14:editId="562A285B">
+          <wp:inline distT="0" distB="0" distL="0" distR="0" wp14:anchorId="0FAA03EB" wp14:editId="05D34BC6">
             <wp:extent cx="3473326" cy="1953746"/>
             <wp:effectExtent l="0" t="0" r="0" b="8890"/>
             <wp:docPr id="6" name="Image 6"/>
@@ -244,7 +244,7 @@
         </w:rPr>
         <w:fldChar w:fldCharType="separate"/>
       </w:r>
-      <w:hyperlink w:anchor="_Toc193707849" w:history="1">
+      <w:hyperlink w:anchor="_Toc194300960" w:history="1">
         <w:r>
           <w:rPr>
             <w:rStyle w:val="Lienhypertexte"/>
@@ -290,7 +290,7 @@
             <w:noProof/>
             <w:webHidden/>
           </w:rPr>
-          <w:instrText xml:space="preserve"> PAGEREF _Toc193707849 \h </w:instrText>
+          <w:instrText xml:space="preserve"> PAGEREF _Toc194300960 \h </w:instrText>
         </w:r>
         <w:r>
           <w:rPr>
@@ -336,7 +336,7 @@
           <w14:ligatures w14:val="standardContextual"/>
         </w:rPr>
       </w:pPr>
-      <w:hyperlink w:anchor="_Toc193707850" w:history="1">
+      <w:hyperlink w:anchor="_Toc194300961" w:history="1">
         <w:r>
           <w:rPr>
             <w:rStyle w:val="Lienhypertexte"/>
@@ -380,7 +380,7 @@
             <w:noProof/>
             <w:webHidden/>
           </w:rPr>
-          <w:instrText xml:space="preserve"> PAGEREF _Toc193707850 \h </w:instrText>
+          <w:instrText xml:space="preserve"> PAGEREF _Toc194300961 \h </w:instrText>
         </w:r>
         <w:r>
           <w:rPr>
@@ -426,7 +426,7 @@
           <w14:ligatures w14:val="standardContextual"/>
         </w:rPr>
       </w:pPr>
-      <w:hyperlink w:anchor="_Toc193707851" w:history="1">
+      <w:hyperlink w:anchor="_Toc194300962" w:history="1">
         <w:r>
           <w:rPr>
             <w:rStyle w:val="Lienhypertexte"/>
@@ -470,7 +470,7 @@
             <w:noProof/>
             <w:webHidden/>
           </w:rPr>
-          <w:instrText xml:space="preserve"> PAGEREF _Toc193707851 \h </w:instrText>
+          <w:instrText xml:space="preserve"> PAGEREF _Toc194300962 \h </w:instrText>
         </w:r>
         <w:r>
           <w:rPr>
@@ -518,7 +518,7 @@
           <w14:ligatures w14:val="standardContextual"/>
         </w:rPr>
       </w:pPr>
-      <w:hyperlink w:anchor="_Toc193707852" w:history="1">
+      <w:hyperlink w:anchor="_Toc194300963" w:history="1">
         <w:r>
           <w:rPr>
             <w:rStyle w:val="Lienhypertexte"/>
@@ -564,7 +564,7 @@
             <w:noProof/>
             <w:webHidden/>
           </w:rPr>
-          <w:instrText xml:space="preserve"> PAGEREF _Toc193707852 \h </w:instrText>
+          <w:instrText xml:space="preserve"> PAGEREF _Toc194300963 \h </w:instrText>
         </w:r>
         <w:r>
           <w:rPr>
@@ -612,7 +612,7 @@
           <w14:ligatures w14:val="standardContextual"/>
         </w:rPr>
       </w:pPr>
-      <w:hyperlink w:anchor="_Toc193707853" w:history="1">
+      <w:hyperlink w:anchor="_Toc194300964" w:history="1">
         <w:r>
           <w:rPr>
             <w:rStyle w:val="Lienhypertexte"/>
@@ -658,7 +658,7 @@
             <w:noProof/>
             <w:webHidden/>
           </w:rPr>
-          <w:instrText xml:space="preserve"> PAGEREF _Toc193707853 \h </w:instrText>
+          <w:instrText xml:space="preserve"> PAGEREF _Toc194300964 \h </w:instrText>
         </w:r>
         <w:r>
           <w:rPr>
@@ -704,7 +704,7 @@
           <w14:ligatures w14:val="standardContextual"/>
         </w:rPr>
       </w:pPr>
-      <w:hyperlink w:anchor="_Toc193707854" w:history="1">
+      <w:hyperlink w:anchor="_Toc194300965" w:history="1">
         <w:r>
           <w:rPr>
             <w:rStyle w:val="Lienhypertexte"/>
@@ -748,7 +748,7 @@
             <w:noProof/>
             <w:webHidden/>
           </w:rPr>
-          <w:instrText xml:space="preserve"> PAGEREF _Toc193707854 \h </w:instrText>
+          <w:instrText xml:space="preserve"> PAGEREF _Toc194300965 \h </w:instrText>
         </w:r>
         <w:r>
           <w:rPr>
@@ -794,7 +794,7 @@
           <w14:ligatures w14:val="standardContextual"/>
         </w:rPr>
       </w:pPr>
-      <w:hyperlink w:anchor="_Toc193707855" w:history="1">
+      <w:hyperlink w:anchor="_Toc194300966" w:history="1">
         <w:r>
           <w:rPr>
             <w:rStyle w:val="Lienhypertexte"/>
@@ -838,7 +838,7 @@
             <w:noProof/>
             <w:webHidden/>
           </w:rPr>
-          <w:instrText xml:space="preserve"> PAGEREF _Toc193707855 \h </w:instrText>
+          <w:instrText xml:space="preserve"> PAGEREF _Toc194300966 \h </w:instrText>
         </w:r>
         <w:r>
           <w:rPr>
@@ -884,7 +884,7 @@
           <w14:ligatures w14:val="standardContextual"/>
         </w:rPr>
       </w:pPr>
-      <w:hyperlink w:anchor="_Toc193707856" w:history="1">
+      <w:hyperlink w:anchor="_Toc194300967" w:history="1">
         <w:r>
           <w:rPr>
             <w:rStyle w:val="Lienhypertexte"/>
@@ -928,7 +928,7 @@
             <w:noProof/>
             <w:webHidden/>
           </w:rPr>
-          <w:instrText xml:space="preserve"> PAGEREF _Toc193707856 \h </w:instrText>
+          <w:instrText xml:space="preserve"> PAGEREF _Toc194300967 \h </w:instrText>
         </w:r>
         <w:r>
           <w:rPr>
@@ -976,7 +976,7 @@
           <w14:ligatures w14:val="standardContextual"/>
         </w:rPr>
       </w:pPr>
-      <w:hyperlink w:anchor="_Toc193707857" w:history="1">
+      <w:hyperlink w:anchor="_Toc194300968" w:history="1">
         <w:r>
           <w:rPr>
             <w:rStyle w:val="Lienhypertexte"/>
@@ -1022,7 +1022,7 @@
             <w:noProof/>
             <w:webHidden/>
           </w:rPr>
-          <w:instrText xml:space="preserve"> PAGEREF _Toc193707857 \h </w:instrText>
+          <w:instrText xml:space="preserve"> PAGEREF _Toc194300968 \h </w:instrText>
         </w:r>
         <w:r>
           <w:rPr>
@@ -1070,7 +1070,7 @@
           <w14:ligatures w14:val="standardContextual"/>
         </w:rPr>
       </w:pPr>
-      <w:hyperlink w:anchor="_Toc193707858" w:history="1">
+      <w:hyperlink w:anchor="_Toc194300969" w:history="1">
         <w:r>
           <w:rPr>
             <w:rStyle w:val="Lienhypertexte"/>
@@ -1116,7 +1116,7 @@
             <w:noProof/>
             <w:webHidden/>
           </w:rPr>
-          <w:instrText xml:space="preserve"> PAGEREF _Toc193707858 \h </w:instrText>
+          <w:instrText xml:space="preserve"> PAGEREF _Toc194300969 \h </w:instrText>
         </w:r>
         <w:r>
           <w:rPr>
@@ -1164,7 +1164,7 @@
           <w14:ligatures w14:val="standardContextual"/>
         </w:rPr>
       </w:pPr>
-      <w:hyperlink w:anchor="_Toc193707859" w:history="1">
+      <w:hyperlink w:anchor="_Toc194300970" w:history="1">
         <w:r>
           <w:rPr>
             <w:rStyle w:val="Lienhypertexte"/>
@@ -1210,7 +1210,7 @@
             <w:noProof/>
             <w:webHidden/>
           </w:rPr>
-          <w:instrText xml:space="preserve"> PAGEREF _Toc193707859 \h </w:instrText>
+          <w:instrText xml:space="preserve"> PAGEREF _Toc194300970 \h </w:instrText>
         </w:r>
         <w:r>
           <w:rPr>
@@ -1258,7 +1258,7 @@
           <w14:ligatures w14:val="standardContextual"/>
         </w:rPr>
       </w:pPr>
-      <w:hyperlink w:anchor="_Toc193707860" w:history="1">
+      <w:hyperlink w:anchor="_Toc194300971" w:history="1">
         <w:r>
           <w:rPr>
             <w:rStyle w:val="Lienhypertexte"/>
@@ -1304,7 +1304,7 @@
             <w:noProof/>
             <w:webHidden/>
           </w:rPr>
-          <w:instrText xml:space="preserve"> PAGEREF _Toc193707860 \h </w:instrText>
+          <w:instrText xml:space="preserve"> PAGEREF _Toc194300971 \h </w:instrText>
         </w:r>
         <w:r>
           <w:rPr>
@@ -1356,7 +1356,7 @@
       <w:pPr>
         <w:pStyle w:val="Titre1"/>
       </w:pPr>
-      <w:bookmarkStart w:id="1" w:name="_Toc193707849"/>
+      <w:bookmarkStart w:id="1" w:name="_Toc194300960"/>
       <w:r>
         <w:lastRenderedPageBreak/>
         <w:t>Description du projet dans son ensemble</w:t>
@@ -1368,7 +1368,7 @@
         <w:pStyle w:val="Titre2"/>
         <w:spacing w:line="276" w:lineRule="auto"/>
       </w:pPr>
-      <w:bookmarkStart w:id="2" w:name="_Toc193707850"/>
+      <w:bookmarkStart w:id="2" w:name="_Toc194300961"/>
       <w:r>
         <w:t>Titre</w:t>
       </w:r>
@@ -1385,11 +1385,9 @@
       <w:r>
         <w:t xml:space="preserve"> </w:t>
       </w:r>
-      <w:proofErr w:type="spellStart"/>
       <w:r>
         <w:t>OpenLDAP</w:t>
       </w:r>
-      <w:proofErr w:type="spellEnd"/>
     </w:p>
     <w:p>
       <w:pPr>
@@ -1402,7 +1400,7 @@
         <w:pStyle w:val="Titre2"/>
         <w:spacing w:line="276" w:lineRule="auto"/>
       </w:pPr>
-      <w:bookmarkStart w:id="3" w:name="_Toc193707851"/>
+      <w:bookmarkStart w:id="3" w:name="_Toc194300962"/>
       <w:r>
         <w:t>Sujet</w:t>
       </w:r>
@@ -1434,7 +1432,7 @@
       <w:pPr>
         <w:pStyle w:val="Titre1"/>
       </w:pPr>
-      <w:bookmarkStart w:id="4" w:name="_Toc193707852"/>
+      <w:bookmarkStart w:id="4" w:name="_Toc194300963"/>
       <w:r>
         <w:t xml:space="preserve">Analyse &amp; </w:t>
       </w:r>
@@ -1460,7 +1458,7 @@
       <w:pPr>
         <w:pStyle w:val="Titre1"/>
       </w:pPr>
-      <w:bookmarkStart w:id="5" w:name="_Toc193707853"/>
+      <w:bookmarkStart w:id="5" w:name="_Toc194300964"/>
       <w:r>
         <w:t>Réalisation</w:t>
       </w:r>
@@ -1470,7 +1468,7 @@
       <w:pPr>
         <w:pStyle w:val="Titre2"/>
       </w:pPr>
-      <w:bookmarkStart w:id="6" w:name="_Toc193707854"/>
+      <w:bookmarkStart w:id="6" w:name="_Toc194300965"/>
       <w:r>
         <w:t>Installation de D</w:t>
       </w:r>
@@ -1940,7 +1938,7 @@
       <w:pPr>
         <w:pStyle w:val="Titre2"/>
       </w:pPr>
-      <w:bookmarkStart w:id="7" w:name="_Toc193707855"/>
+      <w:bookmarkStart w:id="7" w:name="_Toc194300966"/>
       <w:r>
         <w:lastRenderedPageBreak/>
         <w:t>Installation de Windows</w:t>
@@ -1952,6 +1950,9 @@
         <w:pStyle w:val="Retraitcorpsdetexte"/>
       </w:pPr>
       <w:r>
+        <w:rPr>
+          <w:noProof/>
+        </w:rPr>
         <w:drawing>
           <wp:inline distT="0" distB="0" distL="0" distR="0" wp14:anchorId="637CF099" wp14:editId="3A6BBA91">
             <wp:extent cx="4257675" cy="3493922"/>
@@ -1994,6 +1995,9 @@
         <w:pStyle w:val="Retraitcorpsdetexte"/>
       </w:pPr>
       <w:r>
+        <w:rPr>
+          <w:noProof/>
+        </w:rPr>
         <w:drawing>
           <wp:inline distT="0" distB="0" distL="0" distR="0" wp14:anchorId="50AFEAC8" wp14:editId="294AB85D">
             <wp:extent cx="4267507" cy="3502185"/>
@@ -2042,6 +2046,9 @@
         <w:pStyle w:val="Retraitcorpsdetexte"/>
       </w:pPr>
       <w:r>
+        <w:rPr>
+          <w:noProof/>
+        </w:rPr>
         <w:lastRenderedPageBreak/>
         <w:drawing>
           <wp:inline distT="0" distB="0" distL="0" distR="0" wp14:anchorId="0BFB7126" wp14:editId="0BAA1A38">
@@ -2085,6 +2092,9 @@
         <w:pStyle w:val="Retraitcorpsdetexte"/>
       </w:pPr>
       <w:r>
+        <w:rPr>
+          <w:noProof/>
+        </w:rPr>
         <w:drawing>
           <wp:inline distT="0" distB="0" distL="0" distR="0" wp14:anchorId="56C0B002" wp14:editId="4F08EAA7">
             <wp:extent cx="4445525" cy="3648075"/>
@@ -2181,6 +2191,9 @@
         <w:pStyle w:val="Retraitcorpsdetexte"/>
       </w:pPr>
       <w:r>
+        <w:rPr>
+          <w:noProof/>
+        </w:rPr>
         <w:drawing>
           <wp:inline distT="0" distB="0" distL="0" distR="0" wp14:anchorId="4D9881CE" wp14:editId="3031BCD8">
             <wp:extent cx="4364276" cy="3581400"/>
@@ -2227,20 +2240,12 @@
       <w:pPr>
         <w:pStyle w:val="Titre2"/>
       </w:pPr>
-      <w:bookmarkStart w:id="8" w:name="_Toc193707856"/>
+      <w:bookmarkStart w:id="8" w:name="_Toc194300967"/>
       <w:r>
         <w:t xml:space="preserve">Installation de </w:t>
       </w:r>
       <w:r>
-        <w:t>FreeBSD (</w:t>
-      </w:r>
-      <w:proofErr w:type="spellStart"/>
-      <w:r>
-        <w:t>pfSense</w:t>
-      </w:r>
-      <w:proofErr w:type="spellEnd"/>
-      <w:r>
-        <w:t>)</w:t>
+        <w:t>FreeBSD (pfSense)</w:t>
       </w:r>
       <w:bookmarkEnd w:id="8"/>
     </w:p>
@@ -2249,6 +2254,9 @@
         <w:pStyle w:val="Retraitcorpsdetexte"/>
       </w:pPr>
       <w:r>
+        <w:rPr>
+          <w:noProof/>
+        </w:rPr>
         <w:drawing>
           <wp:inline distT="0" distB="0" distL="0" distR="0" wp14:anchorId="2150381A" wp14:editId="1F300889">
             <wp:extent cx="4676775" cy="3070068"/>
@@ -2291,6 +2299,9 @@
         <w:pStyle w:val="Retraitcorpsdetexte"/>
       </w:pPr>
       <w:r>
+        <w:rPr>
+          <w:noProof/>
+        </w:rPr>
         <w:lastRenderedPageBreak/>
         <w:drawing>
           <wp:inline distT="0" distB="0" distL="0" distR="0" wp14:anchorId="1EDC471F" wp14:editId="6E33ADE9">
@@ -2334,6 +2345,9 @@
         <w:pStyle w:val="Retraitcorpsdetexte"/>
       </w:pPr>
       <w:r>
+        <w:rPr>
+          <w:noProof/>
+        </w:rPr>
         <w:drawing>
           <wp:inline distT="0" distB="0" distL="0" distR="0" wp14:anchorId="156C5A71" wp14:editId="3E356652">
             <wp:extent cx="4438650" cy="2913751"/>
@@ -2387,10 +2401,7 @@
       </w:pPr>
       <w:r>
         <w:lastRenderedPageBreak/>
-        <w:t xml:space="preserve">Voici le début de l’installation de </w:t>
-      </w:r>
-      <w:r>
-        <w:t>FreeBSD</w:t>
+        <w:t>Voici le début de l’installation de FreeBSD</w:t>
       </w:r>
     </w:p>
     <w:p>
@@ -2398,6 +2409,9 @@
         <w:pStyle w:val="Retraitcorpsdetexte"/>
       </w:pPr>
       <w:r>
+        <w:rPr>
+          <w:noProof/>
+        </w:rPr>
         <w:drawing>
           <wp:inline distT="0" distB="0" distL="0" distR="0" wp14:anchorId="1744FED0" wp14:editId="04D961BE">
             <wp:extent cx="4411000" cy="2895600"/>
@@ -2444,7 +2458,7 @@
       <w:pPr>
         <w:pStyle w:val="Titre1"/>
       </w:pPr>
-      <w:bookmarkStart w:id="9" w:name="_Toc193707857"/>
+      <w:bookmarkStart w:id="9" w:name="_Toc194300968"/>
       <w:r>
         <w:t>Tests</w:t>
       </w:r>
@@ -2452,10 +2466,259 @@
     </w:p>
     <w:p>
       <w:pPr>
+        <w:pStyle w:val="Titre2"/>
+      </w:pPr>
+      <w:r>
+        <w:t xml:space="preserve">Pings </w:t>
+      </w:r>
+      <w:r>
+        <w:t>réseau entre machines</w:t>
+      </w:r>
+    </w:p>
+    <w:p>
+      <w:pPr>
+        <w:pStyle w:val="Retraitcorpsdetexte"/>
+      </w:pPr>
+      <w:r>
+        <w:t>Ping de pfSense à Debian</w:t>
+      </w:r>
+    </w:p>
+    <w:p>
+      <w:pPr>
+        <w:pStyle w:val="Retraitcorpsdetexte"/>
+      </w:pPr>
+      <w:r>
+        <w:drawing>
+          <wp:inline distT="0" distB="0" distL="0" distR="0" wp14:anchorId="6A20336A" wp14:editId="5E8C30A8">
+            <wp:extent cx="4541590" cy="2981325"/>
+            <wp:effectExtent l="0" t="0" r="0" b="0"/>
+            <wp:docPr id="20" name="Image 20"/>
+            <wp:cNvGraphicFramePr>
+              <a:graphicFrameLocks xmlns:a="http://schemas.openxmlformats.org/drawingml/2006/main" noChangeAspect="1"/>
+            </wp:cNvGraphicFramePr>
+            <a:graphic xmlns:a="http://schemas.openxmlformats.org/drawingml/2006/main">
+              <a:graphicData uri="http://schemas.openxmlformats.org/drawingml/2006/picture">
+                <pic:pic xmlns:pic="http://schemas.openxmlformats.org/drawingml/2006/picture">
+                  <pic:nvPicPr>
+                    <pic:cNvPr id="1" name=""/>
+                    <pic:cNvPicPr/>
+                  </pic:nvPicPr>
+                  <pic:blipFill>
+                    <a:blip r:embed="rId31"/>
+                    <a:stretch>
+                      <a:fillRect/>
+                    </a:stretch>
+                  </pic:blipFill>
+                  <pic:spPr>
+                    <a:xfrm>
+                      <a:off x="0" y="0"/>
+                      <a:ext cx="4555005" cy="2990131"/>
+                    </a:xfrm>
+                    <a:prstGeom prst="rect">
+                      <a:avLst/>
+                    </a:prstGeom>
+                  </pic:spPr>
+                </pic:pic>
+              </a:graphicData>
+            </a:graphic>
+          </wp:inline>
+        </w:drawing>
+      </w:r>
+    </w:p>
+    <w:p>
+      <w:r>
+        <w:br w:type="page"/>
+      </w:r>
+    </w:p>
+    <w:p>
+      <w:pPr>
+        <w:pStyle w:val="Retraitcorpsdetexte"/>
+      </w:pPr>
+      <w:r>
+        <w:lastRenderedPageBreak/>
+        <w:t>Ping de pfSense à Windows 11</w:t>
+      </w:r>
+    </w:p>
+    <w:p>
+      <w:pPr>
+        <w:pStyle w:val="Retraitcorpsdetexte"/>
+      </w:pPr>
+      <w:r>
+        <w:drawing>
+          <wp:inline distT="0" distB="0" distL="0" distR="0" wp14:anchorId="0464D189" wp14:editId="7CBA5438">
+            <wp:extent cx="4629150" cy="3038805"/>
+            <wp:effectExtent l="0" t="0" r="0" b="9525"/>
+            <wp:docPr id="21" name="Image 21"/>
+            <wp:cNvGraphicFramePr>
+              <a:graphicFrameLocks xmlns:a="http://schemas.openxmlformats.org/drawingml/2006/main" noChangeAspect="1"/>
+            </wp:cNvGraphicFramePr>
+            <a:graphic xmlns:a="http://schemas.openxmlformats.org/drawingml/2006/main">
+              <a:graphicData uri="http://schemas.openxmlformats.org/drawingml/2006/picture">
+                <pic:pic xmlns:pic="http://schemas.openxmlformats.org/drawingml/2006/picture">
+                  <pic:nvPicPr>
+                    <pic:cNvPr id="1" name=""/>
+                    <pic:cNvPicPr/>
+                  </pic:nvPicPr>
+                  <pic:blipFill>
+                    <a:blip r:embed="rId32"/>
+                    <a:stretch>
+                      <a:fillRect/>
+                    </a:stretch>
+                  </pic:blipFill>
+                  <pic:spPr>
+                    <a:xfrm>
+                      <a:off x="0" y="0"/>
+                      <a:ext cx="4631560" cy="3040387"/>
+                    </a:xfrm>
+                    <a:prstGeom prst="rect">
+                      <a:avLst/>
+                    </a:prstGeom>
+                  </pic:spPr>
+                </pic:pic>
+              </a:graphicData>
+            </a:graphic>
+          </wp:inline>
+        </w:drawing>
+      </w:r>
+    </w:p>
+    <w:p>
+      <w:pPr>
+        <w:pStyle w:val="Retraitcorpsdetexte"/>
+      </w:pPr>
+    </w:p>
+    <w:p>
+      <w:pPr>
+        <w:pStyle w:val="Retraitcorpsdetexte"/>
+      </w:pPr>
+      <w:r>
+        <w:t>Ping de Debian à pfSense et Windows 11</w:t>
+      </w:r>
+    </w:p>
+    <w:p>
+      <w:pPr>
+        <w:pStyle w:val="Retraitcorpsdetexte"/>
+      </w:pPr>
+      <w:r>
+        <w:drawing>
+          <wp:inline distT="0" distB="0" distL="0" distR="0" wp14:anchorId="3CF5AA4D" wp14:editId="013821AB">
+            <wp:extent cx="4676775" cy="3517120"/>
+            <wp:effectExtent l="0" t="0" r="0" b="7620"/>
+            <wp:docPr id="22" name="Image 22"/>
+            <wp:cNvGraphicFramePr>
+              <a:graphicFrameLocks xmlns:a="http://schemas.openxmlformats.org/drawingml/2006/main" noChangeAspect="1"/>
+            </wp:cNvGraphicFramePr>
+            <a:graphic xmlns:a="http://schemas.openxmlformats.org/drawingml/2006/main">
+              <a:graphicData uri="http://schemas.openxmlformats.org/drawingml/2006/picture">
+                <pic:pic xmlns:pic="http://schemas.openxmlformats.org/drawingml/2006/picture">
+                  <pic:nvPicPr>
+                    <pic:cNvPr id="1" name=""/>
+                    <pic:cNvPicPr/>
+                  </pic:nvPicPr>
+                  <pic:blipFill>
+                    <a:blip r:embed="rId33"/>
+                    <a:stretch>
+                      <a:fillRect/>
+                    </a:stretch>
+                  </pic:blipFill>
+                  <pic:spPr>
+                    <a:xfrm>
+                      <a:off x="0" y="0"/>
+                      <a:ext cx="4683184" cy="3521940"/>
+                    </a:xfrm>
+                    <a:prstGeom prst="rect">
+                      <a:avLst/>
+                    </a:prstGeom>
+                  </pic:spPr>
+                </pic:pic>
+              </a:graphicData>
+            </a:graphic>
+          </wp:inline>
+        </w:drawing>
+      </w:r>
+    </w:p>
+    <w:p>
+      <w:r>
+        <w:br w:type="page"/>
+      </w:r>
+    </w:p>
+    <w:p>
+      <w:pPr>
+        <w:pStyle w:val="Retraitcorpsdetexte"/>
+      </w:pPr>
+      <w:r>
+        <w:lastRenderedPageBreak/>
+        <w:t>Ping de Windows 11 à pfSense et</w:t>
+      </w:r>
+      <w:r>
+        <w:t xml:space="preserve"> Debian</w:t>
+      </w:r>
+    </w:p>
+    <w:p>
+      <w:pPr>
+        <w:pStyle w:val="Retraitcorpsdetexte"/>
+      </w:pPr>
+      <w:r>
+        <w:rPr>
+          <w:noProof/>
+        </w:rPr>
+        <w:drawing>
+          <wp:inline distT="0" distB="0" distL="0" distR="0" wp14:anchorId="39957AD2" wp14:editId="204395FF">
+            <wp:extent cx="4848225" cy="2629374"/>
+            <wp:effectExtent l="0" t="0" r="0" b="0"/>
+            <wp:docPr id="23" name="Image 23"/>
+            <wp:cNvGraphicFramePr>
+              <a:graphicFrameLocks xmlns:a="http://schemas.openxmlformats.org/drawingml/2006/main" noChangeAspect="1"/>
+            </wp:cNvGraphicFramePr>
+            <a:graphic xmlns:a="http://schemas.openxmlformats.org/drawingml/2006/main">
+              <a:graphicData uri="http://schemas.openxmlformats.org/drawingml/2006/picture">
+                <pic:pic xmlns:pic="http://schemas.openxmlformats.org/drawingml/2006/picture">
+                  <pic:nvPicPr>
+                    <pic:cNvPr id="1" name=""/>
+                    <pic:cNvPicPr/>
+                  </pic:nvPicPr>
+                  <pic:blipFill>
+                    <a:blip r:embed="rId34"/>
+                    <a:stretch>
+                      <a:fillRect/>
+                    </a:stretch>
+                  </pic:blipFill>
+                  <pic:spPr>
+                    <a:xfrm>
+                      <a:off x="0" y="0"/>
+                      <a:ext cx="4850660" cy="2630695"/>
+                    </a:xfrm>
+                    <a:prstGeom prst="rect">
+                      <a:avLst/>
+                    </a:prstGeom>
+                  </pic:spPr>
+                </pic:pic>
+              </a:graphicData>
+            </a:graphic>
+          </wp:inline>
+        </w:drawing>
+      </w:r>
+    </w:p>
+    <w:p>
+      <w:pPr>
+        <w:pStyle w:val="Retraitcorpsdetexte"/>
+      </w:pPr>
+    </w:p>
+    <w:p>
+      <w:pPr>
+        <w:pStyle w:val="Titre1"/>
+      </w:pPr>
+      <w:bookmarkStart w:id="10" w:name="_Toc194300969"/>
+      <w:r>
+        <w:t>Problèmes rencontrés</w:t>
+      </w:r>
+      <w:bookmarkEnd w:id="10"/>
+    </w:p>
+    <w:p>
+      <w:pPr>
         <w:pStyle w:val="Corpsdetexte"/>
       </w:pPr>
       <w:r>
-        <w:t>Tests</w:t>
+        <w:t>Problèmes rencontrés</w:t>
       </w:r>
     </w:p>
     <w:p>
@@ -2467,60 +2730,59 @@
       <w:pPr>
         <w:pStyle w:val="Titre1"/>
       </w:pPr>
-      <w:bookmarkStart w:id="10" w:name="_Toc193707858"/>
-      <w:r>
-        <w:t>Problèmes rencontrés</w:t>
-      </w:r>
-      <w:bookmarkEnd w:id="10"/>
+      <w:bookmarkStart w:id="11" w:name="_Sources_&amp;_Aides"/>
+      <w:bookmarkStart w:id="12" w:name="_Toc194300970"/>
+      <w:bookmarkEnd w:id="11"/>
+      <w:r>
+        <w:t>Sources</w:t>
+      </w:r>
+      <w:r>
+        <w:t xml:space="preserve"> &amp; Aides</w:t>
+      </w:r>
+      <w:bookmarkEnd w:id="12"/>
     </w:p>
     <w:p>
       <w:pPr>
         <w:pStyle w:val="Corpsdetexte"/>
       </w:pPr>
-      <w:r>
-        <w:t>Problèmes rencontrés</w:t>
+      <w:hyperlink r:id="rId35" w:history="1">
+        <w:r>
+          <w:rPr>
+            <w:rStyle w:val="Lienhypertexte"/>
+          </w:rPr>
+          <w:t>ISO Linux Debian</w:t>
+        </w:r>
+      </w:hyperlink>
+      <w:r>
+        <w:t xml:space="preserve"> : </w:t>
+      </w:r>
+      <w:r>
+        <w:t>ISO officielle</w:t>
+      </w:r>
+      <w:r>
+        <w:t xml:space="preserve"> de Linux Debian</w:t>
       </w:r>
     </w:p>
     <w:p>
       <w:pPr>
         <w:pStyle w:val="Corpsdetexte"/>
       </w:pPr>
-    </w:p>
-    <w:p>
-      <w:pPr>
-        <w:pStyle w:val="Titre1"/>
-      </w:pPr>
-      <w:bookmarkStart w:id="11" w:name="_Sources_&amp;_Aides"/>
-      <w:bookmarkStart w:id="12" w:name="_Toc193707859"/>
-      <w:bookmarkEnd w:id="11"/>
-      <w:r>
-        <w:t>Sources</w:t>
-      </w:r>
-      <w:r>
-        <w:t xml:space="preserve"> &amp; Aides</w:t>
-      </w:r>
-      <w:bookmarkEnd w:id="12"/>
-    </w:p>
-    <w:p>
-      <w:pPr>
-        <w:pStyle w:val="Corpsdetexte"/>
-      </w:pPr>
-      <w:hyperlink r:id="rId31" w:history="1">
+      <w:hyperlink r:id="rId36" w:history="1">
         <w:r>
           <w:rPr>
             <w:rStyle w:val="Lienhypertexte"/>
           </w:rPr>
-          <w:t>ISO Linux Debian</w:t>
+          <w:t>Bind9</w:t>
         </w:r>
       </w:hyperlink>
       <w:r>
         <w:t xml:space="preserve"> : </w:t>
       </w:r>
       <w:r>
-        <w:t>ISO officielle</w:t>
-      </w:r>
-      <w:r>
-        <w:t xml:space="preserve"> de Linux Debian</w:t>
+        <w:t>Installation et configuration de Bind9</w:t>
+      </w:r>
+      <w:r>
+        <w:t xml:space="preserve"> sur Debian 12</w:t>
       </w:r>
     </w:p>
     <w:p>
@@ -2533,7 +2795,7 @@
       <w:pPr>
         <w:pStyle w:val="Titre1"/>
       </w:pPr>
-      <w:bookmarkStart w:id="13" w:name="_Toc193707860"/>
+      <w:bookmarkStart w:id="13" w:name="_Toc194300971"/>
       <w:r>
         <w:t>Conclusion</w:t>
       </w:r>
@@ -2548,8 +2810,8 @@
       </w:r>
     </w:p>
     <w:sectPr>
-      <w:headerReference w:type="default" r:id="rId32"/>
-      <w:footerReference w:type="default" r:id="rId33"/>
+      <w:headerReference w:type="default" r:id="rId37"/>
+      <w:footerReference w:type="default" r:id="rId38"/>
       <w:pgSz w:w="11906" w:h="16838" w:code="9"/>
       <w:pgMar w:top="1418" w:right="1418" w:bottom="1418" w:left="1418" w:header="709" w:footer="709" w:gutter="0"/>
       <w:cols w:space="708"/>
@@ -2831,7 +3093,7 @@
         <v:path o:extrusionok="f" gradientshapeok="t" o:connecttype="rect"/>
         <o:lock v:ext="edit" aspectratio="t"/>
       </v:shapetype>
-      <v:shape id="_x0000_i1053" type="#_x0000_t75" style="width:11.25pt;height:11.25pt" o:bullet="t">
+      <v:shape id="_x0000_i1043" type="#_x0000_t75" style="width:11.25pt;height:11.25pt" o:bullet="t">
         <v:imagedata r:id="rId1" o:title="BD10263_"/>
       </v:shape>
     </w:pict>
@@ -7322,6 +7584,15 @@
 </file>
 
 <file path=customXml/item1.xml><?xml version="1.0" encoding="utf-8"?>
+<?mso-contentType ?>
+<FormTemplates xmlns="http://schemas.microsoft.com/sharepoint/v3/contenttype/forms">
+  <Display>DocumentLibraryForm</Display>
+  <Edit>DocumentLibraryForm</Edit>
+  <New>DocumentLibraryForm</New>
+</FormTemplates>
+</file>
+
+<file path=customXml/item2.xml><?xml version="1.0" encoding="utf-8"?>
 <p:properties xmlns:p="http://schemas.microsoft.com/office/2006/metadata/properties" xmlns:xsi="http://www.w3.org/2001/XMLSchema-instance" xmlns:pc="http://schemas.microsoft.com/office/infopath/2007/PartnerControls">
   <documentManagement>
     <Total xmlns="98d92101-24da-4498-9971-a24673344bd8" xsi:nil="true"/>
@@ -7333,20 +7604,7 @@
 </p:properties>
 </file>
 
-<file path=customXml/item2.xml><?xml version="1.0" encoding="utf-8"?>
-<?mso-contentType ?>
-<FormTemplates xmlns="http://schemas.microsoft.com/sharepoint/v3/contenttype/forms">
-  <Display>DocumentLibraryForm</Display>
-  <Edit>DocumentLibraryForm</Edit>
-  <New>DocumentLibraryForm</New>
-</FormTemplates>
-</file>
-
 <file path=customXml/item3.xml><?xml version="1.0" encoding="utf-8"?>
-<b:Sources xmlns:b="http://schemas.openxmlformats.org/officeDocument/2006/bibliography" xmlns="http://schemas.openxmlformats.org/officeDocument/2006/bibliography" SelectedStyle="\APA.XSL" StyleName="APA"/>
-</file>
-
-<file path=customXml/item4.xml><?xml version="1.0" encoding="utf-8"?>
 <ct:contentTypeSchema xmlns:ct="http://schemas.microsoft.com/office/2006/metadata/contentType" xmlns:ma="http://schemas.microsoft.com/office/2006/metadata/properties/metaAttributes" ct:_="" ma:_="" ma:contentTypeName="Document" ma:contentTypeID="0x010100E529CC47EA4E614CBF50FAFAB9B8F32B" ma:contentTypeVersion="13" ma:contentTypeDescription="Crée un document." ma:contentTypeScope="" ma:versionID="6a4cac78e8e76547514939bcab636e7b">
   <xsd:schema xmlns:xsd="http://www.w3.org/2001/XMLSchema" xmlns:xs="http://www.w3.org/2001/XMLSchema" xmlns:p="http://schemas.microsoft.com/office/2006/metadata/properties" xmlns:ns2="98d92101-24da-4498-9971-a24673344bd8" xmlns:ns3="dfa80de1-e9bb-4cf2-893d-d06220b3971a" targetNamespace="http://schemas.microsoft.com/office/2006/metadata/properties" ma:root="true" ma:fieldsID="a8fdc2b16e66b7bdb77d3717a31ab696" ns2:_="" ns3:_="">
     <xsd:import namespace="98d92101-24da-4498-9971-a24673344bd8"/>
@@ -7569,7 +7827,19 @@
 </ct:contentTypeSchema>
 </file>
 
+<file path=customXml/item4.xml><?xml version="1.0" encoding="utf-8"?>
+<b:Sources xmlns:b="http://schemas.openxmlformats.org/officeDocument/2006/bibliography" xmlns="http://schemas.openxmlformats.org/officeDocument/2006/bibliography" SelectedStyle="\APA.XSL" StyleName="APA"/>
+</file>
+
 <file path=customXml/itemProps1.xml><?xml version="1.0" encoding="utf-8"?>
+<ds:datastoreItem xmlns:ds="http://schemas.openxmlformats.org/officeDocument/2006/customXml" ds:itemID="{17BB236F-1E40-438F-95F2-06C15F3EF314}">
+  <ds:schemaRefs>
+    <ds:schemaRef ds:uri="http://schemas.microsoft.com/sharepoint/v3/contenttype/forms"/>
+  </ds:schemaRefs>
+</ds:datastoreItem>
+</file>
+
+<file path=customXml/itemProps2.xml><?xml version="1.0" encoding="utf-8"?>
 <ds:datastoreItem xmlns:ds="http://schemas.openxmlformats.org/officeDocument/2006/customXml" ds:itemID="{E4C379ED-99CE-474E-BE51-D6618EB059A5}">
   <ds:schemaRefs>
     <ds:schemaRef ds:uri="http://schemas.microsoft.com/office/2006/metadata/properties"/>
@@ -7580,23 +7850,7 @@
 </ds:datastoreItem>
 </file>
 
-<file path=customXml/itemProps2.xml><?xml version="1.0" encoding="utf-8"?>
-<ds:datastoreItem xmlns:ds="http://schemas.openxmlformats.org/officeDocument/2006/customXml" ds:itemID="{17BB236F-1E40-438F-95F2-06C15F3EF314}">
-  <ds:schemaRefs>
-    <ds:schemaRef ds:uri="http://schemas.microsoft.com/sharepoint/v3/contenttype/forms"/>
-  </ds:schemaRefs>
-</ds:datastoreItem>
-</file>
-
 <file path=customXml/itemProps3.xml><?xml version="1.0" encoding="utf-8"?>
-<ds:datastoreItem xmlns:ds="http://schemas.openxmlformats.org/officeDocument/2006/customXml" ds:itemID="{1FF00A52-0B22-4294-98E4-920EFFFC6EAE}">
-  <ds:schemaRefs>
-    <ds:schemaRef ds:uri="http://schemas.openxmlformats.org/officeDocument/2006/bibliography"/>
-  </ds:schemaRefs>
-</ds:datastoreItem>
-</file>
-
-<file path=customXml/itemProps4.xml><?xml version="1.0" encoding="utf-8"?>
 <ds:datastoreItem xmlns:ds="http://schemas.openxmlformats.org/officeDocument/2006/customXml" ds:itemID="{DB88091B-7A0B-40E0-A22E-B64A876609B4}">
   <ds:schemaRefs>
     <ds:schemaRef ds:uri="http://schemas.microsoft.com/office/2006/metadata/contentType"/>
@@ -7613,4 +7867,12 @@
     <ds:schemaRef ds:uri="http://schemas.microsoft.com/internal/obd"/>
   </ds:schemaRefs>
 </ds:datastoreItem>
+</file>
+
+<file path=customXml/itemProps4.xml><?xml version="1.0" encoding="utf-8"?>
+<ds:datastoreItem xmlns:ds="http://schemas.openxmlformats.org/officeDocument/2006/customXml" ds:itemID="{1FF00A52-0B22-4294-98E4-920EFFFC6EAE}">
+  <ds:schemaRefs>
+    <ds:schemaRef ds:uri="http://schemas.openxmlformats.org/officeDocument/2006/bibliography"/>
+  </ds:schemaRefs>
+</ds:datastoreItem>
 </file>
</xml_diff>

<commit_message>
Dhcp + tests fini
</commit_message>
<xml_diff>
--- a/R-P_RES_300-amizeqiri-Rapport.docx
+++ b/R-P_RES_300-amizeqiri-Rapport.docx
@@ -42,7 +42,7 @@
           <w:noProof/>
         </w:rPr>
         <w:drawing>
-          <wp:inline distT="0" distB="0" distL="0" distR="0" wp14:anchorId="0FAA03EB" wp14:editId="6A87FA0E">
+          <wp:inline distT="0" distB="0" distL="0" distR="0" wp14:anchorId="0FAA03EB" wp14:editId="3C35C6D2">
             <wp:extent cx="3473326" cy="1953746"/>
             <wp:effectExtent l="0" t="0" r="0" b="8890"/>
             <wp:docPr id="6" name="Image 6"/>
@@ -244,7 +244,7 @@
         </w:rPr>
         <w:fldChar w:fldCharType="separate"/>
       </w:r>
-      <w:hyperlink w:anchor="_Toc194300960" w:history="1">
+      <w:hyperlink w:anchor="_Toc197336437" w:history="1">
         <w:r>
           <w:rPr>
             <w:rStyle w:val="Lienhypertexte"/>
@@ -290,7 +290,7 @@
             <w:noProof/>
             <w:webHidden/>
           </w:rPr>
-          <w:instrText xml:space="preserve"> PAGEREF _Toc194300960 \h </w:instrText>
+          <w:instrText xml:space="preserve"> PAGEREF _Toc197336437 \h </w:instrText>
         </w:r>
         <w:r>
           <w:rPr>
@@ -336,7 +336,7 @@
           <w14:ligatures w14:val="standardContextual"/>
         </w:rPr>
       </w:pPr>
-      <w:hyperlink w:anchor="_Toc194300961" w:history="1">
+      <w:hyperlink w:anchor="_Toc197336438" w:history="1">
         <w:r>
           <w:rPr>
             <w:rStyle w:val="Lienhypertexte"/>
@@ -380,7 +380,7 @@
             <w:noProof/>
             <w:webHidden/>
           </w:rPr>
-          <w:instrText xml:space="preserve"> PAGEREF _Toc194300961 \h </w:instrText>
+          <w:instrText xml:space="preserve"> PAGEREF _Toc197336438 \h </w:instrText>
         </w:r>
         <w:r>
           <w:rPr>
@@ -426,7 +426,7 @@
           <w14:ligatures w14:val="standardContextual"/>
         </w:rPr>
       </w:pPr>
-      <w:hyperlink w:anchor="_Toc194300962" w:history="1">
+      <w:hyperlink w:anchor="_Toc197336439" w:history="1">
         <w:r>
           <w:rPr>
             <w:rStyle w:val="Lienhypertexte"/>
@@ -470,7 +470,7 @@
             <w:noProof/>
             <w:webHidden/>
           </w:rPr>
-          <w:instrText xml:space="preserve"> PAGEREF _Toc194300962 \h </w:instrText>
+          <w:instrText xml:space="preserve"> PAGEREF _Toc197336439 \h </w:instrText>
         </w:r>
         <w:r>
           <w:rPr>
@@ -518,7 +518,7 @@
           <w14:ligatures w14:val="standardContextual"/>
         </w:rPr>
       </w:pPr>
-      <w:hyperlink w:anchor="_Toc194300963" w:history="1">
+      <w:hyperlink w:anchor="_Toc197336440" w:history="1">
         <w:r>
           <w:rPr>
             <w:rStyle w:val="Lienhypertexte"/>
@@ -564,7 +564,7 @@
             <w:noProof/>
             <w:webHidden/>
           </w:rPr>
-          <w:instrText xml:space="preserve"> PAGEREF _Toc194300963 \h </w:instrText>
+          <w:instrText xml:space="preserve"> PAGEREF _Toc197336440 \h </w:instrText>
         </w:r>
         <w:r>
           <w:rPr>
@@ -612,7 +612,7 @@
           <w14:ligatures w14:val="standardContextual"/>
         </w:rPr>
       </w:pPr>
-      <w:hyperlink w:anchor="_Toc194300964" w:history="1">
+      <w:hyperlink w:anchor="_Toc197336441" w:history="1">
         <w:r>
           <w:rPr>
             <w:rStyle w:val="Lienhypertexte"/>
@@ -658,7 +658,7 @@
             <w:noProof/>
             <w:webHidden/>
           </w:rPr>
-          <w:instrText xml:space="preserve"> PAGEREF _Toc194300964 \h </w:instrText>
+          <w:instrText xml:space="preserve"> PAGEREF _Toc197336441 \h </w:instrText>
         </w:r>
         <w:r>
           <w:rPr>
@@ -704,7 +704,7 @@
           <w14:ligatures w14:val="standardContextual"/>
         </w:rPr>
       </w:pPr>
-      <w:hyperlink w:anchor="_Toc194300965" w:history="1">
+      <w:hyperlink w:anchor="_Toc197336442" w:history="1">
         <w:r>
           <w:rPr>
             <w:rStyle w:val="Lienhypertexte"/>
@@ -727,7 +727,7 @@
             <w:rStyle w:val="Lienhypertexte"/>
             <w:noProof/>
           </w:rPr>
-          <w:t>Installation de Debian</w:t>
+          <w:t>Installation de Debian 12 (Serveur)</w:t>
         </w:r>
         <w:r>
           <w:rPr>
@@ -748,7 +748,7 @@
             <w:noProof/>
             <w:webHidden/>
           </w:rPr>
-          <w:instrText xml:space="preserve"> PAGEREF _Toc194300965 \h </w:instrText>
+          <w:instrText xml:space="preserve"> PAGEREF _Toc197336442 \h </w:instrText>
         </w:r>
         <w:r>
           <w:rPr>
@@ -794,7 +794,7 @@
           <w14:ligatures w14:val="standardContextual"/>
         </w:rPr>
       </w:pPr>
-      <w:hyperlink w:anchor="_Toc194300966" w:history="1">
+      <w:hyperlink w:anchor="_Toc197336443" w:history="1">
         <w:r>
           <w:rPr>
             <w:rStyle w:val="Lienhypertexte"/>
@@ -817,7 +817,7 @@
             <w:rStyle w:val="Lienhypertexte"/>
             <w:noProof/>
           </w:rPr>
-          <w:t>Installation de Windows</w:t>
+          <w:t>Installation de Windows 11 (Client)</w:t>
         </w:r>
         <w:r>
           <w:rPr>
@@ -838,7 +838,7 @@
             <w:noProof/>
             <w:webHidden/>
           </w:rPr>
-          <w:instrText xml:space="preserve"> PAGEREF _Toc194300966 \h </w:instrText>
+          <w:instrText xml:space="preserve"> PAGEREF _Toc197336443 \h </w:instrText>
         </w:r>
         <w:r>
           <w:rPr>
@@ -884,7 +884,7 @@
           <w14:ligatures w14:val="standardContextual"/>
         </w:rPr>
       </w:pPr>
-      <w:hyperlink w:anchor="_Toc194300967" w:history="1">
+      <w:hyperlink w:anchor="_Toc197336444" w:history="1">
         <w:r>
           <w:rPr>
             <w:rStyle w:val="Lienhypertexte"/>
@@ -928,7 +928,7 @@
             <w:noProof/>
             <w:webHidden/>
           </w:rPr>
-          <w:instrText xml:space="preserve"> PAGEREF _Toc194300967 \h </w:instrText>
+          <w:instrText xml:space="preserve"> PAGEREF _Toc197336444 \h </w:instrText>
         </w:r>
         <w:r>
           <w:rPr>
@@ -949,6 +949,186 @@
             <w:webHidden/>
           </w:rPr>
           <w:t>10</w:t>
+        </w:r>
+        <w:r>
+          <w:rPr>
+            <w:noProof/>
+            <w:webHidden/>
+          </w:rPr>
+          <w:fldChar w:fldCharType="end"/>
+        </w:r>
+      </w:hyperlink>
+    </w:p>
+    <w:p>
+      <w:pPr>
+        <w:pStyle w:val="TM2"/>
+        <w:tabs>
+          <w:tab w:val="left" w:pos="800"/>
+          <w:tab w:val="right" w:leader="dot" w:pos="9060"/>
+        </w:tabs>
+        <w:rPr>
+          <w:rFonts w:eastAsiaTheme="minorEastAsia" w:cstheme="minorBidi"/>
+          <w:smallCaps w:val="0"/>
+          <w:noProof/>
+          <w:kern w:val="2"/>
+          <w14:ligatures w14:val="standardContextual"/>
+        </w:rPr>
+      </w:pPr>
+      <w:hyperlink w:anchor="_Toc197336445" w:history="1">
+        <w:r>
+          <w:rPr>
+            <w:rStyle w:val="Lienhypertexte"/>
+            <w:noProof/>
+          </w:rPr>
+          <w:t>3.4</w:t>
+        </w:r>
+        <w:r>
+          <w:rPr>
+            <w:rFonts w:eastAsiaTheme="minorEastAsia" w:cstheme="minorBidi"/>
+            <w:smallCaps w:val="0"/>
+            <w:noProof/>
+            <w:kern w:val="2"/>
+            <w14:ligatures w14:val="standardContextual"/>
+          </w:rPr>
+          <w:tab/>
+        </w:r>
+        <w:r>
+          <w:rPr>
+            <w:rStyle w:val="Lienhypertexte"/>
+            <w:noProof/>
+          </w:rPr>
+          <w:t>Installation et configuration de Bind9 (DNS)</w:t>
+        </w:r>
+        <w:r>
+          <w:rPr>
+            <w:noProof/>
+            <w:webHidden/>
+          </w:rPr>
+          <w:tab/>
+        </w:r>
+        <w:r>
+          <w:rPr>
+            <w:noProof/>
+            <w:webHidden/>
+          </w:rPr>
+          <w:fldChar w:fldCharType="begin"/>
+        </w:r>
+        <w:r>
+          <w:rPr>
+            <w:noProof/>
+            <w:webHidden/>
+          </w:rPr>
+          <w:instrText xml:space="preserve"> PAGEREF _Toc197336445 \h </w:instrText>
+        </w:r>
+        <w:r>
+          <w:rPr>
+            <w:noProof/>
+            <w:webHidden/>
+          </w:rPr>
+        </w:r>
+        <w:r>
+          <w:rPr>
+            <w:noProof/>
+            <w:webHidden/>
+          </w:rPr>
+          <w:fldChar w:fldCharType="separate"/>
+        </w:r>
+        <w:r>
+          <w:rPr>
+            <w:noProof/>
+            <w:webHidden/>
+          </w:rPr>
+          <w:t>12</w:t>
+        </w:r>
+        <w:r>
+          <w:rPr>
+            <w:noProof/>
+            <w:webHidden/>
+          </w:rPr>
+          <w:fldChar w:fldCharType="end"/>
+        </w:r>
+      </w:hyperlink>
+    </w:p>
+    <w:p>
+      <w:pPr>
+        <w:pStyle w:val="TM2"/>
+        <w:tabs>
+          <w:tab w:val="left" w:pos="800"/>
+          <w:tab w:val="right" w:leader="dot" w:pos="9060"/>
+        </w:tabs>
+        <w:rPr>
+          <w:rFonts w:eastAsiaTheme="minorEastAsia" w:cstheme="minorBidi"/>
+          <w:smallCaps w:val="0"/>
+          <w:noProof/>
+          <w:kern w:val="2"/>
+          <w14:ligatures w14:val="standardContextual"/>
+        </w:rPr>
+      </w:pPr>
+      <w:hyperlink w:anchor="_Toc197336446" w:history="1">
+        <w:r>
+          <w:rPr>
+            <w:rStyle w:val="Lienhypertexte"/>
+            <w:noProof/>
+          </w:rPr>
+          <w:t>3.5</w:t>
+        </w:r>
+        <w:r>
+          <w:rPr>
+            <w:rFonts w:eastAsiaTheme="minorEastAsia" w:cstheme="minorBidi"/>
+            <w:smallCaps w:val="0"/>
+            <w:noProof/>
+            <w:kern w:val="2"/>
+            <w14:ligatures w14:val="standardContextual"/>
+          </w:rPr>
+          <w:tab/>
+        </w:r>
+        <w:r>
+          <w:rPr>
+            <w:rStyle w:val="Lienhypertexte"/>
+            <w:noProof/>
+          </w:rPr>
+          <w:t>Installation et configuration du DHCP</w:t>
+        </w:r>
+        <w:r>
+          <w:rPr>
+            <w:noProof/>
+            <w:webHidden/>
+          </w:rPr>
+          <w:tab/>
+        </w:r>
+        <w:r>
+          <w:rPr>
+            <w:noProof/>
+            <w:webHidden/>
+          </w:rPr>
+          <w:fldChar w:fldCharType="begin"/>
+        </w:r>
+        <w:r>
+          <w:rPr>
+            <w:noProof/>
+            <w:webHidden/>
+          </w:rPr>
+          <w:instrText xml:space="preserve"> PAGEREF _Toc197336446 \h </w:instrText>
+        </w:r>
+        <w:r>
+          <w:rPr>
+            <w:noProof/>
+            <w:webHidden/>
+          </w:rPr>
+        </w:r>
+        <w:r>
+          <w:rPr>
+            <w:noProof/>
+            <w:webHidden/>
+          </w:rPr>
+          <w:fldChar w:fldCharType="separate"/>
+        </w:r>
+        <w:r>
+          <w:rPr>
+            <w:noProof/>
+            <w:webHidden/>
+          </w:rPr>
+          <w:t>13</w:t>
         </w:r>
         <w:r>
           <w:rPr>
@@ -976,7 +1156,7 @@
           <w14:ligatures w14:val="standardContextual"/>
         </w:rPr>
       </w:pPr>
-      <w:hyperlink w:anchor="_Toc194300968" w:history="1">
+      <w:hyperlink w:anchor="_Toc197336447" w:history="1">
         <w:r>
           <w:rPr>
             <w:rStyle w:val="Lienhypertexte"/>
@@ -1022,7 +1202,7 @@
             <w:noProof/>
             <w:webHidden/>
           </w:rPr>
-          <w:instrText xml:space="preserve"> PAGEREF _Toc194300968 \h </w:instrText>
+          <w:instrText xml:space="preserve"> PAGEREF _Toc197336447 \h </w:instrText>
         </w:r>
         <w:r>
           <w:rPr>
@@ -1042,7 +1222,277 @@
             <w:noProof/>
             <w:webHidden/>
           </w:rPr>
-          <w:t>12</w:t>
+          <w:t>14</w:t>
+        </w:r>
+        <w:r>
+          <w:rPr>
+            <w:noProof/>
+            <w:webHidden/>
+          </w:rPr>
+          <w:fldChar w:fldCharType="end"/>
+        </w:r>
+      </w:hyperlink>
+    </w:p>
+    <w:p>
+      <w:pPr>
+        <w:pStyle w:val="TM2"/>
+        <w:tabs>
+          <w:tab w:val="left" w:pos="800"/>
+          <w:tab w:val="right" w:leader="dot" w:pos="9060"/>
+        </w:tabs>
+        <w:rPr>
+          <w:rFonts w:eastAsiaTheme="minorEastAsia" w:cstheme="minorBidi"/>
+          <w:smallCaps w:val="0"/>
+          <w:noProof/>
+          <w:kern w:val="2"/>
+          <w14:ligatures w14:val="standardContextual"/>
+        </w:rPr>
+      </w:pPr>
+      <w:hyperlink w:anchor="_Toc197336448" w:history="1">
+        <w:r>
+          <w:rPr>
+            <w:rStyle w:val="Lienhypertexte"/>
+            <w:noProof/>
+          </w:rPr>
+          <w:t>4.1</w:t>
+        </w:r>
+        <w:r>
+          <w:rPr>
+            <w:rFonts w:eastAsiaTheme="minorEastAsia" w:cstheme="minorBidi"/>
+            <w:smallCaps w:val="0"/>
+            <w:noProof/>
+            <w:kern w:val="2"/>
+            <w14:ligatures w14:val="standardContextual"/>
+          </w:rPr>
+          <w:tab/>
+        </w:r>
+        <w:r>
+          <w:rPr>
+            <w:rStyle w:val="Lienhypertexte"/>
+            <w:noProof/>
+          </w:rPr>
+          <w:t>Pings réseau entre machines</w:t>
+        </w:r>
+        <w:r>
+          <w:rPr>
+            <w:noProof/>
+            <w:webHidden/>
+          </w:rPr>
+          <w:tab/>
+        </w:r>
+        <w:r>
+          <w:rPr>
+            <w:noProof/>
+            <w:webHidden/>
+          </w:rPr>
+          <w:fldChar w:fldCharType="begin"/>
+        </w:r>
+        <w:r>
+          <w:rPr>
+            <w:noProof/>
+            <w:webHidden/>
+          </w:rPr>
+          <w:instrText xml:space="preserve"> PAGEREF _Toc197336448 \h </w:instrText>
+        </w:r>
+        <w:r>
+          <w:rPr>
+            <w:noProof/>
+            <w:webHidden/>
+          </w:rPr>
+        </w:r>
+        <w:r>
+          <w:rPr>
+            <w:noProof/>
+            <w:webHidden/>
+          </w:rPr>
+          <w:fldChar w:fldCharType="separate"/>
+        </w:r>
+        <w:r>
+          <w:rPr>
+            <w:noProof/>
+            <w:webHidden/>
+          </w:rPr>
+          <w:t>14</w:t>
+        </w:r>
+        <w:r>
+          <w:rPr>
+            <w:noProof/>
+            <w:webHidden/>
+          </w:rPr>
+          <w:fldChar w:fldCharType="end"/>
+        </w:r>
+      </w:hyperlink>
+    </w:p>
+    <w:p>
+      <w:pPr>
+        <w:pStyle w:val="TM2"/>
+        <w:tabs>
+          <w:tab w:val="left" w:pos="800"/>
+          <w:tab w:val="right" w:leader="dot" w:pos="9060"/>
+        </w:tabs>
+        <w:rPr>
+          <w:rFonts w:eastAsiaTheme="minorEastAsia" w:cstheme="minorBidi"/>
+          <w:smallCaps w:val="0"/>
+          <w:noProof/>
+          <w:kern w:val="2"/>
+          <w14:ligatures w14:val="standardContextual"/>
+        </w:rPr>
+      </w:pPr>
+      <w:hyperlink w:anchor="_Toc197336449" w:history="1">
+        <w:r>
+          <w:rPr>
+            <w:rStyle w:val="Lienhypertexte"/>
+            <w:noProof/>
+          </w:rPr>
+          <w:t>4.2</w:t>
+        </w:r>
+        <w:r>
+          <w:rPr>
+            <w:rFonts w:eastAsiaTheme="minorEastAsia" w:cstheme="minorBidi"/>
+            <w:smallCaps w:val="0"/>
+            <w:noProof/>
+            <w:kern w:val="2"/>
+            <w14:ligatures w14:val="standardContextual"/>
+          </w:rPr>
+          <w:tab/>
+        </w:r>
+        <w:r>
+          <w:rPr>
+            <w:rStyle w:val="Lienhypertexte"/>
+            <w:noProof/>
+          </w:rPr>
+          <w:t>DNS</w:t>
+        </w:r>
+        <w:r>
+          <w:rPr>
+            <w:noProof/>
+            <w:webHidden/>
+          </w:rPr>
+          <w:tab/>
+        </w:r>
+        <w:r>
+          <w:rPr>
+            <w:noProof/>
+            <w:webHidden/>
+          </w:rPr>
+          <w:fldChar w:fldCharType="begin"/>
+        </w:r>
+        <w:r>
+          <w:rPr>
+            <w:noProof/>
+            <w:webHidden/>
+          </w:rPr>
+          <w:instrText xml:space="preserve"> PAGEREF _Toc197336449 \h </w:instrText>
+        </w:r>
+        <w:r>
+          <w:rPr>
+            <w:noProof/>
+            <w:webHidden/>
+          </w:rPr>
+        </w:r>
+        <w:r>
+          <w:rPr>
+            <w:noProof/>
+            <w:webHidden/>
+          </w:rPr>
+          <w:fldChar w:fldCharType="separate"/>
+        </w:r>
+        <w:r>
+          <w:rPr>
+            <w:noProof/>
+            <w:webHidden/>
+          </w:rPr>
+          <w:t>16</w:t>
+        </w:r>
+        <w:r>
+          <w:rPr>
+            <w:noProof/>
+            <w:webHidden/>
+          </w:rPr>
+          <w:fldChar w:fldCharType="end"/>
+        </w:r>
+      </w:hyperlink>
+    </w:p>
+    <w:p>
+      <w:pPr>
+        <w:pStyle w:val="TM2"/>
+        <w:tabs>
+          <w:tab w:val="left" w:pos="800"/>
+          <w:tab w:val="right" w:leader="dot" w:pos="9060"/>
+        </w:tabs>
+        <w:rPr>
+          <w:rFonts w:eastAsiaTheme="minorEastAsia" w:cstheme="minorBidi"/>
+          <w:smallCaps w:val="0"/>
+          <w:noProof/>
+          <w:kern w:val="2"/>
+          <w14:ligatures w14:val="standardContextual"/>
+        </w:rPr>
+      </w:pPr>
+      <w:hyperlink w:anchor="_Toc197336450" w:history="1">
+        <w:r>
+          <w:rPr>
+            <w:rStyle w:val="Lienhypertexte"/>
+            <w:noProof/>
+          </w:rPr>
+          <w:t>4.3</w:t>
+        </w:r>
+        <w:r>
+          <w:rPr>
+            <w:rFonts w:eastAsiaTheme="minorEastAsia" w:cstheme="minorBidi"/>
+            <w:smallCaps w:val="0"/>
+            <w:noProof/>
+            <w:kern w:val="2"/>
+            <w14:ligatures w14:val="standardContextual"/>
+          </w:rPr>
+          <w:tab/>
+        </w:r>
+        <w:r>
+          <w:rPr>
+            <w:rStyle w:val="Lienhypertexte"/>
+            <w:noProof/>
+          </w:rPr>
+          <w:t>DHCP</w:t>
+        </w:r>
+        <w:r>
+          <w:rPr>
+            <w:noProof/>
+            <w:webHidden/>
+          </w:rPr>
+          <w:tab/>
+        </w:r>
+        <w:r>
+          <w:rPr>
+            <w:noProof/>
+            <w:webHidden/>
+          </w:rPr>
+          <w:fldChar w:fldCharType="begin"/>
+        </w:r>
+        <w:r>
+          <w:rPr>
+            <w:noProof/>
+            <w:webHidden/>
+          </w:rPr>
+          <w:instrText xml:space="preserve"> PAGEREF _Toc197336450 \h </w:instrText>
+        </w:r>
+        <w:r>
+          <w:rPr>
+            <w:noProof/>
+            <w:webHidden/>
+          </w:rPr>
+        </w:r>
+        <w:r>
+          <w:rPr>
+            <w:noProof/>
+            <w:webHidden/>
+          </w:rPr>
+          <w:fldChar w:fldCharType="separate"/>
+        </w:r>
+        <w:r>
+          <w:rPr>
+            <w:noProof/>
+            <w:webHidden/>
+          </w:rPr>
+          <w:t>17</w:t>
         </w:r>
         <w:r>
           <w:rPr>
@@ -1070,7 +1520,7 @@
           <w14:ligatures w14:val="standardContextual"/>
         </w:rPr>
       </w:pPr>
-      <w:hyperlink w:anchor="_Toc194300969" w:history="1">
+      <w:hyperlink w:anchor="_Toc197336451" w:history="1">
         <w:r>
           <w:rPr>
             <w:rStyle w:val="Lienhypertexte"/>
@@ -1116,7 +1566,7 @@
             <w:noProof/>
             <w:webHidden/>
           </w:rPr>
-          <w:instrText xml:space="preserve"> PAGEREF _Toc194300969 \h </w:instrText>
+          <w:instrText xml:space="preserve"> PAGEREF _Toc197336451 \h </w:instrText>
         </w:r>
         <w:r>
           <w:rPr>
@@ -1136,7 +1586,7 @@
             <w:noProof/>
             <w:webHidden/>
           </w:rPr>
-          <w:t>12</w:t>
+          <w:t>19</w:t>
         </w:r>
         <w:r>
           <w:rPr>
@@ -1164,7 +1614,7 @@
           <w14:ligatures w14:val="standardContextual"/>
         </w:rPr>
       </w:pPr>
-      <w:hyperlink w:anchor="_Toc194300970" w:history="1">
+      <w:hyperlink w:anchor="_Toc197336452" w:history="1">
         <w:r>
           <w:rPr>
             <w:rStyle w:val="Lienhypertexte"/>
@@ -1210,7 +1660,7 @@
             <w:noProof/>
             <w:webHidden/>
           </w:rPr>
-          <w:instrText xml:space="preserve"> PAGEREF _Toc194300970 \h </w:instrText>
+          <w:instrText xml:space="preserve"> PAGEREF _Toc197336452 \h </w:instrText>
         </w:r>
         <w:r>
           <w:rPr>
@@ -1230,7 +1680,7 @@
             <w:noProof/>
             <w:webHidden/>
           </w:rPr>
-          <w:t>12</w:t>
+          <w:t>19</w:t>
         </w:r>
         <w:r>
           <w:rPr>
@@ -1258,7 +1708,7 @@
           <w14:ligatures w14:val="standardContextual"/>
         </w:rPr>
       </w:pPr>
-      <w:hyperlink w:anchor="_Toc194300971" w:history="1">
+      <w:hyperlink w:anchor="_Toc197336453" w:history="1">
         <w:r>
           <w:rPr>
             <w:rStyle w:val="Lienhypertexte"/>
@@ -1304,7 +1754,7 @@
             <w:noProof/>
             <w:webHidden/>
           </w:rPr>
-          <w:instrText xml:space="preserve"> PAGEREF _Toc194300971 \h </w:instrText>
+          <w:instrText xml:space="preserve"> PAGEREF _Toc197336453 \h </w:instrText>
         </w:r>
         <w:r>
           <w:rPr>
@@ -1324,7 +1774,7 @@
             <w:noProof/>
             <w:webHidden/>
           </w:rPr>
-          <w:t>12</w:t>
+          <w:t>19</w:t>
         </w:r>
         <w:r>
           <w:rPr>
@@ -1356,7 +1806,7 @@
       <w:pPr>
         <w:pStyle w:val="Titre1"/>
       </w:pPr>
-      <w:bookmarkStart w:id="1" w:name="_Toc194300960"/>
+      <w:bookmarkStart w:id="1" w:name="_Toc197336437"/>
       <w:r>
         <w:lastRenderedPageBreak/>
         <w:t>Description du projet dans son ensemble</w:t>
@@ -1368,7 +1818,7 @@
         <w:pStyle w:val="Titre2"/>
         <w:spacing w:line="276" w:lineRule="auto"/>
       </w:pPr>
-      <w:bookmarkStart w:id="2" w:name="_Toc194300961"/>
+      <w:bookmarkStart w:id="2" w:name="_Toc197336438"/>
       <w:r>
         <w:t>Titre</w:t>
       </w:r>
@@ -1402,7 +1852,7 @@
         <w:pStyle w:val="Titre2"/>
         <w:spacing w:line="276" w:lineRule="auto"/>
       </w:pPr>
-      <w:bookmarkStart w:id="3" w:name="_Toc194300962"/>
+      <w:bookmarkStart w:id="3" w:name="_Toc197336439"/>
       <w:r>
         <w:t>Sujet</w:t>
       </w:r>
@@ -1434,7 +1884,7 @@
       <w:pPr>
         <w:pStyle w:val="Titre1"/>
       </w:pPr>
-      <w:bookmarkStart w:id="4" w:name="_Toc194300963"/>
+      <w:bookmarkStart w:id="4" w:name="_Toc197336440"/>
       <w:r>
         <w:t xml:space="preserve">Analyse &amp; </w:t>
       </w:r>
@@ -1460,7 +1910,7 @@
       <w:pPr>
         <w:pStyle w:val="Titre1"/>
       </w:pPr>
-      <w:bookmarkStart w:id="5" w:name="_Toc194300964"/>
+      <w:bookmarkStart w:id="5" w:name="_Toc197336441"/>
       <w:r>
         <w:t>Réalisation</w:t>
       </w:r>
@@ -1470,7 +1920,7 @@
       <w:pPr>
         <w:pStyle w:val="Titre2"/>
       </w:pPr>
-      <w:bookmarkStart w:id="6" w:name="_Toc194300965"/>
+      <w:bookmarkStart w:id="6" w:name="_Toc197336442"/>
       <w:r>
         <w:t>Installation de D</w:t>
       </w:r>
@@ -1479,6 +1929,9 @@
       </w:r>
       <w:r>
         <w:t>bian</w:t>
+      </w:r>
+      <w:r>
+        <w:t xml:space="preserve"> 12 (Serveur)</w:t>
       </w:r>
       <w:bookmarkEnd w:id="6"/>
     </w:p>
@@ -1940,10 +2393,13 @@
       <w:pPr>
         <w:pStyle w:val="Titre2"/>
       </w:pPr>
-      <w:bookmarkStart w:id="7" w:name="_Toc194300966"/>
+      <w:bookmarkStart w:id="7" w:name="_Toc197336443"/>
       <w:r>
         <w:lastRenderedPageBreak/>
         <w:t>Installation de Windows</w:t>
+      </w:r>
+      <w:r>
+        <w:t xml:space="preserve"> 11 (Client)</w:t>
       </w:r>
       <w:bookmarkEnd w:id="7"/>
     </w:p>
@@ -2242,7 +2698,7 @@
       <w:pPr>
         <w:pStyle w:val="Titre2"/>
       </w:pPr>
-      <w:bookmarkStart w:id="8" w:name="_Toc194300967"/>
+      <w:bookmarkStart w:id="8" w:name="_Toc197336444"/>
       <w:r>
         <w:t xml:space="preserve">Installation de </w:t>
       </w:r>
@@ -2468,108 +2924,150 @@
       <w:pPr>
         <w:pStyle w:val="Titre2"/>
       </w:pPr>
+      <w:bookmarkStart w:id="9" w:name="_Installation_et_configuration"/>
+      <w:bookmarkStart w:id="10" w:name="_Toc197336445"/>
+      <w:bookmarkEnd w:id="9"/>
       <w:r>
         <w:t>Installation et configuration de Bind9 (DNS)</w:t>
       </w:r>
-    </w:p>
-    <w:p>
-      <w:pPr>
-        <w:pStyle w:val="Retraitcorpsdetexte"/>
+      <w:bookmarkEnd w:id="10"/>
+    </w:p>
+    <w:p>
+      <w:pPr>
+        <w:pStyle w:val="Retraitcorpsdetexte"/>
+        <w:rPr>
+          <w:lang w:val="en-US"/>
+        </w:rPr>
       </w:pPr>
       <w:proofErr w:type="spellStart"/>
       <w:r>
+        <w:rPr>
+          <w:lang w:val="en-US"/>
+        </w:rPr>
         <w:t>sudo</w:t>
       </w:r>
       <w:proofErr w:type="spellEnd"/>
       <w:r>
-        <w:t xml:space="preserve"> </w:t>
-      </w:r>
+        <w:rPr>
+          <w:lang w:val="en-US"/>
+        </w:rPr>
+        <w:t xml:space="preserve"> apt update</w:t>
+      </w:r>
+    </w:p>
+    <w:p>
+      <w:pPr>
+        <w:pStyle w:val="Retraitcorpsdetexte"/>
+        <w:rPr>
+          <w:lang w:val="en-US"/>
+        </w:rPr>
+      </w:pPr>
       <w:proofErr w:type="spellStart"/>
       <w:r>
-        <w:t>apt</w:t>
+        <w:rPr>
+          <w:lang w:val="en-US"/>
+        </w:rPr>
+        <w:t>sudo</w:t>
       </w:r>
       <w:proofErr w:type="spellEnd"/>
       <w:r>
-        <w:t xml:space="preserve"> update</w:t>
-      </w:r>
-    </w:p>
-    <w:p>
-      <w:pPr>
-        <w:pStyle w:val="Retraitcorpsdetexte"/>
+        <w:rPr>
+          <w:lang w:val="en-US"/>
+        </w:rPr>
+        <w:t xml:space="preserve"> apt </w:t>
+      </w:r>
+      <w:r>
+        <w:rPr>
+          <w:lang w:val="en-US"/>
+        </w:rPr>
+        <w:t>upgrade</w:t>
+      </w:r>
+    </w:p>
+    <w:p>
+      <w:pPr>
+        <w:pStyle w:val="Retraitcorpsdetexte"/>
+        <w:rPr>
+          <w:lang w:val="en-US"/>
+        </w:rPr>
       </w:pPr>
       <w:proofErr w:type="spellStart"/>
       <w:r>
+        <w:rPr>
+          <w:lang w:val="en-US"/>
+        </w:rPr>
         <w:t>sudo</w:t>
       </w:r>
       <w:proofErr w:type="spellEnd"/>
       <w:r>
-        <w:t xml:space="preserve"> </w:t>
+        <w:rPr>
+          <w:lang w:val="en-US"/>
+        </w:rPr>
+        <w:t xml:space="preserve"> apt install bind9 </w:t>
       </w:r>
       <w:proofErr w:type="spellStart"/>
       <w:r>
-        <w:t>apt</w:t>
+        <w:rPr>
+          <w:lang w:val="en-US"/>
+        </w:rPr>
+        <w:t>dnsutils</w:t>
       </w:r>
       <w:proofErr w:type="spellEnd"/>
-      <w:r>
-        <w:t xml:space="preserve"> </w:t>
-      </w:r>
+    </w:p>
+    <w:p>
+      <w:pPr>
+        <w:pStyle w:val="Retraitcorpsdetexte"/>
+        <w:rPr>
+          <w:lang w:val="en-US"/>
+        </w:rPr>
+      </w:pPr>
       <w:proofErr w:type="spellStart"/>
       <w:r>
-        <w:t>install</w:t>
+        <w:rPr>
+          <w:lang w:val="en-US"/>
+        </w:rPr>
+        <w:t>sudo</w:t>
       </w:r>
       <w:proofErr w:type="spellEnd"/>
       <w:r>
-        <w:t xml:space="preserve"> bind9 </w:t>
+        <w:rPr>
+          <w:lang w:val="en-US"/>
+        </w:rPr>
+        <w:t xml:space="preserve"> nano /</w:t>
       </w:r>
       <w:proofErr w:type="spellStart"/>
       <w:r>
-        <w:t>dnsutils</w:t>
+        <w:rPr>
+          <w:lang w:val="en-US"/>
+        </w:rPr>
+        <w:t>etc</w:t>
       </w:r>
       <w:proofErr w:type="spellEnd"/>
-    </w:p>
-    <w:p>
-      <w:pPr>
-        <w:pStyle w:val="Retraitcorpsdetexte"/>
-      </w:pPr>
+      <w:r>
+        <w:rPr>
+          <w:lang w:val="en-US"/>
+        </w:rPr>
+        <w:t>/bind/</w:t>
+      </w:r>
       <w:proofErr w:type="spellStart"/>
       <w:r>
-        <w:t>sudo</w:t>
+        <w:rPr>
+          <w:lang w:val="en-US"/>
+        </w:rPr>
+        <w:t>named.conf.options</w:t>
       </w:r>
       <w:proofErr w:type="spellEnd"/>
-      <w:r>
-        <w:t xml:space="preserve"> nano /</w:t>
-      </w:r>
-      <w:proofErr w:type="spellStart"/>
-      <w:r>
-        <w:t>etc</w:t>
-      </w:r>
-      <w:proofErr w:type="spellEnd"/>
-      <w:r>
-        <w:t>/</w:t>
-      </w:r>
-      <w:proofErr w:type="spellStart"/>
-      <w:r>
-        <w:t>bind</w:t>
-      </w:r>
-      <w:proofErr w:type="spellEnd"/>
-      <w:r>
-        <w:t>/</w:t>
-      </w:r>
-      <w:proofErr w:type="spellStart"/>
-      <w:r>
-        <w:t>named.conf.options</w:t>
-      </w:r>
-      <w:proofErr w:type="spellEnd"/>
-    </w:p>
-    <w:p>
-      <w:pPr>
-        <w:pStyle w:val="Retraitcorpsdetexte"/>
-      </w:pPr>
-      <w:r>
+    </w:p>
+    <w:p>
+      <w:pPr>
+        <w:pStyle w:val="Retraitcorpsdetexte"/>
+      </w:pPr>
+      <w:r>
+        <w:rPr>
+          <w:noProof/>
+        </w:rPr>
         <w:drawing>
-          <wp:inline distT="0" distB="0" distL="0" distR="0" wp14:anchorId="2A4DB33E" wp14:editId="17E55891">
-            <wp:extent cx="3714750" cy="2788902"/>
-            <wp:effectExtent l="0" t="0" r="0" b="0"/>
+          <wp:inline distT="0" distB="0" distL="0" distR="0" wp14:anchorId="2A4DB33E" wp14:editId="0C7D0702">
+            <wp:extent cx="3727112" cy="2778495"/>
+            <wp:effectExtent l="0" t="0" r="6985" b="3175"/>
             <wp:docPr id="24" name="Image 24"/>
             <wp:cNvGraphicFramePr>
               <a:graphicFrameLocks xmlns:a="http://schemas.openxmlformats.org/drawingml/2006/main" noChangeAspect="1"/>
@@ -2596,7 +3094,7 @@
                   <pic:spPr>
                     <a:xfrm>
                       <a:off x="0" y="0"/>
-                      <a:ext cx="3727112" cy="2798183"/>
+                      <a:ext cx="3727112" cy="2778495"/>
                     </a:xfrm>
                     <a:prstGeom prst="rect">
                       <a:avLst/>
@@ -2619,10 +3117,12 @@
         <w:pStyle w:val="Retraitcorpsdetexte"/>
       </w:pPr>
       <w:proofErr w:type="spellStart"/>
+      <w:proofErr w:type="gramStart"/>
       <w:r>
         <w:t>sudo</w:t>
       </w:r>
       <w:proofErr w:type="spellEnd"/>
+      <w:proofErr w:type="gramEnd"/>
       <w:r>
         <w:t xml:space="preserve"> nano /</w:t>
       </w:r>
@@ -2653,10 +3153,14 @@
         <w:pStyle w:val="Retraitcorpsdetexte"/>
       </w:pPr>
       <w:r>
+        <w:rPr>
+          <w:noProof/>
+        </w:rPr>
+        <w:lastRenderedPageBreak/>
         <w:drawing>
-          <wp:inline distT="0" distB="0" distL="0" distR="0" wp14:anchorId="4E129588" wp14:editId="4E6DCE9D">
-            <wp:extent cx="3970351" cy="1647825"/>
-            <wp:effectExtent l="0" t="0" r="0" b="0"/>
+          <wp:inline distT="0" distB="0" distL="0" distR="0" wp14:anchorId="4E129588" wp14:editId="2C4BDD68">
+            <wp:extent cx="3339342" cy="1656778"/>
+            <wp:effectExtent l="0" t="0" r="0" b="635"/>
             <wp:docPr id="25" name="Image 25"/>
             <wp:cNvGraphicFramePr>
               <a:graphicFrameLocks xmlns:a="http://schemas.openxmlformats.org/drawingml/2006/main" noChangeAspect="1"/>
@@ -2683,7 +3187,7 @@
                   <pic:spPr>
                     <a:xfrm>
                       <a:off x="0" y="0"/>
-                      <a:ext cx="3991922" cy="1656778"/>
+                      <a:ext cx="3339342" cy="1656778"/>
                     </a:xfrm>
                     <a:prstGeom prst="rect">
                       <a:avLst/>
@@ -2701,11 +3205,12 @@
         <w:pStyle w:val="Retraitcorpsdetexte"/>
       </w:pPr>
       <w:proofErr w:type="spellStart"/>
-      <w:r>
-        <w:lastRenderedPageBreak/>
+      <w:proofErr w:type="gramStart"/>
+      <w:r>
         <w:t>sudo</w:t>
       </w:r>
       <w:proofErr w:type="spellEnd"/>
+      <w:proofErr w:type="gramEnd"/>
       <w:r>
         <w:t xml:space="preserve"> </w:t>
       </w:r>
@@ -2739,10 +3244,12 @@
         <w:pStyle w:val="Retraitcorpsdetexte"/>
       </w:pPr>
       <w:proofErr w:type="spellStart"/>
+      <w:proofErr w:type="gramStart"/>
       <w:r>
         <w:t>sudo</w:t>
       </w:r>
       <w:proofErr w:type="spellEnd"/>
+      <w:proofErr w:type="gramEnd"/>
       <w:r>
         <w:t xml:space="preserve"> </w:t>
       </w:r>
@@ -2796,10 +3303,7 @@
       </w:r>
       <w:proofErr w:type="spellStart"/>
       <w:r>
-        <w:t>db.</w:t>
-      </w:r>
-      <w:r>
-        <w:t>pubsoft.local</w:t>
+        <w:t>db.pubsoft.local</w:t>
       </w:r>
       <w:proofErr w:type="spellEnd"/>
     </w:p>
@@ -2808,10 +3312,12 @@
         <w:pStyle w:val="Retraitcorpsdetexte"/>
       </w:pPr>
       <w:proofErr w:type="spellStart"/>
+      <w:proofErr w:type="gramStart"/>
       <w:r>
         <w:t>sudo</w:t>
       </w:r>
       <w:proofErr w:type="spellEnd"/>
+      <w:proofErr w:type="gramEnd"/>
       <w:r>
         <w:t xml:space="preserve"> nano /</w:t>
       </w:r>
@@ -2842,10 +3348,13 @@
         <w:pStyle w:val="Retraitcorpsdetexte"/>
       </w:pPr>
       <w:r>
+        <w:rPr>
+          <w:noProof/>
+        </w:rPr>
         <w:drawing>
-          <wp:inline distT="0" distB="0" distL="0" distR="0" wp14:anchorId="7675B8B3" wp14:editId="23837FC8">
-            <wp:extent cx="4036039" cy="2168985"/>
-            <wp:effectExtent l="0" t="0" r="3175" b="3175"/>
+          <wp:inline distT="0" distB="0" distL="0" distR="0" wp14:anchorId="7675B8B3" wp14:editId="3CBE20C3">
+            <wp:extent cx="4036039" cy="2071913"/>
+            <wp:effectExtent l="0" t="0" r="3175" b="5080"/>
             <wp:docPr id="26" name="Image 26"/>
             <wp:cNvGraphicFramePr>
               <a:graphicFrameLocks xmlns:a="http://schemas.openxmlformats.org/drawingml/2006/main" noChangeAspect="1"/>
@@ -2872,7 +3381,7 @@
                   <pic:spPr>
                     <a:xfrm>
                       <a:off x="0" y="0"/>
-                      <a:ext cx="4036039" cy="2168985"/>
+                      <a:ext cx="4036039" cy="2071913"/>
                     </a:xfrm>
                     <a:prstGeom prst="rect">
                       <a:avLst/>
@@ -2895,10 +3404,12 @@
         <w:pStyle w:val="Retraitcorpsdetexte"/>
       </w:pPr>
       <w:proofErr w:type="spellStart"/>
+      <w:proofErr w:type="gramStart"/>
       <w:r>
         <w:t>sudo</w:t>
       </w:r>
       <w:proofErr w:type="spellEnd"/>
+      <w:proofErr w:type="gramEnd"/>
       <w:r>
         <w:t xml:space="preserve"> nano /</w:t>
       </w:r>
@@ -2924,11 +3435,340 @@
         <w:pStyle w:val="Retraitcorpsdetexte"/>
       </w:pPr>
       <w:r>
+        <w:rPr>
+          <w:noProof/>
+        </w:rPr>
         <w:drawing>
-          <wp:inline distT="0" distB="0" distL="0" distR="0" wp14:anchorId="64689A1A" wp14:editId="1123B9EB">
-            <wp:extent cx="3986424" cy="1971675"/>
-            <wp:effectExtent l="0" t="0" r="0" b="0"/>
+          <wp:inline distT="0" distB="0" distL="0" distR="0" wp14:anchorId="64689A1A" wp14:editId="72A31A66">
+            <wp:extent cx="3995601" cy="1930127"/>
+            <wp:effectExtent l="0" t="0" r="5080" b="0"/>
             <wp:docPr id="27" name="Image 27"/>
+            <wp:cNvGraphicFramePr>
+              <a:graphicFrameLocks xmlns:a="http://schemas.openxmlformats.org/drawingml/2006/main" noChangeAspect="1"/>
+            </wp:cNvGraphicFramePr>
+            <a:graphic xmlns:a="http://schemas.openxmlformats.org/drawingml/2006/main">
+              <a:graphicData uri="http://schemas.openxmlformats.org/drawingml/2006/picture">
+                <pic:pic xmlns:pic="http://schemas.openxmlformats.org/drawingml/2006/picture">
+                  <pic:nvPicPr>
+                    <pic:cNvPr id="27" name="Image 27"/>
+                    <pic:cNvPicPr/>
+                  </pic:nvPicPr>
+                  <pic:blipFill>
+                    <a:blip r:embed="rId34">
+                      <a:extLst>
+                        <a:ext uri="{28A0092B-C50C-407E-A947-70E740481C1C}">
+                          <a14:useLocalDpi xmlns:a14="http://schemas.microsoft.com/office/drawing/2010/main" val="0"/>
+                        </a:ext>
+                      </a:extLst>
+                    </a:blip>
+                    <a:stretch>
+                      <a:fillRect/>
+                    </a:stretch>
+                  </pic:blipFill>
+                  <pic:spPr>
+                    <a:xfrm>
+                      <a:off x="0" y="0"/>
+                      <a:ext cx="3995601" cy="1930127"/>
+                    </a:xfrm>
+                    <a:prstGeom prst="rect">
+                      <a:avLst/>
+                    </a:prstGeom>
+                  </pic:spPr>
+                </pic:pic>
+              </a:graphicData>
+            </a:graphic>
+          </wp:inline>
+        </w:drawing>
+      </w:r>
+    </w:p>
+    <w:p>
+      <w:pPr>
+        <w:pStyle w:val="Retraitcorpsdetexte"/>
+      </w:pPr>
+    </w:p>
+    <w:p>
+      <w:pPr>
+        <w:pStyle w:val="Retraitcorpsdetexte"/>
+        <w:rPr>
+          <w:lang w:val="en-US"/>
+        </w:rPr>
+      </w:pPr>
+      <w:proofErr w:type="spellStart"/>
+      <w:r>
+        <w:rPr>
+          <w:lang w:val="en-US"/>
+        </w:rPr>
+        <w:t>sudo</w:t>
+      </w:r>
+      <w:proofErr w:type="spellEnd"/>
+      <w:r>
+        <w:rPr>
+          <w:lang w:val="en-US"/>
+        </w:rPr>
+        <w:t xml:space="preserve"> </w:t>
+      </w:r>
+      <w:proofErr w:type="spellStart"/>
+      <w:r>
+        <w:rPr>
+          <w:lang w:val="en-US"/>
+        </w:rPr>
+        <w:t>systemctl</w:t>
+      </w:r>
+      <w:proofErr w:type="spellEnd"/>
+      <w:r>
+        <w:rPr>
+          <w:lang w:val="en-US"/>
+        </w:rPr>
+        <w:t xml:space="preserve"> start </w:t>
+      </w:r>
+      <w:proofErr w:type="gramStart"/>
+      <w:r>
+        <w:rPr>
+          <w:lang w:val="en-US"/>
+        </w:rPr>
+        <w:t>bind9</w:t>
+      </w:r>
+      <w:proofErr w:type="gramEnd"/>
+    </w:p>
+    <w:p>
+      <w:pPr>
+        <w:pStyle w:val="Retraitcorpsdetexte"/>
+        <w:rPr>
+          <w:lang w:val="en-US"/>
+        </w:rPr>
+      </w:pPr>
+      <w:r>
+        <w:rPr>
+          <w:lang w:val="en-US"/>
+        </w:rPr>
+        <w:t>(</w:t>
+      </w:r>
+      <w:proofErr w:type="spellStart"/>
+      <w:proofErr w:type="gramStart"/>
+      <w:r>
+        <w:rPr>
+          <w:lang w:val="en-US"/>
+        </w:rPr>
+        <w:t>sudo</w:t>
+      </w:r>
+      <w:proofErr w:type="spellEnd"/>
+      <w:proofErr w:type="gramEnd"/>
+      <w:r>
+        <w:rPr>
+          <w:lang w:val="en-US"/>
+        </w:rPr>
+        <w:t xml:space="preserve"> </w:t>
+      </w:r>
+      <w:proofErr w:type="spellStart"/>
+      <w:r>
+        <w:rPr>
+          <w:lang w:val="en-US"/>
+        </w:rPr>
+        <w:t>systemctl</w:t>
+      </w:r>
+      <w:proofErr w:type="spellEnd"/>
+      <w:r>
+        <w:rPr>
+          <w:lang w:val="en-US"/>
+        </w:rPr>
+        <w:t xml:space="preserve"> enable bind9)</w:t>
+      </w:r>
+    </w:p>
+    <w:p>
+      <w:pPr>
+        <w:pStyle w:val="Retraitcorpsdetexte"/>
+      </w:pPr>
+      <w:proofErr w:type="spellStart"/>
+      <w:proofErr w:type="gramStart"/>
+      <w:r>
+        <w:t>sudo</w:t>
+      </w:r>
+      <w:proofErr w:type="spellEnd"/>
+      <w:proofErr w:type="gramEnd"/>
+      <w:r>
+        <w:t xml:space="preserve"> </w:t>
+      </w:r>
+      <w:proofErr w:type="spellStart"/>
+      <w:r>
+        <w:t>named-checkconf</w:t>
+      </w:r>
+      <w:proofErr w:type="spellEnd"/>
+    </w:p>
+    <w:p>
+      <w:pPr>
+        <w:pStyle w:val="Retraitcorpsdetexte"/>
+      </w:pPr>
+    </w:p>
+    <w:p>
+      <w:pPr>
+        <w:pStyle w:val="Retraitcorpsdetexte"/>
+      </w:pPr>
+    </w:p>
+    <w:p>
+      <w:pPr>
+        <w:pStyle w:val="Titre2"/>
+      </w:pPr>
+      <w:bookmarkStart w:id="11" w:name="_Toc197336446"/>
+      <w:r>
+        <w:t>Installation et configuration du DHCP</w:t>
+      </w:r>
+      <w:bookmarkEnd w:id="11"/>
+    </w:p>
+    <w:p>
+      <w:pPr>
+        <w:pStyle w:val="Retraitcorpsdetexte"/>
+        <w:rPr>
+          <w:lang w:val="en-US"/>
+        </w:rPr>
+      </w:pPr>
+      <w:proofErr w:type="spellStart"/>
+      <w:r>
+        <w:rPr>
+          <w:lang w:val="en-US"/>
+        </w:rPr>
+        <w:t>sudo</w:t>
+      </w:r>
+      <w:proofErr w:type="spellEnd"/>
+      <w:r>
+        <w:rPr>
+          <w:lang w:val="en-US"/>
+        </w:rPr>
+        <w:t xml:space="preserve"> apt update</w:t>
+      </w:r>
+    </w:p>
+    <w:p>
+      <w:pPr>
+        <w:pStyle w:val="Retraitcorpsdetexte"/>
+        <w:rPr>
+          <w:lang w:val="en-US"/>
+        </w:rPr>
+      </w:pPr>
+      <w:proofErr w:type="spellStart"/>
+      <w:r>
+        <w:rPr>
+          <w:lang w:val="en-US"/>
+        </w:rPr>
+        <w:t>sudo</w:t>
+      </w:r>
+      <w:proofErr w:type="spellEnd"/>
+      <w:r>
+        <w:rPr>
+          <w:lang w:val="en-US"/>
+        </w:rPr>
+        <w:t xml:space="preserve"> apt </w:t>
+      </w:r>
+      <w:r>
+        <w:rPr>
+          <w:lang w:val="en-US"/>
+        </w:rPr>
+        <w:t>upgrade</w:t>
+      </w:r>
+    </w:p>
+    <w:p>
+      <w:pPr>
+        <w:pStyle w:val="Retraitcorpsdetexte"/>
+        <w:rPr>
+          <w:lang w:val="en-US"/>
+        </w:rPr>
+      </w:pPr>
+      <w:proofErr w:type="spellStart"/>
+      <w:r>
+        <w:rPr>
+          <w:lang w:val="en-US"/>
+        </w:rPr>
+        <w:t>sudo</w:t>
+      </w:r>
+      <w:proofErr w:type="spellEnd"/>
+      <w:r>
+        <w:rPr>
+          <w:lang w:val="en-US"/>
+        </w:rPr>
+        <w:t xml:space="preserve"> apt install </w:t>
+      </w:r>
+      <w:proofErr w:type="spellStart"/>
+      <w:r>
+        <w:rPr>
+          <w:lang w:val="en-US"/>
+        </w:rPr>
+        <w:t>isc</w:t>
+      </w:r>
+      <w:proofErr w:type="spellEnd"/>
+      <w:r>
+        <w:rPr>
+          <w:lang w:val="en-US"/>
+        </w:rPr>
+        <w:t>-</w:t>
+      </w:r>
+      <w:proofErr w:type="spellStart"/>
+      <w:r>
+        <w:rPr>
+          <w:lang w:val="en-US"/>
+        </w:rPr>
+        <w:t>dhcp</w:t>
+      </w:r>
+      <w:proofErr w:type="spellEnd"/>
+      <w:r>
+        <w:rPr>
+          <w:lang w:val="en-US"/>
+        </w:rPr>
+        <w:t>-server</w:t>
+      </w:r>
+    </w:p>
+    <w:p>
+      <w:pPr>
+        <w:pStyle w:val="Retraitcorpsdetexte"/>
+        <w:rPr>
+          <w:lang w:val="en-US"/>
+        </w:rPr>
+      </w:pPr>
+    </w:p>
+    <w:p>
+      <w:pPr>
+        <w:pStyle w:val="Retraitcorpsdetexte"/>
+      </w:pPr>
+      <w:proofErr w:type="spellStart"/>
+      <w:proofErr w:type="gramStart"/>
+      <w:r>
+        <w:t>sudo</w:t>
+      </w:r>
+      <w:proofErr w:type="spellEnd"/>
+      <w:proofErr w:type="gramEnd"/>
+      <w:r>
+        <w:t xml:space="preserve"> nano /</w:t>
+      </w:r>
+      <w:proofErr w:type="spellStart"/>
+      <w:r>
+        <w:t>etc</w:t>
+      </w:r>
+      <w:proofErr w:type="spellEnd"/>
+      <w:r>
+        <w:t>/</w:t>
+      </w:r>
+      <w:proofErr w:type="spellStart"/>
+      <w:r>
+        <w:t>dhcp</w:t>
+      </w:r>
+      <w:proofErr w:type="spellEnd"/>
+      <w:r>
+        <w:t>/</w:t>
+      </w:r>
+      <w:proofErr w:type="spellStart"/>
+      <w:r>
+        <w:t>dhcpd.conf</w:t>
+      </w:r>
+      <w:proofErr w:type="spellEnd"/>
+    </w:p>
+    <w:p>
+      <w:pPr>
+        <w:pStyle w:val="Retraitcorpsdetexte"/>
+      </w:pPr>
+      <w:r>
+        <w:lastRenderedPageBreak/>
+        <w:drawing>
+          <wp:inline distT="0" distB="0" distL="0" distR="0" wp14:anchorId="41D7FBBE" wp14:editId="4ECACD31">
+            <wp:extent cx="4400550" cy="2531497"/>
+            <wp:effectExtent l="0" t="0" r="0" b="2540"/>
+            <wp:docPr id="32" name="Image 32"/>
             <wp:cNvGraphicFramePr>
               <a:graphicFrameLocks xmlns:a="http://schemas.openxmlformats.org/drawingml/2006/main" noChangeAspect="1"/>
             </wp:cNvGraphicFramePr>
@@ -2939,20 +3779,27 @@
                     <pic:cNvPr id="1" name=""/>
                     <pic:cNvPicPr/>
                   </pic:nvPicPr>
-                  <pic:blipFill>
-                    <a:blip r:embed="rId34"/>
-                    <a:stretch>
-                      <a:fillRect/>
-                    </a:stretch>
+                  <pic:blipFill rotWithShape="1">
+                    <a:blip r:embed="rId35"/>
+                    <a:srcRect l="186"/>
+                    <a:stretch/>
                   </pic:blipFill>
-                  <pic:spPr>
+                  <pic:spPr bwMode="auto">
                     <a:xfrm>
                       <a:off x="0" y="0"/>
-                      <a:ext cx="3995601" cy="1976214"/>
+                      <a:ext cx="4407803" cy="2535670"/>
                     </a:xfrm>
                     <a:prstGeom prst="rect">
                       <a:avLst/>
                     </a:prstGeom>
+                    <a:ln>
+                      <a:noFill/>
+                    </a:ln>
+                    <a:extLst>
+                      <a:ext uri="{53640926-AAD7-44D8-BBD7-CCE9431645EC}">
+                        <a14:shadowObscured xmlns:a14="http://schemas.microsoft.com/office/drawing/2010/main"/>
+                      </a:ext>
+                    </a:extLst>
                   </pic:spPr>
                 </pic:pic>
               </a:graphicData>
@@ -2971,191 +3818,47 @@
         <w:pStyle w:val="Retraitcorpsdetexte"/>
       </w:pPr>
       <w:proofErr w:type="spellStart"/>
+      <w:proofErr w:type="gramStart"/>
       <w:r>
         <w:t>sudo</w:t>
       </w:r>
       <w:proofErr w:type="spellEnd"/>
-      <w:r>
-        <w:t xml:space="preserve"> </w:t>
+      <w:proofErr w:type="gramEnd"/>
+      <w:r>
+        <w:t xml:space="preserve"> nano /</w:t>
       </w:r>
       <w:proofErr w:type="spellStart"/>
       <w:r>
-        <w:t>systemctl</w:t>
+        <w:t>etc</w:t>
       </w:r>
       <w:proofErr w:type="spellEnd"/>
       <w:r>
-        <w:t xml:space="preserve"> start bind9</w:t>
-      </w:r>
-    </w:p>
-    <w:p>
-      <w:pPr>
-        <w:pStyle w:val="Retraitcorpsdetexte"/>
-      </w:pPr>
-      <w:r>
-        <w:t>(</w:t>
+        <w:t>/</w:t>
       </w:r>
       <w:proofErr w:type="spellStart"/>
       <w:r>
-        <w:t>sudo</w:t>
+        <w:t>dhcp</w:t>
       </w:r>
       <w:proofErr w:type="spellEnd"/>
       <w:r>
-        <w:t xml:space="preserve"> </w:t>
+        <w:t>/</w:t>
       </w:r>
       <w:proofErr w:type="spellStart"/>
       <w:r>
-        <w:t>systemctl</w:t>
+        <w:t>dhcpd.conf</w:t>
       </w:r>
       <w:proofErr w:type="spellEnd"/>
-      <w:r>
-        <w:t xml:space="preserve"> enable bind9</w:t>
-      </w:r>
-      <w:r>
-        <w:t>)</w:t>
-      </w:r>
-    </w:p>
-    <w:p>
-      <w:pPr>
-        <w:pStyle w:val="Retraitcorpsdetexte"/>
-      </w:pPr>
-      <w:proofErr w:type="spellStart"/>
-      <w:r>
-        <w:t>sudo</w:t>
-      </w:r>
-      <w:proofErr w:type="spellEnd"/>
-      <w:r>
-        <w:t xml:space="preserve"> </w:t>
-      </w:r>
-      <w:proofErr w:type="spellStart"/>
-      <w:r>
-        <w:t>named-checkconf</w:t>
-      </w:r>
-      <w:proofErr w:type="spellEnd"/>
-    </w:p>
-    <w:p>
-      <w:pPr>
-        <w:pStyle w:val="Retraitcorpsdetexte"/>
-        <w:ind w:left="0"/>
-      </w:pPr>
-    </w:p>
-    <w:p>
-      <w:pPr>
-        <w:pStyle w:val="Titre1"/>
-      </w:pPr>
-      <w:bookmarkStart w:id="9" w:name="_Toc194300968"/>
-      <w:r>
-        <w:t>Tests</w:t>
-      </w:r>
-      <w:bookmarkEnd w:id="9"/>
-    </w:p>
-    <w:p>
-      <w:pPr>
-        <w:pStyle w:val="Titre2"/>
-      </w:pPr>
-      <w:r>
-        <w:t xml:space="preserve">Pings </w:t>
-      </w:r>
-      <w:r>
-        <w:t>réseau entre machines</w:t>
-      </w:r>
-    </w:p>
-    <w:p>
-      <w:pPr>
-        <w:pStyle w:val="Retraitcorpsdetexte"/>
-      </w:pPr>
-      <w:r>
-        <w:t xml:space="preserve">Ping de </w:t>
-      </w:r>
-      <w:proofErr w:type="spellStart"/>
-      <w:r>
-        <w:t>pfSense</w:t>
-      </w:r>
-      <w:proofErr w:type="spellEnd"/>
-      <w:r>
-        <w:t xml:space="preserve"> à Debian</w:t>
-      </w:r>
-    </w:p>
-    <w:p>
-      <w:pPr>
-        <w:pStyle w:val="Retraitcorpsdetexte"/>
-      </w:pPr>
-      <w:r>
-        <w:rPr>
-          <w:noProof/>
-        </w:rPr>
-        <w:lastRenderedPageBreak/>
+    </w:p>
+    <w:p>
+      <w:pPr>
+        <w:pStyle w:val="Retraitcorpsdetexte"/>
+      </w:pPr>
+      <w:r>
         <w:drawing>
-          <wp:inline distT="0" distB="0" distL="0" distR="0" wp14:anchorId="6A20336A" wp14:editId="5E8C30A8">
-            <wp:extent cx="4541590" cy="2981325"/>
-            <wp:effectExtent l="0" t="0" r="0" b="0"/>
-            <wp:docPr id="20" name="Image 20"/>
-            <wp:cNvGraphicFramePr>
-              <a:graphicFrameLocks xmlns:a="http://schemas.openxmlformats.org/drawingml/2006/main" noChangeAspect="1"/>
-            </wp:cNvGraphicFramePr>
-            <a:graphic xmlns:a="http://schemas.openxmlformats.org/drawingml/2006/main">
-              <a:graphicData uri="http://schemas.openxmlformats.org/drawingml/2006/picture">
-                <pic:pic xmlns:pic="http://schemas.openxmlformats.org/drawingml/2006/picture">
-                  <pic:nvPicPr>
-                    <pic:cNvPr id="1" name=""/>
-                    <pic:cNvPicPr/>
-                  </pic:nvPicPr>
-                  <pic:blipFill>
-                    <a:blip r:embed="rId35"/>
-                    <a:stretch>
-                      <a:fillRect/>
-                    </a:stretch>
-                  </pic:blipFill>
-                  <pic:spPr>
-                    <a:xfrm>
-                      <a:off x="0" y="0"/>
-                      <a:ext cx="4555005" cy="2990131"/>
-                    </a:xfrm>
-                    <a:prstGeom prst="rect">
-                      <a:avLst/>
-                    </a:prstGeom>
-                  </pic:spPr>
-                </pic:pic>
-              </a:graphicData>
-            </a:graphic>
-          </wp:inline>
-        </w:drawing>
-      </w:r>
-    </w:p>
-    <w:p>
-      <w:r>
-        <w:br w:type="page"/>
-      </w:r>
-    </w:p>
-    <w:p>
-      <w:pPr>
-        <w:pStyle w:val="Retraitcorpsdetexte"/>
-      </w:pPr>
-      <w:r>
-        <w:lastRenderedPageBreak/>
-        <w:t xml:space="preserve">Ping de </w:t>
-      </w:r>
-      <w:proofErr w:type="spellStart"/>
-      <w:r>
-        <w:t>pfSense</w:t>
-      </w:r>
-      <w:proofErr w:type="spellEnd"/>
-      <w:r>
-        <w:t xml:space="preserve"> à Windows 11</w:t>
-      </w:r>
-    </w:p>
-    <w:p>
-      <w:pPr>
-        <w:pStyle w:val="Retraitcorpsdetexte"/>
-      </w:pPr>
-      <w:r>
-        <w:rPr>
-          <w:noProof/>
-        </w:rPr>
-        <w:drawing>
-          <wp:inline distT="0" distB="0" distL="0" distR="0" wp14:anchorId="0464D189" wp14:editId="7CBA5438">
-            <wp:extent cx="4629150" cy="3038805"/>
-            <wp:effectExtent l="0" t="0" r="0" b="9525"/>
-            <wp:docPr id="21" name="Image 21"/>
+          <wp:inline distT="0" distB="0" distL="0" distR="0" wp14:anchorId="66500344" wp14:editId="63715FB4">
+            <wp:extent cx="3762375" cy="2434477"/>
+            <wp:effectExtent l="0" t="0" r="0" b="4445"/>
+            <wp:docPr id="33" name="Image 33"/>
             <wp:cNvGraphicFramePr>
               <a:graphicFrameLocks xmlns:a="http://schemas.openxmlformats.org/drawingml/2006/main" noChangeAspect="1"/>
             </wp:cNvGraphicFramePr>
@@ -3175,7 +3878,7 @@
                   <pic:spPr>
                     <a:xfrm>
                       <a:off x="0" y="0"/>
-                      <a:ext cx="4631560" cy="3040387"/>
+                      <a:ext cx="3768979" cy="2438750"/>
                     </a:xfrm>
                     <a:prstGeom prst="rect">
                       <a:avLst/>
@@ -3191,22 +3894,211 @@
     <w:p>
       <w:pPr>
         <w:pStyle w:val="Retraitcorpsdetexte"/>
-      </w:pPr>
-    </w:p>
-    <w:p>
-      <w:pPr>
-        <w:pStyle w:val="Retraitcorpsdetexte"/>
-      </w:pPr>
-      <w:r>
-        <w:t xml:space="preserve">Ping de Debian à </w:t>
-      </w:r>
+        <w:rPr>
+          <w:lang w:val="en-US"/>
+        </w:rPr>
+      </w:pPr>
       <w:proofErr w:type="spellStart"/>
       <w:r>
+        <w:rPr>
+          <w:lang w:val="en-US"/>
+        </w:rPr>
+        <w:t>sudo</w:t>
+      </w:r>
+      <w:proofErr w:type="spellEnd"/>
+      <w:r>
+        <w:rPr>
+          <w:lang w:val="en-US"/>
+        </w:rPr>
+        <w:t xml:space="preserve"> </w:t>
+      </w:r>
+      <w:proofErr w:type="spellStart"/>
+      <w:r>
+        <w:rPr>
+          <w:lang w:val="en-US"/>
+        </w:rPr>
+        <w:t>systemctl</w:t>
+      </w:r>
+      <w:proofErr w:type="spellEnd"/>
+      <w:r>
+        <w:rPr>
+          <w:lang w:val="en-US"/>
+        </w:rPr>
+        <w:t xml:space="preserve"> restart </w:t>
+      </w:r>
+      <w:proofErr w:type="spellStart"/>
+      <w:r>
+        <w:rPr>
+          <w:lang w:val="en-US"/>
+        </w:rPr>
+        <w:t>isc</w:t>
+      </w:r>
+      <w:proofErr w:type="spellEnd"/>
+      <w:r>
+        <w:rPr>
+          <w:lang w:val="en-US"/>
+        </w:rPr>
+        <w:t>-</w:t>
+      </w:r>
+      <w:proofErr w:type="spellStart"/>
+      <w:r>
+        <w:rPr>
+          <w:lang w:val="en-US"/>
+        </w:rPr>
+        <w:t>dhcp</w:t>
+      </w:r>
+      <w:proofErr w:type="spellEnd"/>
+      <w:r>
+        <w:rPr>
+          <w:lang w:val="en-US"/>
+        </w:rPr>
+        <w:t>-server</w:t>
+      </w:r>
+    </w:p>
+    <w:p>
+      <w:pPr>
+        <w:pStyle w:val="Retraitcorpsdetexte"/>
+        <w:rPr>
+          <w:lang w:val="en-US"/>
+        </w:rPr>
+      </w:pPr>
+      <w:proofErr w:type="spellStart"/>
+      <w:r>
+        <w:rPr>
+          <w:lang w:val="en-US"/>
+        </w:rPr>
+        <w:t>sudo</w:t>
+      </w:r>
+      <w:proofErr w:type="spellEnd"/>
+      <w:r>
+        <w:rPr>
+          <w:lang w:val="en-US"/>
+        </w:rPr>
+        <w:t xml:space="preserve"> </w:t>
+      </w:r>
+      <w:proofErr w:type="spellStart"/>
+      <w:r>
+        <w:rPr>
+          <w:lang w:val="en-US"/>
+        </w:rPr>
+        <w:t>systemctl</w:t>
+      </w:r>
+      <w:proofErr w:type="spellEnd"/>
+      <w:r>
+        <w:rPr>
+          <w:lang w:val="en-US"/>
+        </w:rPr>
+        <w:t xml:space="preserve"> enable </w:t>
+      </w:r>
+      <w:proofErr w:type="spellStart"/>
+      <w:r>
+        <w:rPr>
+          <w:lang w:val="en-US"/>
+        </w:rPr>
+        <w:t>isc</w:t>
+      </w:r>
+      <w:proofErr w:type="spellEnd"/>
+      <w:r>
+        <w:rPr>
+          <w:lang w:val="en-US"/>
+        </w:rPr>
+        <w:t>-</w:t>
+      </w:r>
+      <w:proofErr w:type="spellStart"/>
+      <w:r>
+        <w:rPr>
+          <w:lang w:val="en-US"/>
+        </w:rPr>
+        <w:t>dhcp</w:t>
+      </w:r>
+      <w:proofErr w:type="spellEnd"/>
+      <w:r>
+        <w:rPr>
+          <w:lang w:val="en-US"/>
+        </w:rPr>
+        <w:t>-</w:t>
+      </w:r>
+      <w:proofErr w:type="gramStart"/>
+      <w:r>
+        <w:rPr>
+          <w:lang w:val="en-US"/>
+        </w:rPr>
+        <w:t>server</w:t>
+      </w:r>
+      <w:proofErr w:type="gramEnd"/>
+    </w:p>
+    <w:p>
+      <w:pPr>
+        <w:pStyle w:val="Retraitcorpsdetexte"/>
+        <w:rPr>
+          <w:lang w:val="en-US"/>
+        </w:rPr>
+      </w:pPr>
+    </w:p>
+    <w:p>
+      <w:pPr>
+        <w:pStyle w:val="Titre1"/>
+      </w:pPr>
+      <w:bookmarkStart w:id="12" w:name="_Toc197336447"/>
+      <w:r>
+        <w:t>Tests</w:t>
+      </w:r>
+      <w:bookmarkEnd w:id="12"/>
+    </w:p>
+    <w:p>
+      <w:pPr>
+        <w:pStyle w:val="Titre2"/>
+      </w:pPr>
+      <w:bookmarkStart w:id="13" w:name="_Toc197336448"/>
+      <w:r>
+        <w:t xml:space="preserve">Pings </w:t>
+      </w:r>
+      <w:r>
+        <w:t>réseau entre machines</w:t>
+      </w:r>
+      <w:bookmarkEnd w:id="13"/>
+    </w:p>
+    <w:p>
+      <w:pPr>
+        <w:pStyle w:val="Retraitcorpsdetexte"/>
+      </w:pPr>
+      <w:r>
+        <w:t>Pour vérifier le bon fonctionnement du réseau (communication entre les machines), j’ai utilisé la commande ‘</w:t>
+      </w:r>
+      <w:r>
+        <w:rPr>
+          <w:color w:val="4F81BD" w:themeColor="accent1"/>
+        </w:rPr>
+        <w:t>ping adresse</w:t>
+      </w:r>
+      <w:r>
+        <w:t>’.</w:t>
+      </w:r>
+    </w:p>
+    <w:p>
+      <w:pPr>
+        <w:pStyle w:val="Retraitcorpsdetexte"/>
+      </w:pPr>
+    </w:p>
+    <w:p>
+      <w:pPr>
+        <w:pStyle w:val="Retraitcorpsdetexte"/>
+      </w:pPr>
+    </w:p>
+    <w:p>
+      <w:pPr>
+        <w:pStyle w:val="Retraitcorpsdetexte"/>
+      </w:pPr>
+      <w:r>
+        <w:t xml:space="preserve">Ping de </w:t>
+      </w:r>
+      <w:proofErr w:type="spellStart"/>
+      <w:r>
         <w:t>pfSense</w:t>
       </w:r>
       <w:proofErr w:type="spellEnd"/>
       <w:r>
-        <w:t xml:space="preserve"> et Windows 11</w:t>
+        <w:t xml:space="preserve"> à Debian</w:t>
       </w:r>
     </w:p>
     <w:p>
@@ -3217,11 +4109,12 @@
         <w:rPr>
           <w:noProof/>
         </w:rPr>
+        <w:lastRenderedPageBreak/>
         <w:drawing>
-          <wp:inline distT="0" distB="0" distL="0" distR="0" wp14:anchorId="3CF5AA4D" wp14:editId="013821AB">
-            <wp:extent cx="4676775" cy="3517120"/>
-            <wp:effectExtent l="0" t="0" r="0" b="7620"/>
-            <wp:docPr id="22" name="Image 22"/>
+          <wp:inline distT="0" distB="0" distL="0" distR="0" wp14:anchorId="6A20336A" wp14:editId="5E8C30A8">
+            <wp:extent cx="4541590" cy="2981325"/>
+            <wp:effectExtent l="0" t="0" r="0" b="0"/>
+            <wp:docPr id="20" name="Image 20"/>
             <wp:cNvGraphicFramePr>
               <a:graphicFrameLocks xmlns:a="http://schemas.openxmlformats.org/drawingml/2006/main" noChangeAspect="1"/>
             </wp:cNvGraphicFramePr>
@@ -3241,7 +4134,7 @@
                   <pic:spPr>
                     <a:xfrm>
                       <a:off x="0" y="0"/>
-                      <a:ext cx="4683184" cy="3521940"/>
+                      <a:ext cx="4555005" cy="2990131"/>
                     </a:xfrm>
                     <a:prstGeom prst="rect">
                       <a:avLst/>
@@ -3255,17 +4148,16 @@
       </w:r>
     </w:p>
     <w:p>
-      <w:r>
-        <w:br w:type="page"/>
-      </w:r>
-    </w:p>
-    <w:p>
-      <w:pPr>
-        <w:pStyle w:val="Retraitcorpsdetexte"/>
-      </w:pPr>
-      <w:r>
-        <w:lastRenderedPageBreak/>
-        <w:t xml:space="preserve">Ping de Windows 11 à </w:t>
+      <w:pPr>
+        <w:pStyle w:val="Retraitcorpsdetexte"/>
+      </w:pPr>
+    </w:p>
+    <w:p>
+      <w:pPr>
+        <w:ind w:left="426" w:firstLine="708"/>
+      </w:pPr>
+      <w:r>
+        <w:t xml:space="preserve">Ping de </w:t>
       </w:r>
       <w:proofErr w:type="spellStart"/>
       <w:r>
@@ -3273,10 +4165,7 @@
       </w:r>
       <w:proofErr w:type="spellEnd"/>
       <w:r>
-        <w:t xml:space="preserve"> et</w:t>
-      </w:r>
-      <w:r>
-        <w:t xml:space="preserve"> Debian</w:t>
+        <w:t xml:space="preserve"> à Windows 11</w:t>
       </w:r>
     </w:p>
     <w:p>
@@ -3288,10 +4177,10 @@
           <w:noProof/>
         </w:rPr>
         <w:drawing>
-          <wp:inline distT="0" distB="0" distL="0" distR="0" wp14:anchorId="39957AD2" wp14:editId="204395FF">
-            <wp:extent cx="4848225" cy="2629374"/>
-            <wp:effectExtent l="0" t="0" r="0" b="0"/>
-            <wp:docPr id="23" name="Image 23"/>
+          <wp:inline distT="0" distB="0" distL="0" distR="0" wp14:anchorId="0464D189" wp14:editId="7CBA5438">
+            <wp:extent cx="4629150" cy="3038805"/>
+            <wp:effectExtent l="0" t="0" r="0" b="9525"/>
+            <wp:docPr id="21" name="Image 21"/>
             <wp:cNvGraphicFramePr>
               <a:graphicFrameLocks xmlns:a="http://schemas.openxmlformats.org/drawingml/2006/main" noChangeAspect="1"/>
             </wp:cNvGraphicFramePr>
@@ -3311,7 +4200,7 @@
                   <pic:spPr>
                     <a:xfrm>
                       <a:off x="0" y="0"/>
-                      <a:ext cx="4850660" cy="2630695"/>
+                      <a:ext cx="4631560" cy="3040387"/>
                     </a:xfrm>
                     <a:prstGeom prst="rect">
                       <a:avLst/>
@@ -3331,24 +4220,34 @@
     </w:p>
     <w:p>
       <w:pPr>
-        <w:pStyle w:val="Titre1"/>
-      </w:pPr>
-      <w:bookmarkStart w:id="10" w:name="_Toc194300969"/>
-      <w:r>
-        <w:t>Problèmes rencontrés</w:t>
-      </w:r>
-      <w:bookmarkEnd w:id="10"/>
-    </w:p>
-    <w:p>
-      <w:pPr>
-        <w:pStyle w:val="Corpsdetexte"/>
-      </w:pPr>
-      <w:r>
+        <w:pStyle w:val="Retraitcorpsdetexte"/>
+      </w:pPr>
+      <w:r>
+        <w:t xml:space="preserve">Ping de Debian à </w:t>
+      </w:r>
+      <w:proofErr w:type="spellStart"/>
+      <w:r>
+        <w:t>pfSense</w:t>
+      </w:r>
+      <w:proofErr w:type="spellEnd"/>
+      <w:r>
+        <w:t xml:space="preserve"> et Windows 11</w:t>
+      </w:r>
+    </w:p>
+    <w:p>
+      <w:pPr>
+        <w:pStyle w:val="Retraitcorpsdetexte"/>
+      </w:pPr>
+      <w:r>
+        <w:rPr>
+          <w:noProof/>
+        </w:rPr>
+        <w:lastRenderedPageBreak/>
         <w:drawing>
-          <wp:inline distT="0" distB="0" distL="0" distR="0" wp14:anchorId="035B700D" wp14:editId="0EE96E2D">
-            <wp:extent cx="4419600" cy="3362209"/>
-            <wp:effectExtent l="0" t="0" r="0" b="0"/>
-            <wp:docPr id="28" name="Image 28"/>
+          <wp:inline distT="0" distB="0" distL="0" distR="0" wp14:anchorId="3CF5AA4D" wp14:editId="013821AB">
+            <wp:extent cx="4676775" cy="3517120"/>
+            <wp:effectExtent l="0" t="0" r="0" b="7620"/>
+            <wp:docPr id="22" name="Image 22"/>
             <wp:cNvGraphicFramePr>
               <a:graphicFrameLocks xmlns:a="http://schemas.openxmlformats.org/drawingml/2006/main" noChangeAspect="1"/>
             </wp:cNvGraphicFramePr>
@@ -3368,6 +4267,632 @@
                   <pic:spPr>
                     <a:xfrm>
                       <a:off x="0" y="0"/>
+                      <a:ext cx="4683184" cy="3521940"/>
+                    </a:xfrm>
+                    <a:prstGeom prst="rect">
+                      <a:avLst/>
+                    </a:prstGeom>
+                  </pic:spPr>
+                </pic:pic>
+              </a:graphicData>
+            </a:graphic>
+          </wp:inline>
+        </w:drawing>
+      </w:r>
+    </w:p>
+    <w:p>
+      <w:pPr>
+        <w:pStyle w:val="Retraitcorpsdetexte"/>
+      </w:pPr>
+    </w:p>
+    <w:p>
+      <w:pPr>
+        <w:ind w:left="426" w:firstLine="708"/>
+      </w:pPr>
+      <w:r>
+        <w:t xml:space="preserve">Ping de Windows 11 à </w:t>
+      </w:r>
+      <w:proofErr w:type="spellStart"/>
+      <w:r>
+        <w:t>pfSense</w:t>
+      </w:r>
+      <w:proofErr w:type="spellEnd"/>
+      <w:r>
+        <w:t xml:space="preserve"> et</w:t>
+      </w:r>
+      <w:r>
+        <w:t xml:space="preserve"> Debian</w:t>
+      </w:r>
+    </w:p>
+    <w:p>
+      <w:pPr>
+        <w:pStyle w:val="Retraitcorpsdetexte"/>
+      </w:pPr>
+      <w:r>
+        <w:rPr>
+          <w:noProof/>
+        </w:rPr>
+        <w:drawing>
+          <wp:inline distT="0" distB="0" distL="0" distR="0" wp14:anchorId="39957AD2" wp14:editId="204395FF">
+            <wp:extent cx="4848225" cy="2629374"/>
+            <wp:effectExtent l="0" t="0" r="0" b="0"/>
+            <wp:docPr id="23" name="Image 23"/>
+            <wp:cNvGraphicFramePr>
+              <a:graphicFrameLocks xmlns:a="http://schemas.openxmlformats.org/drawingml/2006/main" noChangeAspect="1"/>
+            </wp:cNvGraphicFramePr>
+            <a:graphic xmlns:a="http://schemas.openxmlformats.org/drawingml/2006/main">
+              <a:graphicData uri="http://schemas.openxmlformats.org/drawingml/2006/picture">
+                <pic:pic xmlns:pic="http://schemas.openxmlformats.org/drawingml/2006/picture">
+                  <pic:nvPicPr>
+                    <pic:cNvPr id="1" name=""/>
+                    <pic:cNvPicPr/>
+                  </pic:nvPicPr>
+                  <pic:blipFill>
+                    <a:blip r:embed="rId40"/>
+                    <a:stretch>
+                      <a:fillRect/>
+                    </a:stretch>
+                  </pic:blipFill>
+                  <pic:spPr>
+                    <a:xfrm>
+                      <a:off x="0" y="0"/>
+                      <a:ext cx="4850660" cy="2630695"/>
+                    </a:xfrm>
+                    <a:prstGeom prst="rect">
+                      <a:avLst/>
+                    </a:prstGeom>
+                  </pic:spPr>
+                </pic:pic>
+              </a:graphicData>
+            </a:graphic>
+          </wp:inline>
+        </w:drawing>
+      </w:r>
+    </w:p>
+    <w:p>
+      <w:pPr>
+        <w:pStyle w:val="Retraitcorpsdetexte"/>
+      </w:pPr>
+    </w:p>
+    <w:p>
+      <w:pPr>
+        <w:pStyle w:val="Titre2"/>
+      </w:pPr>
+      <w:bookmarkStart w:id="14" w:name="_DNS"/>
+      <w:bookmarkStart w:id="15" w:name="_Toc197336449"/>
+      <w:bookmarkEnd w:id="14"/>
+      <w:r>
+        <w:t>DNS</w:t>
+      </w:r>
+      <w:bookmarkEnd w:id="15"/>
+    </w:p>
+    <w:p>
+      <w:pPr>
+        <w:pStyle w:val="Retraitcorpsdetexte"/>
+      </w:pPr>
+      <w:r>
+        <w:t>Pour vérifier le bon fonctionnement du DNS (Bind9), j’ai utilisé la commande ‘</w:t>
+      </w:r>
+      <w:proofErr w:type="spellStart"/>
+      <w:r>
+        <w:rPr>
+          <w:color w:val="4F81BD" w:themeColor="accent1"/>
+        </w:rPr>
+        <w:t>nslookup</w:t>
+      </w:r>
+      <w:proofErr w:type="spellEnd"/>
+      <w:r>
+        <w:t>’ et entré le nom de la machine sur laquelle je voulais résoudre</w:t>
+      </w:r>
+      <w:r>
+        <w:t xml:space="preserve"> </w:t>
+      </w:r>
+      <w:r>
+        <w:t>l’adresse IP.</w:t>
+      </w:r>
+    </w:p>
+    <w:p>
+      <w:pPr>
+        <w:pStyle w:val="Retraitcorpsdetexte"/>
+      </w:pPr>
+    </w:p>
+    <w:p>
+      <w:pPr>
+        <w:pStyle w:val="Retraitcorpsdetexte"/>
+      </w:pPr>
+      <w:r>
+        <w:t>Résolution de l</w:t>
+      </w:r>
+      <w:r>
+        <w:t>’</w:t>
+      </w:r>
+      <w:r>
+        <w:t>adresse IP vers le client Windows depuis le serveur Debian</w:t>
+      </w:r>
+    </w:p>
+    <w:p>
+      <w:pPr>
+        <w:pStyle w:val="Retraitcorpsdetexte"/>
+      </w:pPr>
+      <w:r>
+        <w:rPr>
+          <w:noProof/>
+        </w:rPr>
+        <w:lastRenderedPageBreak/>
+        <w:drawing>
+          <wp:inline distT="0" distB="0" distL="0" distR="0" wp14:anchorId="6DEDEA2C" wp14:editId="3A1D3E71">
+            <wp:extent cx="3814493" cy="1924050"/>
+            <wp:effectExtent l="0" t="0" r="0" b="0"/>
+            <wp:docPr id="29" name="Image 29"/>
+            <wp:cNvGraphicFramePr>
+              <a:graphicFrameLocks xmlns:a="http://schemas.openxmlformats.org/drawingml/2006/main" noChangeAspect="1"/>
+            </wp:cNvGraphicFramePr>
+            <a:graphic xmlns:a="http://schemas.openxmlformats.org/drawingml/2006/main">
+              <a:graphicData uri="http://schemas.openxmlformats.org/drawingml/2006/picture">
+                <pic:pic xmlns:pic="http://schemas.openxmlformats.org/drawingml/2006/picture">
+                  <pic:nvPicPr>
+                    <pic:cNvPr id="1" name=""/>
+                    <pic:cNvPicPr/>
+                  </pic:nvPicPr>
+                  <pic:blipFill>
+                    <a:blip r:embed="rId41"/>
+                    <a:stretch>
+                      <a:fillRect/>
+                    </a:stretch>
+                  </pic:blipFill>
+                  <pic:spPr>
+                    <a:xfrm>
+                      <a:off x="0" y="0"/>
+                      <a:ext cx="3825651" cy="1929678"/>
+                    </a:xfrm>
+                    <a:prstGeom prst="rect">
+                      <a:avLst/>
+                    </a:prstGeom>
+                  </pic:spPr>
+                </pic:pic>
+              </a:graphicData>
+            </a:graphic>
+          </wp:inline>
+        </w:drawing>
+      </w:r>
+    </w:p>
+    <w:p>
+      <w:pPr>
+        <w:pStyle w:val="Retraitcorpsdetexte"/>
+      </w:pPr>
+    </w:p>
+    <w:p>
+      <w:pPr>
+        <w:pStyle w:val="Retraitcorpsdetexte"/>
+      </w:pPr>
+      <w:r>
+        <w:t>Résolution de l’adresse IP vers le serveur Debian depuis le client Windows</w:t>
+      </w:r>
+    </w:p>
+    <w:p>
+      <w:pPr>
+        <w:pStyle w:val="Retraitcorpsdetexte"/>
+      </w:pPr>
+      <w:r>
+        <w:rPr>
+          <w:noProof/>
+        </w:rPr>
+        <w:drawing>
+          <wp:inline distT="0" distB="0" distL="0" distR="0" wp14:anchorId="5E568B9A" wp14:editId="57151035">
+            <wp:extent cx="3552825" cy="2457997"/>
+            <wp:effectExtent l="0" t="0" r="0" b="0"/>
+            <wp:docPr id="30" name="Image 30"/>
+            <wp:cNvGraphicFramePr>
+              <a:graphicFrameLocks xmlns:a="http://schemas.openxmlformats.org/drawingml/2006/main" noChangeAspect="1"/>
+            </wp:cNvGraphicFramePr>
+            <a:graphic xmlns:a="http://schemas.openxmlformats.org/drawingml/2006/main">
+              <a:graphicData uri="http://schemas.openxmlformats.org/drawingml/2006/picture">
+                <pic:pic xmlns:pic="http://schemas.openxmlformats.org/drawingml/2006/picture">
+                  <pic:nvPicPr>
+                    <pic:cNvPr id="1" name=""/>
+                    <pic:cNvPicPr/>
+                  </pic:nvPicPr>
+                  <pic:blipFill rotWithShape="1">
+                    <a:blip r:embed="rId42"/>
+                    <a:srcRect r="29162" b="13906"/>
+                    <a:stretch/>
+                  </pic:blipFill>
+                  <pic:spPr bwMode="auto">
+                    <a:xfrm>
+                      <a:off x="0" y="0"/>
+                      <a:ext cx="3583026" cy="2478892"/>
+                    </a:xfrm>
+                    <a:prstGeom prst="rect">
+                      <a:avLst/>
+                    </a:prstGeom>
+                    <a:ln>
+                      <a:noFill/>
+                    </a:ln>
+                    <a:extLst>
+                      <a:ext uri="{53640926-AAD7-44D8-BBD7-CCE9431645EC}">
+                        <a14:shadowObscured xmlns:a14="http://schemas.microsoft.com/office/drawing/2010/main"/>
+                      </a:ext>
+                    </a:extLst>
+                  </pic:spPr>
+                </pic:pic>
+              </a:graphicData>
+            </a:graphic>
+          </wp:inline>
+        </w:drawing>
+      </w:r>
+    </w:p>
+    <w:p>
+      <w:pPr>
+        <w:pStyle w:val="Retraitcorpsdetexte"/>
+      </w:pPr>
+    </w:p>
+    <w:p>
+      <w:pPr>
+        <w:pStyle w:val="Retraitcorpsdetexte"/>
+      </w:pPr>
+      <w:r>
+        <w:t>Résolution de l’adresse IP du serveur même</w:t>
+      </w:r>
+    </w:p>
+    <w:p>
+      <w:pPr>
+        <w:pStyle w:val="Retraitcorpsdetexte"/>
+      </w:pPr>
+      <w:r>
+        <w:rPr>
+          <w:noProof/>
+        </w:rPr>
+        <w:drawing>
+          <wp:inline distT="0" distB="0" distL="0" distR="0" wp14:anchorId="734090B4" wp14:editId="78E8EA68">
+            <wp:extent cx="3981450" cy="1936012"/>
+            <wp:effectExtent l="0" t="0" r="0" b="7620"/>
+            <wp:docPr id="31" name="Image 31"/>
+            <wp:cNvGraphicFramePr>
+              <a:graphicFrameLocks xmlns:a="http://schemas.openxmlformats.org/drawingml/2006/main" noChangeAspect="1"/>
+            </wp:cNvGraphicFramePr>
+            <a:graphic xmlns:a="http://schemas.openxmlformats.org/drawingml/2006/main">
+              <a:graphicData uri="http://schemas.openxmlformats.org/drawingml/2006/picture">
+                <pic:pic xmlns:pic="http://schemas.openxmlformats.org/drawingml/2006/picture">
+                  <pic:nvPicPr>
+                    <pic:cNvPr id="1" name=""/>
+                    <pic:cNvPicPr/>
+                  </pic:nvPicPr>
+                  <pic:blipFill rotWithShape="1">
+                    <a:blip r:embed="rId43"/>
+                    <a:srcRect l="211" r="-1"/>
+                    <a:stretch/>
+                  </pic:blipFill>
+                  <pic:spPr bwMode="auto">
+                    <a:xfrm>
+                      <a:off x="0" y="0"/>
+                      <a:ext cx="3989846" cy="1940094"/>
+                    </a:xfrm>
+                    <a:prstGeom prst="rect">
+                      <a:avLst/>
+                    </a:prstGeom>
+                    <a:ln>
+                      <a:noFill/>
+                    </a:ln>
+                    <a:extLst>
+                      <a:ext uri="{53640926-AAD7-44D8-BBD7-CCE9431645EC}">
+                        <a14:shadowObscured xmlns:a14="http://schemas.microsoft.com/office/drawing/2010/main"/>
+                      </a:ext>
+                    </a:extLst>
+                  </pic:spPr>
+                </pic:pic>
+              </a:graphicData>
+            </a:graphic>
+          </wp:inline>
+        </w:drawing>
+      </w:r>
+    </w:p>
+    <w:p>
+      <w:pPr>
+        <w:pStyle w:val="Retraitcorpsdetexte"/>
+        <w:ind w:left="0"/>
+      </w:pPr>
+    </w:p>
+    <w:p>
+      <w:pPr>
+        <w:pStyle w:val="Retraitcorpsdetexte"/>
+      </w:pPr>
+      <w:r>
+        <w:drawing>
+          <wp:inline distT="0" distB="0" distL="0" distR="0" wp14:anchorId="4079F11B" wp14:editId="05111CD9">
+            <wp:extent cx="3067953" cy="847725"/>
+            <wp:effectExtent l="0" t="0" r="0" b="0"/>
+            <wp:docPr id="37" name="Image 37"/>
+            <wp:cNvGraphicFramePr>
+              <a:graphicFrameLocks xmlns:a="http://schemas.openxmlformats.org/drawingml/2006/main" noChangeAspect="1"/>
+            </wp:cNvGraphicFramePr>
+            <a:graphic xmlns:a="http://schemas.openxmlformats.org/drawingml/2006/main">
+              <a:graphicData uri="http://schemas.openxmlformats.org/drawingml/2006/picture">
+                <pic:pic xmlns:pic="http://schemas.openxmlformats.org/drawingml/2006/picture">
+                  <pic:nvPicPr>
+                    <pic:cNvPr id="1" name=""/>
+                    <pic:cNvPicPr/>
+                  </pic:nvPicPr>
+                  <pic:blipFill>
+                    <a:blip r:embed="rId44"/>
+                    <a:stretch>
+                      <a:fillRect/>
+                    </a:stretch>
+                  </pic:blipFill>
+                  <pic:spPr>
+                    <a:xfrm>
+                      <a:off x="0" y="0"/>
+                      <a:ext cx="3087273" cy="853063"/>
+                    </a:xfrm>
+                    <a:prstGeom prst="rect">
+                      <a:avLst/>
+                    </a:prstGeom>
+                  </pic:spPr>
+                </pic:pic>
+              </a:graphicData>
+            </a:graphic>
+          </wp:inline>
+        </w:drawing>
+      </w:r>
+    </w:p>
+    <w:p>
+      <w:pPr>
+        <w:pStyle w:val="Retraitcorpsdetexte"/>
+      </w:pPr>
+    </w:p>
+    <w:p>
+      <w:pPr>
+        <w:pStyle w:val="Titre2"/>
+      </w:pPr>
+      <w:bookmarkStart w:id="16" w:name="_Toc197336450"/>
+      <w:r>
+        <w:t>DHCP</w:t>
+      </w:r>
+      <w:bookmarkEnd w:id="16"/>
+    </w:p>
+    <w:p>
+      <w:pPr>
+        <w:pStyle w:val="Retraitcorpsdetexte"/>
+      </w:pPr>
+      <w:r>
+        <w:t xml:space="preserve">Pour vérifier le bon fonctionnement du </w:t>
+      </w:r>
+      <w:r>
+        <w:t xml:space="preserve">DHCP, </w:t>
+      </w:r>
+      <w:r>
+        <w:t xml:space="preserve">j’ai utilisé </w:t>
+      </w:r>
+      <w:r>
+        <w:t>les</w:t>
+      </w:r>
+      <w:r>
+        <w:t xml:space="preserve"> commande</w:t>
+      </w:r>
+      <w:r>
+        <w:t xml:space="preserve">s </w:t>
+      </w:r>
+      <w:r>
+        <w:t>‘</w:t>
+      </w:r>
+      <w:r>
+        <w:rPr>
+          <w:color w:val="4F81BD" w:themeColor="accent1"/>
+        </w:rPr>
+        <w:t>ipconfig /release</w:t>
+      </w:r>
+      <w:r>
+        <w:t>’</w:t>
+      </w:r>
+      <w:r>
+        <w:t xml:space="preserve"> pour libérer l’adresse IP et ‘</w:t>
+      </w:r>
+      <w:r>
+        <w:rPr>
+          <w:color w:val="4F81BD" w:themeColor="accent1"/>
+        </w:rPr>
+        <w:t>ipconfig /</w:t>
+      </w:r>
+      <w:proofErr w:type="spellStart"/>
+      <w:r>
+        <w:rPr>
+          <w:color w:val="4F81BD" w:themeColor="accent1"/>
+        </w:rPr>
+        <w:t>renew</w:t>
+      </w:r>
+      <w:proofErr w:type="spellEnd"/>
+      <w:r>
+        <w:t xml:space="preserve">’ pour </w:t>
+      </w:r>
+      <w:r>
+        <w:lastRenderedPageBreak/>
+        <w:t>demander une nouvelle adresse IP et voir si le serveur en fournie bien une de l’étendue</w:t>
+      </w:r>
+      <w:r>
+        <w:t>.</w:t>
+      </w:r>
+    </w:p>
+    <w:p>
+      <w:pPr>
+        <w:pStyle w:val="Retraitcorpsdetexte"/>
+      </w:pPr>
+    </w:p>
+    <w:p>
+      <w:pPr>
+        <w:pStyle w:val="Retraitcorpsdetexte"/>
+      </w:pPr>
+      <w:r>
+        <w:rPr>
+          <w:noProof/>
+        </w:rPr>
+        <w:drawing>
+          <wp:inline distT="0" distB="0" distL="0" distR="0" wp14:anchorId="28A060B1" wp14:editId="2A797464">
+            <wp:extent cx="3140363" cy="3048000"/>
+            <wp:effectExtent l="0" t="0" r="3175" b="0"/>
+            <wp:docPr id="34" name="Image 34"/>
+            <wp:cNvGraphicFramePr>
+              <a:graphicFrameLocks xmlns:a="http://schemas.openxmlformats.org/drawingml/2006/main" noChangeAspect="1"/>
+            </wp:cNvGraphicFramePr>
+            <a:graphic xmlns:a="http://schemas.openxmlformats.org/drawingml/2006/main">
+              <a:graphicData uri="http://schemas.openxmlformats.org/drawingml/2006/picture">
+                <pic:pic xmlns:pic="http://schemas.openxmlformats.org/drawingml/2006/picture">
+                  <pic:nvPicPr>
+                    <pic:cNvPr id="1" name=""/>
+                    <pic:cNvPicPr/>
+                  </pic:nvPicPr>
+                  <pic:blipFill rotWithShape="1">
+                    <a:blip r:embed="rId45"/>
+                    <a:srcRect r="37421" b="9763"/>
+                    <a:stretch/>
+                  </pic:blipFill>
+                  <pic:spPr bwMode="auto">
+                    <a:xfrm>
+                      <a:off x="0" y="0"/>
+                      <a:ext cx="3149338" cy="3056711"/>
+                    </a:xfrm>
+                    <a:prstGeom prst="rect">
+                      <a:avLst/>
+                    </a:prstGeom>
+                    <a:ln>
+                      <a:noFill/>
+                    </a:ln>
+                    <a:extLst>
+                      <a:ext uri="{53640926-AAD7-44D8-BBD7-CCE9431645EC}">
+                        <a14:shadowObscured xmlns:a14="http://schemas.microsoft.com/office/drawing/2010/main"/>
+                      </a:ext>
+                    </a:extLst>
+                  </pic:spPr>
+                </pic:pic>
+              </a:graphicData>
+            </a:graphic>
+          </wp:inline>
+        </w:drawing>
+      </w:r>
+    </w:p>
+    <w:p>
+      <w:pPr>
+        <w:pStyle w:val="Retraitcorpsdetexte"/>
+      </w:pPr>
+    </w:p>
+    <w:p>
+      <w:pPr>
+        <w:pStyle w:val="Retraitcorpsdetexte"/>
+      </w:pPr>
+      <w:r>
+        <w:t>Configuration réseau du client Windows 11</w:t>
+      </w:r>
+      <w:r>
+        <w:t xml:space="preserve"> avec la commande ‘</w:t>
+      </w:r>
+      <w:r>
+        <w:rPr>
+          <w:color w:val="4F81BD" w:themeColor="accent1"/>
+        </w:rPr>
+        <w:t>ipconfig /all</w:t>
+      </w:r>
+      <w:r>
+        <w:t>’</w:t>
+      </w:r>
+    </w:p>
+    <w:p>
+      <w:pPr>
+        <w:pStyle w:val="Retraitcorpsdetexte"/>
+      </w:pPr>
+      <w:r>
+        <w:rPr>
+          <w:noProof/>
+        </w:rPr>
+        <w:drawing>
+          <wp:inline distT="0" distB="0" distL="0" distR="0" wp14:anchorId="72B4D63A" wp14:editId="12D267D2">
+            <wp:extent cx="3971925" cy="3254243"/>
+            <wp:effectExtent l="0" t="0" r="0" b="3810"/>
+            <wp:docPr id="35" name="Image 35"/>
+            <wp:cNvGraphicFramePr>
+              <a:graphicFrameLocks xmlns:a="http://schemas.openxmlformats.org/drawingml/2006/main" noChangeAspect="1"/>
+            </wp:cNvGraphicFramePr>
+            <a:graphic xmlns:a="http://schemas.openxmlformats.org/drawingml/2006/main">
+              <a:graphicData uri="http://schemas.openxmlformats.org/drawingml/2006/picture">
+                <pic:pic xmlns:pic="http://schemas.openxmlformats.org/drawingml/2006/picture">
+                  <pic:nvPicPr>
+                    <pic:cNvPr id="1" name=""/>
+                    <pic:cNvPicPr/>
+                  </pic:nvPicPr>
+                  <pic:blipFill rotWithShape="1">
+                    <a:blip r:embed="rId46"/>
+                    <a:srcRect r="18720"/>
+                    <a:stretch/>
+                  </pic:blipFill>
+                  <pic:spPr bwMode="auto">
+                    <a:xfrm>
+                      <a:off x="0" y="0"/>
+                      <a:ext cx="3992455" cy="3271064"/>
+                    </a:xfrm>
+                    <a:prstGeom prst="rect">
+                      <a:avLst/>
+                    </a:prstGeom>
+                    <a:ln>
+                      <a:noFill/>
+                    </a:ln>
+                    <a:extLst>
+                      <a:ext uri="{53640926-AAD7-44D8-BBD7-CCE9431645EC}">
+                        <a14:shadowObscured xmlns:a14="http://schemas.microsoft.com/office/drawing/2010/main"/>
+                      </a:ext>
+                    </a:extLst>
+                  </pic:spPr>
+                </pic:pic>
+              </a:graphicData>
+            </a:graphic>
+          </wp:inline>
+        </w:drawing>
+      </w:r>
+    </w:p>
+    <w:p>
+      <w:pPr>
+        <w:pStyle w:val="Retraitcorpsdetexte"/>
+      </w:pPr>
+    </w:p>
+    <w:p>
+      <w:pPr>
+        <w:pStyle w:val="Titre1"/>
+      </w:pPr>
+      <w:bookmarkStart w:id="17" w:name="_Toc197336451"/>
+      <w:r>
+        <w:lastRenderedPageBreak/>
+        <w:t>Problèmes rencontrés</w:t>
+      </w:r>
+      <w:bookmarkEnd w:id="17"/>
+    </w:p>
+    <w:p>
+      <w:pPr>
+        <w:pStyle w:val="Corpsdetexte"/>
+      </w:pPr>
+      <w:r>
+        <w:rPr>
+          <w:noProof/>
+        </w:rPr>
+        <w:drawing>
+          <wp:inline distT="0" distB="0" distL="0" distR="0" wp14:anchorId="035B700D" wp14:editId="0EE96E2D">
+            <wp:extent cx="4419600" cy="3362209"/>
+            <wp:effectExtent l="0" t="0" r="0" b="0"/>
+            <wp:docPr id="28" name="Image 28"/>
+            <wp:cNvGraphicFramePr>
+              <a:graphicFrameLocks xmlns:a="http://schemas.openxmlformats.org/drawingml/2006/main" noChangeAspect="1"/>
+            </wp:cNvGraphicFramePr>
+            <a:graphic xmlns:a="http://schemas.openxmlformats.org/drawingml/2006/main">
+              <a:graphicData uri="http://schemas.openxmlformats.org/drawingml/2006/picture">
+                <pic:pic xmlns:pic="http://schemas.openxmlformats.org/drawingml/2006/picture">
+                  <pic:nvPicPr>
+                    <pic:cNvPr id="1" name=""/>
+                    <pic:cNvPicPr/>
+                  </pic:nvPicPr>
+                  <pic:blipFill>
+                    <a:blip r:embed="rId47"/>
+                    <a:stretch>
+                      <a:fillRect/>
+                    </a:stretch>
+                  </pic:blipFill>
+                  <pic:spPr>
+                    <a:xfrm>
+                      <a:off x="0" y="0"/>
                       <a:ext cx="4421063" cy="3363322"/>
                     </a:xfrm>
                     <a:prstGeom prst="rect">
@@ -3383,24 +4908,73 @@
     </w:p>
     <w:p>
       <w:pPr>
+        <w:pStyle w:val="Corpsdetexte"/>
+      </w:pPr>
+      <w:r>
+        <w:t>L’erreur ici est que premièrement, je n’arrive pas faire en sorte que Bind9 démarre au démarrage. Deuxièmement, le serveur DNS n’arrivait pas à trouver la machine client Windows 11 (NXDOMAIN). Désormais Bind9 démarre au démarrage sans aucune modification de ma part et le serveur DNS (Bind9) fonctionne parfaitement (</w:t>
+      </w:r>
+      <w:hyperlink w:anchor="_DNS" w:history="1">
+        <w:r>
+          <w:rPr>
+            <w:rStyle w:val="Lienhypertexte"/>
+          </w:rPr>
+          <w:t>Tests ci-dessus</w:t>
+        </w:r>
+      </w:hyperlink>
+      <w:r>
+        <w:t>). L’erreur venait du fait qu’il manquait le record "admin" dans les records SOA (</w:t>
+      </w:r>
+      <w:r>
+        <w:t xml:space="preserve">Start of </w:t>
+      </w:r>
+      <w:proofErr w:type="spellStart"/>
+      <w:r>
+        <w:t>Authority</w:t>
+      </w:r>
+      <w:proofErr w:type="spellEnd"/>
+      <w:r>
+        <w:t>).</w:t>
+      </w:r>
+      <w:r>
+        <w:t xml:space="preserve"> Les records SOA sont visibles </w:t>
+      </w:r>
+      <w:hyperlink w:anchor="_Installation_et_configuration" w:history="1">
+        <w:r>
+          <w:rPr>
+            <w:rStyle w:val="Lienhypertexte"/>
+          </w:rPr>
+          <w:t>dans les captures d’écran des zones DNS</w:t>
+        </w:r>
+      </w:hyperlink>
+      <w:r>
+        <w:t>.</w:t>
+      </w:r>
+    </w:p>
+    <w:p>
+      <w:pPr>
+        <w:pStyle w:val="Corpsdetexte"/>
+      </w:pPr>
+    </w:p>
+    <w:p>
+      <w:pPr>
         <w:pStyle w:val="Titre1"/>
       </w:pPr>
-      <w:bookmarkStart w:id="11" w:name="_Sources_&amp;_Aides"/>
-      <w:bookmarkStart w:id="12" w:name="_Toc194300970"/>
-      <w:bookmarkEnd w:id="11"/>
+      <w:bookmarkStart w:id="18" w:name="_Sources_&amp;_Aides"/>
+      <w:bookmarkStart w:id="19" w:name="_Toc197336452"/>
+      <w:bookmarkEnd w:id="18"/>
       <w:r>
         <w:t>Sources</w:t>
       </w:r>
       <w:r>
         <w:t xml:space="preserve"> &amp; Aides</w:t>
       </w:r>
-      <w:bookmarkEnd w:id="12"/>
+      <w:bookmarkEnd w:id="19"/>
     </w:p>
     <w:p>
       <w:pPr>
         <w:pStyle w:val="Corpsdetexte"/>
       </w:pPr>
-      <w:hyperlink r:id="rId40" w:history="1">
+      <w:hyperlink r:id="rId48" w:history="1">
         <w:r>
           <w:rPr>
             <w:rStyle w:val="Lienhypertexte"/>
@@ -3417,12 +4991,15 @@
       <w:r>
         <w:t xml:space="preserve"> de Linux Debian</w:t>
       </w:r>
+      <w:r>
+        <w:t xml:space="preserve"> 12</w:t>
+      </w:r>
     </w:p>
     <w:p>
       <w:pPr>
         <w:pStyle w:val="Corpsdetexte"/>
       </w:pPr>
-      <w:hyperlink r:id="rId41" w:history="1">
+      <w:hyperlink r:id="rId49" w:history="1">
         <w:r>
           <w:rPr>
             <w:rStyle w:val="Lienhypertexte"/>
@@ -3438,6 +5015,22 @@
       </w:r>
       <w:r>
         <w:t xml:space="preserve"> sur Debian 12</w:t>
+      </w:r>
+    </w:p>
+    <w:p>
+      <w:pPr>
+        <w:pStyle w:val="Corpsdetexte"/>
+      </w:pPr>
+      <w:hyperlink r:id="rId50" w:history="1">
+        <w:r>
+          <w:rPr>
+            <w:rStyle w:val="Lienhypertexte"/>
+          </w:rPr>
+          <w:t>DHCP</w:t>
+        </w:r>
+      </w:hyperlink>
+      <w:r>
+        <w:t> : Installation et configuration du DHCP sur Debian 12</w:t>
       </w:r>
     </w:p>
     <w:p>
@@ -3450,11 +5043,11 @@
       <w:pPr>
         <w:pStyle w:val="Titre1"/>
       </w:pPr>
-      <w:bookmarkStart w:id="13" w:name="_Toc194300971"/>
+      <w:bookmarkStart w:id="20" w:name="_Toc197336453"/>
       <w:r>
         <w:t>Conclusion</w:t>
       </w:r>
-      <w:bookmarkEnd w:id="13"/>
+      <w:bookmarkEnd w:id="20"/>
     </w:p>
     <w:p>
       <w:pPr>
@@ -3465,8 +5058,8 @@
       </w:r>
     </w:p>
     <w:sectPr>
-      <w:headerReference w:type="default" r:id="rId42"/>
-      <w:footerReference w:type="default" r:id="rId43"/>
+      <w:headerReference w:type="default" r:id="rId51"/>
+      <w:footerReference w:type="default" r:id="rId52"/>
       <w:pgSz w:w="11906" w:h="16838" w:code="9"/>
       <w:pgMar w:top="1418" w:right="1418" w:bottom="1418" w:left="1418" w:header="709" w:footer="709" w:gutter="0"/>
       <w:cols w:space="708"/>
@@ -3748,7 +5341,7 @@
         <v:path o:extrusionok="f" gradientshapeok="t" o:connecttype="rect"/>
         <o:lock v:ext="edit" aspectratio="t"/>
       </v:shapetype>
-      <v:shape id="_x0000_i1034" type="#_x0000_t75" style="width:11.25pt;height:11.25pt" o:bullet="t">
+      <v:shape id="_x0000_i1063" type="#_x0000_t75" style="width:11.25pt;height:11.25pt" o:bullet="t">
         <v:imagedata r:id="rId1" o:title="BD10263_"/>
       </v:shape>
     </w:pict>
@@ -7949,6 +9542,18 @@
       <w:szCs w:val="20"/>
     </w:rPr>
   </w:style>
+  <w:style w:type="character" w:styleId="Mentionnonrsolue">
+    <w:name w:val="Unresolved Mention"/>
+    <w:basedOn w:val="Policepardfaut"/>
+    <w:uiPriority w:val="99"/>
+    <w:semiHidden/>
+    <w:unhideWhenUsed/>
+    <w:rsid w:val="00EF329A"/>
+    <w:rPr>
+      <w:color w:val="605E5C"/>
+      <w:shd w:val="clear" w:color="auto" w:fill="E1DFDD"/>
+    </w:rPr>
+  </w:style>
 </w:styles>
 </file>
 

</xml_diff>